<commit_message>
update progress report 2, screen design
update progress report 2, screen design
</commit_message>
<xml_diff>
--- a/WIP/Deliverable/Report2/VMN_Progress Report 2_v1.0_EN.docx
+++ b/WIP/Deliverable/Report2/VMN_Progress Report 2_v1.0_EN.docx
@@ -1,6 +1,6 @@
 
 <file path=word/document.xml><?xml version="1.0" encoding="utf-8"?>
-<w:document xmlns:wpc="http://schemas.microsoft.com/office/word/2010/wordprocessingCanvas" xmlns:mc="http://schemas.openxmlformats.org/markup-compatibility/2006" xmlns:o="urn:schemas-microsoft-com:office:office" xmlns:r="http://schemas.openxmlformats.org/officeDocument/2006/relationships" xmlns:m="http://schemas.openxmlformats.org/officeDocument/2006/math" xmlns:v="urn:schemas-microsoft-com:vml" xmlns:wp14="http://schemas.microsoft.com/office/word/2010/wordprocessingDrawing" xmlns:wp="http://schemas.openxmlformats.org/drawingml/2006/wordprocessingDrawing" xmlns:w10="urn:schemas-microsoft-com:office:word" xmlns:w="http://schemas.openxmlformats.org/wordprocessingml/2006/main" xmlns:w14="http://schemas.microsoft.com/office/word/2010/wordml" xmlns:w15="http://schemas.microsoft.com/office/word/2012/wordml" xmlns:wpg="http://schemas.microsoft.com/office/word/2010/wordprocessingGroup" xmlns:wpi="http://schemas.microsoft.com/office/word/2010/wordprocessingInk" xmlns:wne="http://schemas.microsoft.com/office/word/2006/wordml" xmlns:wps="http://schemas.microsoft.com/office/word/2010/wordprocessingShape" mc:Ignorable="w14 w15 wp14">
+<w:document xmlns:wpc="http://schemas.microsoft.com/office/word/2010/wordprocessingCanvas" xmlns:mo="http://schemas.microsoft.com/office/mac/office/2008/main" xmlns:mc="http://schemas.openxmlformats.org/markup-compatibility/2006" xmlns:mv="urn:schemas-microsoft-com:mac:vml" xmlns:o="urn:schemas-microsoft-com:office:office" xmlns:r="http://schemas.openxmlformats.org/officeDocument/2006/relationships" xmlns:m="http://schemas.openxmlformats.org/officeDocument/2006/math" xmlns:v="urn:schemas-microsoft-com:vml" xmlns:wp14="http://schemas.microsoft.com/office/word/2010/wordprocessingDrawing" xmlns:wp="http://schemas.openxmlformats.org/drawingml/2006/wordprocessingDrawing" xmlns:w10="urn:schemas-microsoft-com:office:word" xmlns:w="http://schemas.openxmlformats.org/wordprocessingml/2006/main" xmlns:w14="http://schemas.microsoft.com/office/word/2010/wordml" xmlns:wpg="http://schemas.microsoft.com/office/word/2010/wordprocessingGroup" xmlns:wpi="http://schemas.microsoft.com/office/word/2010/wordprocessingInk" xmlns:wne="http://schemas.microsoft.com/office/word/2006/wordml" xmlns:wps="http://schemas.microsoft.com/office/word/2010/wordprocessingShape" mc:Ignorable="w14 wp14">
   <w:body>
     <w:tbl>
       <w:tblPr>
@@ -87,12 +87,11 @@
                     <w:rPr>
                       <w:rFonts w:cs="Tahoma"/>
                       <w:noProof/>
-                      <w:lang w:eastAsia="ja-JP"/>
                     </w:rPr>
                     <mc:AlternateContent>
                       <mc:Choice Requires="wpc">
                         <w:drawing>
-                          <wp:anchor distT="0" distB="0" distL="114300" distR="114300" simplePos="0" relativeHeight="251659264" behindDoc="0" locked="0" layoutInCell="1" allowOverlap="1" wp14:anchorId="06ABF45E" wp14:editId="0DCA77E5">
+                          <wp:anchor distT="0" distB="0" distL="114300" distR="114300" simplePos="0" relativeHeight="251659264" behindDoc="0" locked="0" layoutInCell="1" allowOverlap="1" wp14:anchorId="32C0FA2D" wp14:editId="304A5F19">
                             <wp:simplePos x="0" y="0"/>
                             <wp:positionH relativeFrom="column">
                               <wp:posOffset>-1920875</wp:posOffset>
@@ -408,7 +407,7 @@
                                         <a:noFill/>
                                       </a:ln>
                                       <a:extLst>
-                                        <a:ext uri="{91240B29-F687-4F45-9708-019B960494DF}">
+                                        <a:ext uri="{91240B29-F687-4f45-9708-019B960494DF}">
                                           <a14:hiddenLine xmlns:a14="http://schemas.microsoft.com/office/drawing/2010/main" w="9525">
                                             <a:solidFill>
                                               <a:srgbClr val="000000"/>
@@ -551,7 +550,7 @@
                                         <a:noFill/>
                                       </a:ln>
                                       <a:extLst>
-                                        <a:ext uri="{91240B29-F687-4F45-9708-019B960494DF}">
+                                        <a:ext uri="{91240B29-F687-4f45-9708-019B960494DF}">
                                           <a14:hiddenLine xmlns:a14="http://schemas.microsoft.com/office/drawing/2010/main" w="9525">
                                             <a:solidFill>
                                               <a:srgbClr val="000000"/>
@@ -684,7 +683,7 @@
                                         <a:noFill/>
                                       </a:ln>
                                       <a:extLst>
-                                        <a:ext uri="{91240B29-F687-4F45-9708-019B960494DF}">
+                                        <a:ext uri="{91240B29-F687-4f45-9708-019B960494DF}">
                                           <a14:hiddenLine xmlns:a14="http://schemas.microsoft.com/office/drawing/2010/main" w="9525">
                                             <a:solidFill>
                                               <a:srgbClr val="000000"/>
@@ -827,7 +826,7 @@
                                         <a:noFill/>
                                       </a:ln>
                                       <a:extLst>
-                                        <a:ext uri="{91240B29-F687-4F45-9708-019B960494DF}">
+                                        <a:ext uri="{91240B29-F687-4f45-9708-019B960494DF}">
                                           <a14:hiddenLine xmlns:a14="http://schemas.microsoft.com/office/drawing/2010/main" w="9525">
                                             <a:solidFill>
                                               <a:srgbClr val="000000"/>
@@ -1061,7 +1060,7 @@
                                         <a:noFill/>
                                       </a:ln>
                                       <a:extLst>
-                                        <a:ext uri="{91240B29-F687-4F45-9708-019B960494DF}">
+                                        <a:ext uri="{91240B29-F687-4f45-9708-019B960494DF}">
                                           <a14:hiddenLine xmlns:a14="http://schemas.microsoft.com/office/drawing/2010/main" w="9525">
                                             <a:solidFill>
                                               <a:srgbClr val="000000"/>
@@ -1275,7 +1274,7 @@
                                         <a:noFill/>
                                       </a:ln>
                                       <a:extLst>
-                                        <a:ext uri="{91240B29-F687-4F45-9708-019B960494DF}">
+                                        <a:ext uri="{91240B29-F687-4f45-9708-019B960494DF}">
                                           <a14:hiddenLine xmlns:a14="http://schemas.microsoft.com/office/drawing/2010/main" w="9525">
                                             <a:solidFill>
                                               <a:srgbClr val="000000"/>
@@ -1526,7 +1525,7 @@
                                         <a:noFill/>
                                       </a:ln>
                                       <a:extLst>
-                                        <a:ext uri="{91240B29-F687-4F45-9708-019B960494DF}">
+                                        <a:ext uri="{91240B29-F687-4f45-9708-019B960494DF}">
                                           <a14:hiddenLine xmlns:a14="http://schemas.microsoft.com/office/drawing/2010/main" w="9525">
                                             <a:solidFill>
                                               <a:srgbClr val="000000"/>
@@ -1661,7 +1660,7 @@
                                         <a:noFill/>
                                       </a:ln>
                                       <a:extLst>
-                                        <a:ext uri="{91240B29-F687-4F45-9708-019B960494DF}">
+                                        <a:ext uri="{91240B29-F687-4f45-9708-019B960494DF}">
                                           <a14:hiddenLine xmlns:a14="http://schemas.microsoft.com/office/drawing/2010/main" w="9525">
                                             <a:solidFill>
                                               <a:srgbClr val="000000"/>
@@ -1885,7 +1884,7 @@
                                         <a:noFill/>
                                       </a:ln>
                                       <a:extLst>
-                                        <a:ext uri="{91240B29-F687-4F45-9708-019B960494DF}">
+                                        <a:ext uri="{91240B29-F687-4f45-9708-019B960494DF}">
                                           <a14:hiddenLine xmlns:a14="http://schemas.microsoft.com/office/drawing/2010/main" w="9525">
                                             <a:solidFill>
                                               <a:srgbClr val="000000"/>
@@ -2098,7 +2097,7 @@
                                         <a:noFill/>
                                       </a:ln>
                                       <a:extLst>
-                                        <a:ext uri="{91240B29-F687-4F45-9708-019B960494DF}">
+                                        <a:ext uri="{91240B29-F687-4f45-9708-019B960494DF}">
                                           <a14:hiddenLine xmlns:a14="http://schemas.microsoft.com/office/drawing/2010/main" w="9525">
                                             <a:solidFill>
                                               <a:srgbClr val="000000"/>
@@ -2291,7 +2290,7 @@
                                         <a:noFill/>
                                       </a:ln>
                                       <a:extLst>
-                                        <a:ext uri="{91240B29-F687-4F45-9708-019B960494DF}">
+                                        <a:ext uri="{91240B29-F687-4f45-9708-019B960494DF}">
                                           <a14:hiddenLine xmlns:a14="http://schemas.microsoft.com/office/drawing/2010/main" w="9525">
                                             <a:solidFill>
                                               <a:srgbClr val="000000"/>
@@ -2444,7 +2443,7 @@
                                         <a:noFill/>
                                       </a:ln>
                                       <a:extLst>
-                                        <a:ext uri="{91240B29-F687-4F45-9708-019B960494DF}">
+                                        <a:ext uri="{91240B29-F687-4f45-9708-019B960494DF}">
                                           <a14:hiddenLine xmlns:a14="http://schemas.microsoft.com/office/drawing/2010/main" w="9525">
                                             <a:solidFill>
                                               <a:srgbClr val="000000"/>
@@ -2626,7 +2625,7 @@
                                         <a:noFill/>
                                       </a:ln>
                                       <a:extLst>
-                                        <a:ext uri="{91240B29-F687-4F45-9708-019B960494DF}">
+                                        <a:ext uri="{91240B29-F687-4f45-9708-019B960494DF}">
                                           <a14:hiddenLine xmlns:a14="http://schemas.microsoft.com/office/drawing/2010/main" w="9525">
                                             <a:solidFill>
                                               <a:srgbClr val="000000"/>
@@ -2779,7 +2778,7 @@
                                         <a:noFill/>
                                       </a:ln>
                                       <a:extLst>
-                                        <a:ext uri="{91240B29-F687-4F45-9708-019B960494DF}">
+                                        <a:ext uri="{91240B29-F687-4f45-9708-019B960494DF}">
                                           <a14:hiddenLine xmlns:a14="http://schemas.microsoft.com/office/drawing/2010/main" w="9525">
                                             <a:solidFill>
                                               <a:srgbClr val="000000"/>
@@ -3001,7 +3000,7 @@
                                         <a:noFill/>
                                       </a:ln>
                                       <a:extLst>
-                                        <a:ext uri="{91240B29-F687-4F45-9708-019B960494DF}">
+                                        <a:ext uri="{91240B29-F687-4f45-9708-019B960494DF}">
                                           <a14:hiddenLine xmlns:a14="http://schemas.microsoft.com/office/drawing/2010/main" w="9525">
                                             <a:solidFill>
                                               <a:srgbClr val="000000"/>
@@ -3134,7 +3133,7 @@
                                         <a:noFill/>
                                       </a:ln>
                                       <a:extLst>
-                                        <a:ext uri="{91240B29-F687-4F45-9708-019B960494DF}">
+                                        <a:ext uri="{91240B29-F687-4f45-9708-019B960494DF}">
                                           <a14:hiddenLine xmlns:a14="http://schemas.microsoft.com/office/drawing/2010/main" w="9525">
                                             <a:solidFill>
                                               <a:srgbClr val="000000"/>
@@ -3399,7 +3398,7 @@
                                         <a:noFill/>
                                       </a:ln>
                                       <a:extLst>
-                                        <a:ext uri="{91240B29-F687-4F45-9708-019B960494DF}">
+                                        <a:ext uri="{91240B29-F687-4f45-9708-019B960494DF}">
                                           <a14:hiddenLine xmlns:a14="http://schemas.microsoft.com/office/drawing/2010/main" w="9525">
                                             <a:solidFill>
                                               <a:srgbClr val="000000"/>
@@ -3581,7 +3580,7 @@
                                         <a:noFill/>
                                       </a:ln>
                                       <a:extLst>
-                                        <a:ext uri="{91240B29-F687-4F45-9708-019B960494DF}">
+                                        <a:ext uri="{91240B29-F687-4f45-9708-019B960494DF}">
                                           <a14:hiddenLine xmlns:a14="http://schemas.microsoft.com/office/drawing/2010/main" w="9525">
                                             <a:solidFill>
                                               <a:srgbClr val="000000"/>
@@ -3794,7 +3793,7 @@
                                         <a:noFill/>
                                       </a:ln>
                                       <a:extLst>
-                                        <a:ext uri="{91240B29-F687-4F45-9708-019B960494DF}">
+                                        <a:ext uri="{91240B29-F687-4f45-9708-019B960494DF}">
                                           <a14:hiddenLine xmlns:a14="http://schemas.microsoft.com/office/drawing/2010/main" w="9525">
                                             <a:solidFill>
                                               <a:srgbClr val="000000"/>
@@ -3957,7 +3956,7 @@
                                         <a:noFill/>
                                       </a:ln>
                                       <a:extLst>
-                                        <a:ext uri="{91240B29-F687-4F45-9708-019B960494DF}">
+                                        <a:ext uri="{91240B29-F687-4f45-9708-019B960494DF}">
                                           <a14:hiddenLine xmlns:a14="http://schemas.microsoft.com/office/drawing/2010/main" w="9525">
                                             <a:solidFill>
                                               <a:srgbClr val="000000"/>
@@ -4140,7 +4139,7 @@
                                         <a:noFill/>
                                       </a:ln>
                                       <a:extLst>
-                                        <a:ext uri="{91240B29-F687-4F45-9708-019B960494DF}">
+                                        <a:ext uri="{91240B29-F687-4f45-9708-019B960494DF}">
                                           <a14:hiddenLine xmlns:a14="http://schemas.microsoft.com/office/drawing/2010/main" w="9525">
                                             <a:solidFill>
                                               <a:srgbClr val="000000"/>
@@ -4510,7 +4509,7 @@
                                         <a:noFill/>
                                       </a:ln>
                                       <a:extLst>
-                                        <a:ext uri="{91240B29-F687-4F45-9708-019B960494DF}">
+                                        <a:ext uri="{91240B29-F687-4f45-9708-019B960494DF}">
                                           <a14:hiddenLine xmlns:a14="http://schemas.microsoft.com/office/drawing/2010/main" w="9525">
                                             <a:solidFill>
                                               <a:srgbClr val="000000"/>
@@ -4843,7 +4842,7 @@
                                         <a:noFill/>
                                       </a:ln>
                                       <a:extLst>
-                                        <a:ext uri="{91240B29-F687-4F45-9708-019B960494DF}">
+                                        <a:ext uri="{91240B29-F687-4f45-9708-019B960494DF}">
                                           <a14:hiddenLine xmlns:a14="http://schemas.microsoft.com/office/drawing/2010/main" w="9525">
                                             <a:solidFill>
                                               <a:srgbClr val="000000"/>
@@ -5215,7 +5214,7 @@
                                         <a:noFill/>
                                       </a:ln>
                                       <a:extLst>
-                                        <a:ext uri="{91240B29-F687-4F45-9708-019B960494DF}">
+                                        <a:ext uri="{91240B29-F687-4f45-9708-019B960494DF}">
                                           <a14:hiddenLine xmlns:a14="http://schemas.microsoft.com/office/drawing/2010/main" w="9525">
                                             <a:solidFill>
                                               <a:srgbClr val="000000"/>
@@ -5302,7 +5301,7 @@
                                         <a:noFill/>
                                       </a:ln>
                                       <a:extLst>
-                                        <a:ext uri="{91240B29-F687-4F45-9708-019B960494DF}">
+                                        <a:ext uri="{91240B29-F687-4f45-9708-019B960494DF}">
                                           <a14:hiddenLine xmlns:a14="http://schemas.microsoft.com/office/drawing/2010/main" w="9525">
                                             <a:solidFill>
                                               <a:srgbClr val="000000"/>
@@ -5517,7 +5516,7 @@
                                         <a:noFill/>
                                       </a:ln>
                                       <a:extLst>
-                                        <a:ext uri="{91240B29-F687-4F45-9708-019B960494DF}">
+                                        <a:ext uri="{91240B29-F687-4f45-9708-019B960494DF}">
                                           <a14:hiddenLine xmlns:a14="http://schemas.microsoft.com/office/drawing/2010/main" w="9525">
                                             <a:solidFill>
                                               <a:srgbClr val="000000"/>
@@ -5892,7 +5891,7 @@
                                         <a:noFill/>
                                       </a:ln>
                                       <a:extLst>
-                                        <a:ext uri="{91240B29-F687-4F45-9708-019B960494DF}">
+                                        <a:ext uri="{91240B29-F687-4f45-9708-019B960494DF}">
                                           <a14:hiddenLine xmlns:a14="http://schemas.microsoft.com/office/drawing/2010/main" w="9525">
                                             <a:solidFill>
                                               <a:srgbClr val="000000"/>
@@ -6252,7 +6251,7 @@
                                         <a:noFill/>
                                       </a:ln>
                                       <a:extLst>
-                                        <a:ext uri="{91240B29-F687-4F45-9708-019B960494DF}">
+                                        <a:ext uri="{91240B29-F687-4f45-9708-019B960494DF}">
                                           <a14:hiddenLine xmlns:a14="http://schemas.microsoft.com/office/drawing/2010/main" w="9525">
                                             <a:solidFill>
                                               <a:srgbClr val="000000"/>
@@ -6500,7 +6499,7 @@
                                         <a:noFill/>
                                       </a:ln>
                                       <a:extLst>
-                                        <a:ext uri="{91240B29-F687-4F45-9708-019B960494DF}">
+                                        <a:ext uri="{91240B29-F687-4f45-9708-019B960494DF}">
                                           <a14:hiddenLine xmlns:a14="http://schemas.microsoft.com/office/drawing/2010/main" w="9525">
                                             <a:solidFill>
                                               <a:srgbClr val="000000"/>
@@ -6536,7 +6535,7 @@
                                         <a:noFill/>
                                       </a:ln>
                                       <a:extLst>
-                                        <a:ext uri="{91240B29-F687-4F45-9708-019B960494DF}">
+                                        <a:ext uri="{91240B29-F687-4f45-9708-019B960494DF}">
                                           <a14:hiddenLine xmlns:a14="http://schemas.microsoft.com/office/drawing/2010/main" w="9525">
                                             <a:solidFill>
                                               <a:srgbClr val="000000"/>
@@ -6687,7 +6686,7 @@
                                         <a:noFill/>
                                       </a:ln>
                                       <a:extLst>
-                                        <a:ext uri="{91240B29-F687-4F45-9708-019B960494DF}">
+                                        <a:ext uri="{91240B29-F687-4f45-9708-019B960494DF}">
                                           <a14:hiddenLine xmlns:a14="http://schemas.microsoft.com/office/drawing/2010/main" w="9525">
                                             <a:solidFill>
                                               <a:srgbClr val="000000"/>
@@ -6966,7 +6965,7 @@
                                         <a:noFill/>
                                       </a:ln>
                                       <a:extLst>
-                                        <a:ext uri="{91240B29-F687-4F45-9708-019B960494DF}">
+                                        <a:ext uri="{91240B29-F687-4f45-9708-019B960494DF}">
                                           <a14:hiddenLine xmlns:a14="http://schemas.microsoft.com/office/drawing/2010/main" w="9525">
                                             <a:solidFill>
                                               <a:srgbClr val="000000"/>
@@ -7270,7 +7269,7 @@
                                         <a:noFill/>
                                       </a:ln>
                                       <a:extLst>
-                                        <a:ext uri="{91240B29-F687-4F45-9708-019B960494DF}">
+                                        <a:ext uri="{91240B29-F687-4f45-9708-019B960494DF}">
                                           <a14:hiddenLine xmlns:a14="http://schemas.microsoft.com/office/drawing/2010/main" w="9525">
                                             <a:solidFill>
                                               <a:srgbClr val="000000"/>
@@ -7306,7 +7305,7 @@
                                         <a:noFill/>
                                       </a:ln>
                                       <a:extLst>
-                                        <a:ext uri="{91240B29-F687-4F45-9708-019B960494DF}">
+                                        <a:ext uri="{91240B29-F687-4f45-9708-019B960494DF}">
                                           <a14:hiddenLine xmlns:a14="http://schemas.microsoft.com/office/drawing/2010/main" w="9525">
                                             <a:solidFill>
                                               <a:srgbClr val="000000"/>
@@ -7611,7 +7610,7 @@
                                         <a:noFill/>
                                       </a:ln>
                                       <a:extLst>
-                                        <a:ext uri="{91240B29-F687-4F45-9708-019B960494DF}">
+                                        <a:ext uri="{91240B29-F687-4f45-9708-019B960494DF}">
                                           <a14:hiddenLine xmlns:a14="http://schemas.microsoft.com/office/drawing/2010/main" w="9525">
                                             <a:solidFill>
                                               <a:srgbClr val="000000"/>
@@ -7810,7 +7809,7 @@
                                         <a:noFill/>
                                       </a:ln>
                                       <a:extLst>
-                                        <a:ext uri="{91240B29-F687-4F45-9708-019B960494DF}">
+                                        <a:ext uri="{91240B29-F687-4f45-9708-019B960494DF}">
                                           <a14:hiddenLine xmlns:a14="http://schemas.microsoft.com/office/drawing/2010/main" w="9525">
                                             <a:solidFill>
                                               <a:srgbClr val="000000"/>
@@ -8090,7 +8089,7 @@
                                         <a:noFill/>
                                       </a:ln>
                                       <a:extLst>
-                                        <a:ext uri="{91240B29-F687-4F45-9708-019B960494DF}">
+                                        <a:ext uri="{91240B29-F687-4f45-9708-019B960494DF}">
                                           <a14:hiddenLine xmlns:a14="http://schemas.microsoft.com/office/drawing/2010/main" w="9525">
                                             <a:solidFill>
                                               <a:srgbClr val="000000"/>
@@ -8273,7 +8272,7 @@
                                         <a:noFill/>
                                       </a:ln>
                                       <a:extLst>
-                                        <a:ext uri="{91240B29-F687-4F45-9708-019B960494DF}">
+                                        <a:ext uri="{91240B29-F687-4f45-9708-019B960494DF}">
                                           <a14:hiddenLine xmlns:a14="http://schemas.microsoft.com/office/drawing/2010/main" w="9525">
                                             <a:solidFill>
                                               <a:srgbClr val="000000"/>
@@ -8406,7 +8405,7 @@
                                         <a:noFill/>
                                       </a:ln>
                                       <a:extLst>
-                                        <a:ext uri="{91240B29-F687-4F45-9708-019B960494DF}">
+                                        <a:ext uri="{91240B29-F687-4f45-9708-019B960494DF}">
                                           <a14:hiddenLine xmlns:a14="http://schemas.microsoft.com/office/drawing/2010/main" w="9525">
                                             <a:solidFill>
                                               <a:srgbClr val="000000"/>
@@ -8539,7 +8538,7 @@
                                         <a:noFill/>
                                       </a:ln>
                                       <a:extLst>
-                                        <a:ext uri="{91240B29-F687-4F45-9708-019B960494DF}">
+                                        <a:ext uri="{91240B29-F687-4f45-9708-019B960494DF}">
                                           <a14:hiddenLine xmlns:a14="http://schemas.microsoft.com/office/drawing/2010/main" w="9525">
                                             <a:solidFill>
                                               <a:srgbClr val="000000"/>
@@ -8832,7 +8831,7 @@
                                         <a:noFill/>
                                       </a:ln>
                                       <a:extLst>
-                                        <a:ext uri="{91240B29-F687-4F45-9708-019B960494DF}">
+                                        <a:ext uri="{91240B29-F687-4f45-9708-019B960494DF}">
                                           <a14:hiddenLine xmlns:a14="http://schemas.microsoft.com/office/drawing/2010/main" w="9525">
                                             <a:solidFill>
                                               <a:srgbClr val="000000"/>
@@ -8965,7 +8964,7 @@
                                         <a:noFill/>
                                       </a:ln>
                                       <a:extLst>
-                                        <a:ext uri="{91240B29-F687-4F45-9708-019B960494DF}">
+                                        <a:ext uri="{91240B29-F687-4f45-9708-019B960494DF}">
                                           <a14:hiddenLine xmlns:a14="http://schemas.microsoft.com/office/drawing/2010/main" w="9525">
                                             <a:solidFill>
                                               <a:srgbClr val="000000"/>
@@ -9208,7 +9207,7 @@
                                         <a:noFill/>
                                       </a:ln>
                                       <a:extLst>
-                                        <a:ext uri="{91240B29-F687-4F45-9708-019B960494DF}">
+                                        <a:ext uri="{91240B29-F687-4f45-9708-019B960494DF}">
                                           <a14:hiddenLine xmlns:a14="http://schemas.microsoft.com/office/drawing/2010/main" w="9525">
                                             <a:solidFill>
                                               <a:srgbClr val="000000"/>
@@ -9513,7 +9512,7 @@
                                         <a:noFill/>
                                       </a:ln>
                                       <a:extLst>
-                                        <a:ext uri="{91240B29-F687-4F45-9708-019B960494DF}">
+                                        <a:ext uri="{91240B29-F687-4f45-9708-019B960494DF}">
                                           <a14:hiddenLine xmlns:a14="http://schemas.microsoft.com/office/drawing/2010/main" w="9525">
                                             <a:solidFill>
                                               <a:srgbClr val="000000"/>
@@ -9549,7 +9548,7 @@
                                         <a:noFill/>
                                       </a:ln>
                                       <a:extLst>
-                                        <a:ext uri="{91240B29-F687-4F45-9708-019B960494DF}">
+                                        <a:ext uri="{91240B29-F687-4f45-9708-019B960494DF}">
                                           <a14:hiddenLine xmlns:a14="http://schemas.microsoft.com/office/drawing/2010/main" w="9525">
                                             <a:solidFill>
                                               <a:srgbClr val="000000"/>
@@ -9961,7 +9960,7 @@
                                         <a:noFill/>
                                       </a:ln>
                                       <a:extLst>
-                                        <a:ext uri="{91240B29-F687-4F45-9708-019B960494DF}">
+                                        <a:ext uri="{91240B29-F687-4f45-9708-019B960494DF}">
                                           <a14:hiddenLine xmlns:a14="http://schemas.microsoft.com/office/drawing/2010/main" w="9525">
                                             <a:solidFill>
                                               <a:srgbClr val="000000"/>
@@ -10177,7 +10176,7 @@
                                         <a:noFill/>
                                       </a:ln>
                                       <a:extLst>
-                                        <a:ext uri="{91240B29-F687-4F45-9708-019B960494DF}">
+                                        <a:ext uri="{91240B29-F687-4f45-9708-019B960494DF}">
                                           <a14:hiddenLine xmlns:a14="http://schemas.microsoft.com/office/drawing/2010/main" w="9525">
                                             <a:solidFill>
                                               <a:srgbClr val="000000"/>
@@ -10450,7 +10449,7 @@
                                         <a:noFill/>
                                       </a:ln>
                                       <a:extLst>
-                                        <a:ext uri="{91240B29-F687-4F45-9708-019B960494DF}">
+                                        <a:ext uri="{91240B29-F687-4f45-9708-019B960494DF}">
                                           <a14:hiddenLine xmlns:a14="http://schemas.microsoft.com/office/drawing/2010/main" w="9525">
                                             <a:solidFill>
                                               <a:srgbClr val="000000"/>
@@ -10823,7 +10822,7 @@
                                         <a:noFill/>
                                       </a:ln>
                                       <a:extLst>
-                                        <a:ext uri="{91240B29-F687-4F45-9708-019B960494DF}">
+                                        <a:ext uri="{91240B29-F687-4f45-9708-019B960494DF}">
                                           <a14:hiddenLine xmlns:a14="http://schemas.microsoft.com/office/drawing/2010/main" w="9525">
                                             <a:solidFill>
                                               <a:srgbClr val="000000"/>
@@ -11215,7 +11214,7 @@
                                         <a:noFill/>
                                       </a:ln>
                                       <a:extLst>
-                                        <a:ext uri="{91240B29-F687-4F45-9708-019B960494DF}">
+                                        <a:ext uri="{91240B29-F687-4f45-9708-019B960494DF}">
                                           <a14:hiddenLine xmlns:a14="http://schemas.microsoft.com/office/drawing/2010/main" w="9525">
                                             <a:solidFill>
                                               <a:srgbClr val="000000"/>
@@ -11478,7 +11477,7 @@
                                         <a:noFill/>
                                       </a:ln>
                                       <a:extLst>
-                                        <a:ext uri="{91240B29-F687-4F45-9708-019B960494DF}">
+                                        <a:ext uri="{91240B29-F687-4f45-9708-019B960494DF}">
                                           <a14:hiddenLine xmlns:a14="http://schemas.microsoft.com/office/drawing/2010/main" w="9525">
                                             <a:solidFill>
                                               <a:srgbClr val="000000"/>
@@ -11862,7 +11861,7 @@
                                         <a:noFill/>
                                       </a:ln>
                                       <a:extLst>
-                                        <a:ext uri="{91240B29-F687-4F45-9708-019B960494DF}">
+                                        <a:ext uri="{91240B29-F687-4f45-9708-019B960494DF}">
                                           <a14:hiddenLine xmlns:a14="http://schemas.microsoft.com/office/drawing/2010/main" w="9525">
                                             <a:solidFill>
                                               <a:srgbClr val="000000"/>
@@ -12274,7 +12273,7 @@
                                         <a:noFill/>
                                       </a:ln>
                                       <a:extLst>
-                                        <a:ext uri="{91240B29-F687-4F45-9708-019B960494DF}">
+                                        <a:ext uri="{91240B29-F687-4f45-9708-019B960494DF}">
                                           <a14:hiddenLine xmlns:a14="http://schemas.microsoft.com/office/drawing/2010/main" w="9525">
                                             <a:solidFill>
                                               <a:srgbClr val="000000"/>
@@ -12647,7 +12646,7 @@
                                         <a:noFill/>
                                       </a:ln>
                                       <a:extLst>
-                                        <a:ext uri="{91240B29-F687-4F45-9708-019B960494DF}">
+                                        <a:ext uri="{91240B29-F687-4f45-9708-019B960494DF}">
                                           <a14:hiddenLine xmlns:a14="http://schemas.microsoft.com/office/drawing/2010/main" w="9525">
                                             <a:solidFill>
                                               <a:srgbClr val="000000"/>
@@ -12926,7 +12925,7 @@
                                         <a:noFill/>
                                       </a:ln>
                                       <a:extLst>
-                                        <a:ext uri="{91240B29-F687-4F45-9708-019B960494DF}">
+                                        <a:ext uri="{91240B29-F687-4f45-9708-019B960494DF}">
                                           <a14:hiddenLine xmlns:a14="http://schemas.microsoft.com/office/drawing/2010/main" w="9525">
                                             <a:solidFill>
                                               <a:srgbClr val="000000"/>
@@ -13341,7 +13340,7 @@
                                         <a:noFill/>
                                       </a:ln>
                                       <a:extLst>
-                                        <a:ext uri="{91240B29-F687-4F45-9708-019B960494DF}">
+                                        <a:ext uri="{91240B29-F687-4f45-9708-019B960494DF}">
                                           <a14:hiddenLine xmlns:a14="http://schemas.microsoft.com/office/drawing/2010/main" w="9525">
                                             <a:solidFill>
                                               <a:srgbClr val="000000"/>
@@ -13714,7 +13713,7 @@
                                         <a:noFill/>
                                       </a:ln>
                                       <a:extLst>
-                                        <a:ext uri="{91240B29-F687-4F45-9708-019B960494DF}">
+                                        <a:ext uri="{91240B29-F687-4f45-9708-019B960494DF}">
                                           <a14:hiddenLine xmlns:a14="http://schemas.microsoft.com/office/drawing/2010/main" w="9525">
                                             <a:solidFill>
                                               <a:srgbClr val="000000"/>
@@ -13927,7 +13926,7 @@
                                         <a:noFill/>
                                       </a:ln>
                                       <a:extLst>
-                                        <a:ext uri="{91240B29-F687-4F45-9708-019B960494DF}">
+                                        <a:ext uri="{91240B29-F687-4f45-9708-019B960494DF}">
                                           <a14:hiddenLine xmlns:a14="http://schemas.microsoft.com/office/drawing/2010/main" w="9525">
                                             <a:solidFill>
                                               <a:srgbClr val="000000"/>
@@ -14140,7 +14139,7 @@
                                         <a:noFill/>
                                       </a:ln>
                                       <a:extLst>
-                                        <a:ext uri="{91240B29-F687-4F45-9708-019B960494DF}">
+                                        <a:ext uri="{91240B29-F687-4f45-9708-019B960494DF}">
                                           <a14:hiddenLine xmlns:a14="http://schemas.microsoft.com/office/drawing/2010/main" w="9525">
                                             <a:solidFill>
                                               <a:srgbClr val="000000"/>
@@ -14513,7 +14512,7 @@
                                         <a:noFill/>
                                       </a:ln>
                                       <a:extLst>
-                                        <a:ext uri="{91240B29-F687-4F45-9708-019B960494DF}">
+                                        <a:ext uri="{91240B29-F687-4f45-9708-019B960494DF}">
                                           <a14:hiddenLine xmlns:a14="http://schemas.microsoft.com/office/drawing/2010/main" w="9525">
                                             <a:solidFill>
                                               <a:srgbClr val="000000"/>
@@ -14728,7 +14727,7 @@
                                         <a:noFill/>
                                       </a:ln>
                                       <a:extLst>
-                                        <a:ext uri="{91240B29-F687-4F45-9708-019B960494DF}">
+                                        <a:ext uri="{91240B29-F687-4f45-9708-019B960494DF}">
                                           <a14:hiddenLine xmlns:a14="http://schemas.microsoft.com/office/drawing/2010/main" w="9525">
                                             <a:solidFill>
                                               <a:srgbClr val="000000"/>
@@ -15143,7 +15142,7 @@
                                         <a:noFill/>
                                       </a:ln>
                                       <a:extLst>
-                                        <a:ext uri="{91240B29-F687-4F45-9708-019B960494DF}">
+                                        <a:ext uri="{91240B29-F687-4f45-9708-019B960494DF}">
                                           <a14:hiddenLine xmlns:a14="http://schemas.microsoft.com/office/drawing/2010/main" w="9525">
                                             <a:solidFill>
                                               <a:srgbClr val="000000"/>
@@ -15516,7 +15515,7 @@
                                         <a:noFill/>
                                       </a:ln>
                                       <a:extLst>
-                                        <a:ext uri="{91240B29-F687-4F45-9708-019B960494DF}">
+                                        <a:ext uri="{91240B29-F687-4f45-9708-019B960494DF}">
                                           <a14:hiddenLine xmlns:a14="http://schemas.microsoft.com/office/drawing/2010/main" w="9525">
                                             <a:solidFill>
                                               <a:srgbClr val="000000"/>
@@ -16069,7 +16068,7 @@
                                         <a:noFill/>
                                       </a:ln>
                                       <a:extLst>
-                                        <a:ext uri="{91240B29-F687-4F45-9708-019B960494DF}">
+                                        <a:ext uri="{91240B29-F687-4f45-9708-019B960494DF}">
                                           <a14:hiddenLine xmlns:a14="http://schemas.microsoft.com/office/drawing/2010/main" w="9525">
                                             <a:solidFill>
                                               <a:srgbClr val="000000"/>
@@ -16342,7 +16341,7 @@
                                         <a:noFill/>
                                       </a:ln>
                                       <a:extLst>
-                                        <a:ext uri="{91240B29-F687-4F45-9708-019B960494DF}">
+                                        <a:ext uri="{91240B29-F687-4f45-9708-019B960494DF}">
                                           <a14:hiddenLine xmlns:a14="http://schemas.microsoft.com/office/drawing/2010/main" w="9525">
                                             <a:solidFill>
                                               <a:srgbClr val="000000"/>
@@ -16558,7 +16557,7 @@
                                         <a:noFill/>
                                       </a:ln>
                                       <a:extLst>
-                                        <a:ext uri="{91240B29-F687-4F45-9708-019B960494DF}">
+                                        <a:ext uri="{91240B29-F687-4f45-9708-019B960494DF}">
                                           <a14:hiddenLine xmlns:a14="http://schemas.microsoft.com/office/drawing/2010/main" w="9525">
                                             <a:solidFill>
                                               <a:srgbClr val="000000"/>
@@ -16970,7 +16969,7 @@
                                         <a:noFill/>
                                       </a:ln>
                                       <a:extLst>
-                                        <a:ext uri="{91240B29-F687-4F45-9708-019B960494DF}">
+                                        <a:ext uri="{91240B29-F687-4f45-9708-019B960494DF}">
                                           <a14:hiddenLine xmlns:a14="http://schemas.microsoft.com/office/drawing/2010/main" w="9525">
                                             <a:solidFill>
                                               <a:srgbClr val="000000"/>
@@ -17523,7 +17522,7 @@
                                         <a:noFill/>
                                       </a:ln>
                                       <a:extLst>
-                                        <a:ext uri="{91240B29-F687-4F45-9708-019B960494DF}">
+                                        <a:ext uri="{91240B29-F687-4f45-9708-019B960494DF}">
                                           <a14:hiddenLine xmlns:a14="http://schemas.microsoft.com/office/drawing/2010/main" w="9525">
                                             <a:solidFill>
                                               <a:srgbClr val="000000"/>
@@ -17656,7 +17655,7 @@
                                         <a:noFill/>
                                       </a:ln>
                                       <a:extLst>
-                                        <a:ext uri="{91240B29-F687-4F45-9708-019B960494DF}">
+                                        <a:ext uri="{91240B29-F687-4f45-9708-019B960494DF}">
                                           <a14:hiddenLine xmlns:a14="http://schemas.microsoft.com/office/drawing/2010/main" w="9525">
                                             <a:solidFill>
                                               <a:srgbClr val="000000"/>
@@ -17909,7 +17908,7 @@
                                         <a:noFill/>
                                       </a:ln>
                                       <a:extLst>
-                                        <a:ext uri="{91240B29-F687-4F45-9708-019B960494DF}">
+                                        <a:ext uri="{91240B29-F687-4f45-9708-019B960494DF}">
                                           <a14:hiddenLine xmlns:a14="http://schemas.microsoft.com/office/drawing/2010/main" w="9525">
                                             <a:solidFill>
                                               <a:srgbClr val="000000"/>
@@ -18152,7 +18151,7 @@
                                         <a:noFill/>
                                       </a:ln>
                                       <a:extLst>
-                                        <a:ext uri="{91240B29-F687-4F45-9708-019B960494DF}">
+                                        <a:ext uri="{91240B29-F687-4f45-9708-019B960494DF}">
                                           <a14:hiddenLine xmlns:a14="http://schemas.microsoft.com/office/drawing/2010/main" w="9525">
                                             <a:solidFill>
                                               <a:srgbClr val="000000"/>
@@ -18457,7 +18456,7 @@
                                         <a:noFill/>
                                       </a:ln>
                                       <a:extLst>
-                                        <a:ext uri="{91240B29-F687-4F45-9708-019B960494DF}">
+                                        <a:ext uri="{91240B29-F687-4f45-9708-019B960494DF}">
                                           <a14:hiddenLine xmlns:a14="http://schemas.microsoft.com/office/drawing/2010/main" w="9525">
                                             <a:solidFill>
                                               <a:srgbClr val="000000"/>
@@ -18493,7 +18492,7 @@
                                         <a:noFill/>
                                       </a:ln>
                                       <a:extLst>
-                                        <a:ext uri="{91240B29-F687-4F45-9708-019B960494DF}">
+                                        <a:ext uri="{91240B29-F687-4f45-9708-019B960494DF}">
                                           <a14:hiddenLine xmlns:a14="http://schemas.microsoft.com/office/drawing/2010/main" w="9525">
                                             <a:solidFill>
                                               <a:srgbClr val="000000"/>
@@ -18746,7 +18745,7 @@
                                         <a:noFill/>
                                       </a:ln>
                                       <a:extLst>
-                                        <a:ext uri="{91240B29-F687-4F45-9708-019B960494DF}">
+                                        <a:ext uri="{91240B29-F687-4f45-9708-019B960494DF}">
                                           <a14:hiddenLine xmlns:a14="http://schemas.microsoft.com/office/drawing/2010/main" w="9525">
                                             <a:solidFill>
                                               <a:srgbClr val="000000"/>
@@ -18989,7 +18988,7 @@
                                         <a:noFill/>
                                       </a:ln>
                                       <a:extLst>
-                                        <a:ext uri="{91240B29-F687-4F45-9708-019B960494DF}">
+                                        <a:ext uri="{91240B29-F687-4f45-9708-019B960494DF}">
                                           <a14:hiddenLine xmlns:a14="http://schemas.microsoft.com/office/drawing/2010/main" w="9525">
                                             <a:solidFill>
                                               <a:srgbClr val="000000"/>
@@ -19294,7 +19293,7 @@
                                         <a:noFill/>
                                       </a:ln>
                                       <a:extLst>
-                                        <a:ext uri="{91240B29-F687-4F45-9708-019B960494DF}">
+                                        <a:ext uri="{91240B29-F687-4f45-9708-019B960494DF}">
                                           <a14:hiddenLine xmlns:a14="http://schemas.microsoft.com/office/drawing/2010/main" w="9525">
                                             <a:solidFill>
                                               <a:srgbClr val="000000"/>
@@ -19330,7 +19329,7 @@
                                         <a:noFill/>
                                       </a:ln>
                                       <a:extLst>
-                                        <a:ext uri="{91240B29-F687-4F45-9708-019B960494DF}">
+                                        <a:ext uri="{91240B29-F687-4f45-9708-019B960494DF}">
                                           <a14:hiddenLine xmlns:a14="http://schemas.microsoft.com/office/drawing/2010/main" w="9525">
                                             <a:solidFill>
                                               <a:srgbClr val="000000"/>
@@ -19583,7 +19582,7 @@
                                         <a:noFill/>
                                       </a:ln>
                                       <a:extLst>
-                                        <a:ext uri="{91240B29-F687-4F45-9708-019B960494DF}">
+                                        <a:ext uri="{91240B29-F687-4f45-9708-019B960494DF}">
                                           <a14:hiddenLine xmlns:a14="http://schemas.microsoft.com/office/drawing/2010/main" w="9525">
                                             <a:solidFill>
                                               <a:srgbClr val="000000"/>
@@ -19826,7 +19825,7 @@
                                         <a:noFill/>
                                       </a:ln>
                                       <a:extLst>
-                                        <a:ext uri="{91240B29-F687-4F45-9708-019B960494DF}">
+                                        <a:ext uri="{91240B29-F687-4f45-9708-019B960494DF}">
                                           <a14:hiddenLine xmlns:a14="http://schemas.microsoft.com/office/drawing/2010/main" w="9525">
                                             <a:solidFill>
                                               <a:srgbClr val="000000"/>
@@ -20131,7 +20130,7 @@
                                         <a:noFill/>
                                       </a:ln>
                                       <a:extLst>
-                                        <a:ext uri="{91240B29-F687-4F45-9708-019B960494DF}">
+                                        <a:ext uri="{91240B29-F687-4f45-9708-019B960494DF}">
                                           <a14:hiddenLine xmlns:a14="http://schemas.microsoft.com/office/drawing/2010/main" w="9525">
                                             <a:solidFill>
                                               <a:srgbClr val="000000"/>
@@ -20167,7 +20166,7 @@
                                         <a:noFill/>
                                       </a:ln>
                                       <a:extLst>
-                                        <a:ext uri="{91240B29-F687-4F45-9708-019B960494DF}">
+                                        <a:ext uri="{91240B29-F687-4f45-9708-019B960494DF}">
                                           <a14:hiddenLine xmlns:a14="http://schemas.microsoft.com/office/drawing/2010/main" w="9525">
                                             <a:solidFill>
                                               <a:srgbClr val="000000"/>
@@ -20286,7 +20285,7 @@
                                         <a:noFill/>
                                       </a:ln>
                                       <a:extLst>
-                                        <a:ext uri="{91240B29-F687-4F45-9708-019B960494DF}">
+                                        <a:ext uri="{91240B29-F687-4f45-9708-019B960494DF}">
                                           <a14:hiddenLine xmlns:a14="http://schemas.microsoft.com/office/drawing/2010/main" w="9525">
                                             <a:solidFill>
                                               <a:srgbClr val="000000"/>
@@ -20461,7 +20460,7 @@
                                         <a:noFill/>
                                       </a:ln>
                                       <a:extLst>
-                                        <a:ext uri="{91240B29-F687-4F45-9708-019B960494DF}">
+                                        <a:ext uri="{91240B29-F687-4f45-9708-019B960494DF}">
                                           <a14:hiddenLine xmlns:a14="http://schemas.microsoft.com/office/drawing/2010/main" w="9525">
                                             <a:solidFill>
                                               <a:srgbClr val="000000"/>
@@ -20804,7 +20803,7 @@
                                         <a:noFill/>
                                       </a:ln>
                                       <a:extLst>
-                                        <a:ext uri="{91240B29-F687-4F45-9708-019B960494DF}">
+                                        <a:ext uri="{91240B29-F687-4f45-9708-019B960494DF}">
                                           <a14:hiddenLine xmlns:a14="http://schemas.microsoft.com/office/drawing/2010/main" w="9525">
                                             <a:solidFill>
                                               <a:srgbClr val="000000"/>
@@ -21147,7 +21146,7 @@
                                         <a:noFill/>
                                       </a:ln>
                                       <a:extLst>
-                                        <a:ext uri="{91240B29-F687-4F45-9708-019B960494DF}">
+                                        <a:ext uri="{91240B29-F687-4f45-9708-019B960494DF}">
                                           <a14:hiddenLine xmlns:a14="http://schemas.microsoft.com/office/drawing/2010/main" w="9525">
                                             <a:solidFill>
                                               <a:srgbClr val="000000"/>
@@ -21471,7 +21470,7 @@
                                         <a:noFill/>
                                       </a:ln>
                                       <a:extLst>
-                                        <a:ext uri="{91240B29-F687-4F45-9708-019B960494DF}">
+                                        <a:ext uri="{91240B29-F687-4f45-9708-019B960494DF}">
                                           <a14:hiddenLine xmlns:a14="http://schemas.microsoft.com/office/drawing/2010/main" w="9525">
                                             <a:solidFill>
                                               <a:srgbClr val="000000"/>
@@ -21614,7 +21613,7 @@
                                         <a:noFill/>
                                       </a:ln>
                                       <a:extLst>
-                                        <a:ext uri="{91240B29-F687-4F45-9708-019B960494DF}">
+                                        <a:ext uri="{91240B29-F687-4f45-9708-019B960494DF}">
                                           <a14:hiddenLine xmlns:a14="http://schemas.microsoft.com/office/drawing/2010/main" w="9525">
                                             <a:solidFill>
                                               <a:srgbClr val="000000"/>
@@ -21642,7 +21641,7 @@
                           </wp:anchor>
                         </w:drawing>
                       </mc:Choice>
-                      <mc:Fallback>
+                      <mc:Fallback xmlns:w15="http://schemas.microsoft.com/office/word/2012/wordml">
                         <w:pict>
                           <v:group w14:anchorId="0E2CA248" id="Canvas 93" o:spid="_x0000_s1026" editas="canvas" style="position:absolute;margin-left:-151.25pt;margin-top:-5.45pt;width:244.45pt;height:50.25pt;z-index:251659264" coordsize="31045,6381" o:gfxdata="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">
                             <v:shapetype id="_x0000_t75" coordsize="21600,21600" o:spt="75" o:preferrelative="t" path="m@4@5l@4@11@9@11@9@5xe" filled="f" stroked="f">
@@ -22153,12 +22152,42 @@
                 <w:lang w:eastAsia="ja-JP"/>
               </w:rPr>
             </w:pPr>
+            <w:proofErr w:type="spellStart"/>
             <w:r>
               <w:rPr>
                 <w:lang w:eastAsia="ja-JP"/>
               </w:rPr>
-              <w:t>Nguyễn Hải Đăng</w:t>
+              <w:t>Nguyễn</w:t>
             </w:r>
+            <w:proofErr w:type="spellEnd"/>
+            <w:r>
+              <w:rPr>
+                <w:lang w:eastAsia="ja-JP"/>
+              </w:rPr>
+              <w:t xml:space="preserve"> </w:t>
+            </w:r>
+            <w:proofErr w:type="spellStart"/>
+            <w:r>
+              <w:rPr>
+                <w:lang w:eastAsia="ja-JP"/>
+              </w:rPr>
+              <w:t>Hải</w:t>
+            </w:r>
+            <w:proofErr w:type="spellEnd"/>
+            <w:r>
+              <w:rPr>
+                <w:lang w:eastAsia="ja-JP"/>
+              </w:rPr>
+              <w:t xml:space="preserve"> </w:t>
+            </w:r>
+            <w:proofErr w:type="spellStart"/>
+            <w:r>
+              <w:rPr>
+                <w:lang w:eastAsia="ja-JP"/>
+              </w:rPr>
+              <w:t>Đăng</w:t>
+            </w:r>
+            <w:proofErr w:type="spellEnd"/>
           </w:p>
         </w:tc>
         <w:tc>
@@ -22207,12 +22236,28 @@
                 <w:lang w:eastAsia="ja-JP"/>
               </w:rPr>
             </w:pPr>
+            <w:proofErr w:type="spellStart"/>
             <w:r>
               <w:rPr>
                 <w:lang w:eastAsia="ja-JP"/>
               </w:rPr>
-              <w:t>Nguyễn Minh Tiến</w:t>
+              <w:t>Nguyễn</w:t>
             </w:r>
+            <w:proofErr w:type="spellEnd"/>
+            <w:r>
+              <w:rPr>
+                <w:lang w:eastAsia="ja-JP"/>
+              </w:rPr>
+              <w:t xml:space="preserve"> Minh </w:t>
+            </w:r>
+            <w:proofErr w:type="spellStart"/>
+            <w:r>
+              <w:rPr>
+                <w:lang w:eastAsia="ja-JP"/>
+              </w:rPr>
+              <w:t>Tiến</w:t>
+            </w:r>
+            <w:proofErr w:type="spellEnd"/>
           </w:p>
         </w:tc>
       </w:tr>
@@ -22459,8 +22504,21 @@
                 <w:color w:val="0D0D0D" w:themeColor="text1" w:themeTint="F2"/>
               </w:rPr>
             </w:pPr>
+            <w:proofErr w:type="spellStart"/>
             <w:r>
-              <w:t>Nguyễn Văn Sang</w:t>
+              <w:t>Nguyễn</w:t>
+            </w:r>
+            <w:proofErr w:type="spellEnd"/>
+            <w:r>
+              <w:t xml:space="preserve"> </w:t>
+            </w:r>
+            <w:proofErr w:type="spellStart"/>
+            <w:r>
+              <w:t>Văn</w:t>
+            </w:r>
+            <w:proofErr w:type="spellEnd"/>
+            <w:r>
+              <w:t xml:space="preserve"> Sang</w:t>
             </w:r>
           </w:p>
         </w:tc>
@@ -22833,7 +22891,8 @@
                 <w:szCs w:val="22"/>
               </w:rPr>
             </w:pPr>
-            <w:hyperlink r:id="rId7" w:history="1">
+            <w:hyperlink r:id="rId8" w:history="1">
+              <w:proofErr w:type="spellStart"/>
               <w:r>
                 <w:rPr>
                   <w:rFonts w:ascii="Times New Roman" w:hAnsi="Times New Roman"/>
@@ -22845,8 +22904,37 @@
                   <w:sz w:val="22"/>
                   <w:szCs w:val="22"/>
                 </w:rPr>
-                <w:t>Nguyễn Minh Tiến</w:t>
+                <w:t>Nguyễn</w:t>
               </w:r>
+              <w:proofErr w:type="spellEnd"/>
+              <w:r>
+                <w:rPr>
+                  <w:rFonts w:ascii="Times New Roman" w:hAnsi="Times New Roman"/>
+                  <w:b w:val="0"/>
+                  <w:bCs/>
+                  <w:outline w:val="0"/>
+                  <w:shadow w:val="0"/>
+                  <w:spacing w:val="0"/>
+                  <w:sz w:val="22"/>
+                  <w:szCs w:val="22"/>
+                </w:rPr>
+                <w:t xml:space="preserve"> Minh </w:t>
+              </w:r>
+              <w:proofErr w:type="spellStart"/>
+              <w:r>
+                <w:rPr>
+                  <w:rFonts w:ascii="Times New Roman" w:hAnsi="Times New Roman"/>
+                  <w:b w:val="0"/>
+                  <w:bCs/>
+                  <w:outline w:val="0"/>
+                  <w:shadow w:val="0"/>
+                  <w:spacing w:val="0"/>
+                  <w:sz w:val="22"/>
+                  <w:szCs w:val="22"/>
+                </w:rPr>
+                <w:t>Tiến</w:t>
+              </w:r>
+              <w:proofErr w:type="spellEnd"/>
             </w:hyperlink>
           </w:p>
           <w:p>
@@ -22871,6 +22959,7 @@
                 <w:szCs w:val="22"/>
               </w:rPr>
             </w:pPr>
+            <w:proofErr w:type="spellStart"/>
             <w:r>
               <w:rPr>
                 <w:rFonts w:ascii="Times New Roman" w:hAnsi="Times New Roman"/>
@@ -22882,9 +22971,24 @@
                 <w:sz w:val="22"/>
                 <w:szCs w:val="22"/>
               </w:rPr>
-              <w:t xml:space="preserve">Hoàng </w:t>
+              <w:t>Hoàng</w:t>
             </w:r>
-            <w:hyperlink r:id="rId8" w:history="1">
+            <w:proofErr w:type="spellEnd"/>
+            <w:r>
+              <w:rPr>
+                <w:rFonts w:ascii="Times New Roman" w:hAnsi="Times New Roman"/>
+                <w:b w:val="0"/>
+                <w:bCs/>
+                <w:outline w:val="0"/>
+                <w:shadow w:val="0"/>
+                <w:spacing w:val="0"/>
+                <w:sz w:val="22"/>
+                <w:szCs w:val="22"/>
+              </w:rPr>
+              <w:t xml:space="preserve"> </w:t>
+            </w:r>
+            <w:hyperlink r:id="rId9" w:history="1">
+              <w:proofErr w:type="spellStart"/>
               <w:r>
                 <w:rPr>
                   <w:rFonts w:ascii="Times New Roman" w:hAnsi="Times New Roman"/>
@@ -22896,9 +23000,24 @@
                   <w:sz w:val="22"/>
                   <w:szCs w:val="22"/>
                 </w:rPr>
-                <w:t xml:space="preserve">Thị </w:t>
+                <w:t>Thị</w:t>
+              </w:r>
+              <w:proofErr w:type="spellEnd"/>
+              <w:r>
+                <w:rPr>
+                  <w:rFonts w:ascii="Times New Roman" w:hAnsi="Times New Roman"/>
+                  <w:b w:val="0"/>
+                  <w:bCs/>
+                  <w:outline w:val="0"/>
+                  <w:shadow w:val="0"/>
+                  <w:spacing w:val="0"/>
+                  <w:sz w:val="22"/>
+                  <w:szCs w:val="22"/>
+                </w:rPr>
+                <w:t xml:space="preserve"> </w:t>
               </w:r>
             </w:hyperlink>
+            <w:proofErr w:type="spellStart"/>
             <w:r>
               <w:rPr>
                 <w:rFonts w:ascii="Times New Roman" w:hAnsi="Times New Roman"/>
@@ -22912,6 +23031,7 @@
               </w:rPr>
               <w:t>Quỳnh</w:t>
             </w:r>
+            <w:proofErr w:type="spellEnd"/>
           </w:p>
           <w:p>
             <w:pPr>
@@ -22935,7 +23055,8 @@
                 <w:szCs w:val="22"/>
               </w:rPr>
             </w:pPr>
-            <w:hyperlink r:id="rId9" w:history="1">
+            <w:hyperlink r:id="rId10" w:history="1">
+              <w:proofErr w:type="spellStart"/>
               <w:r>
                 <w:rPr>
                   <w:rFonts w:ascii="Times New Roman" w:hAnsi="Times New Roman"/>
@@ -22947,8 +23068,65 @@
                   <w:sz w:val="22"/>
                   <w:szCs w:val="22"/>
                 </w:rPr>
-                <w:t>Trần Bình Khánh</w:t>
+                <w:t>Trần</w:t>
               </w:r>
+              <w:proofErr w:type="spellEnd"/>
+              <w:r>
+                <w:rPr>
+                  <w:rFonts w:ascii="Times New Roman" w:hAnsi="Times New Roman"/>
+                  <w:b w:val="0"/>
+                  <w:bCs/>
+                  <w:outline w:val="0"/>
+                  <w:shadow w:val="0"/>
+                  <w:spacing w:val="0"/>
+                  <w:sz w:val="22"/>
+                  <w:szCs w:val="22"/>
+                </w:rPr>
+                <w:t xml:space="preserve"> </w:t>
+              </w:r>
+              <w:proofErr w:type="spellStart"/>
+              <w:r>
+                <w:rPr>
+                  <w:rFonts w:ascii="Times New Roman" w:hAnsi="Times New Roman"/>
+                  <w:b w:val="0"/>
+                  <w:bCs/>
+                  <w:outline w:val="0"/>
+                  <w:shadow w:val="0"/>
+                  <w:spacing w:val="0"/>
+                  <w:sz w:val="22"/>
+                  <w:szCs w:val="22"/>
+                </w:rPr>
+                <w:t>Bình</w:t>
+              </w:r>
+              <w:proofErr w:type="spellEnd"/>
+              <w:r>
+                <w:rPr>
+                  <w:rFonts w:ascii="Times New Roman" w:hAnsi="Times New Roman"/>
+                  <w:b w:val="0"/>
+                  <w:bCs/>
+                  <w:outline w:val="0"/>
+                  <w:shadow w:val="0"/>
+                  <w:spacing w:val="0"/>
+                  <w:sz w:val="22"/>
+                  <w:szCs w:val="22"/>
+                </w:rPr>
+                <w:t xml:space="preserve"> </w:t>
+              </w:r>
+              <w:proofErr w:type="spellStart"/>
+              <w:r>
+                <w:rPr>
+                  <w:rFonts w:ascii="Times New Roman" w:hAnsi="Times New Roman"/>
+                  <w:b w:val="0"/>
+                  <w:bCs/>
+                  <w:outline w:val="0"/>
+                  <w:shadow w:val="0"/>
+                  <w:spacing w:val="0"/>
+                  <w:sz w:val="22"/>
+                  <w:szCs w:val="22"/>
+                </w:rPr>
+                <w:t>Khánh</w:t>
+              </w:r>
+              <w:proofErr w:type="spellEnd"/>
             </w:hyperlink>
           </w:p>
           <w:p>
@@ -22960,13 +23138,28 @@
                 <w:lang w:eastAsia="ja-JP"/>
               </w:rPr>
             </w:pPr>
+            <w:proofErr w:type="spellStart"/>
             <w:r>
-              <w:t xml:space="preserve">Nguyễn </w:t>
+              <w:t>Nguyễn</w:t>
             </w:r>
-            <w:hyperlink r:id="rId10" w:history="1">
+            <w:proofErr w:type="spellEnd"/>
+            <w:r>
+              <w:t xml:space="preserve"> </w:t>
+            </w:r>
+            <w:hyperlink r:id="rId11" w:history="1">
+              <w:proofErr w:type="spellStart"/>
               <w:r>
-                <w:t>Hải Đăng</w:t>
+                <w:t>Hải</w:t>
               </w:r>
+              <w:proofErr w:type="spellEnd"/>
+              <w:r>
+                <w:t xml:space="preserve"> </w:t>
+              </w:r>
+              <w:proofErr w:type="spellStart"/>
+              <w:r>
+                <w:t>Đăng</w:t>
+              </w:r>
+              <w:proofErr w:type="spellEnd"/>
             </w:hyperlink>
           </w:p>
         </w:tc>
@@ -23643,9 +23836,11 @@
             <w:pPr>
               <w:pStyle w:val="Bang"/>
             </w:pPr>
+            <w:proofErr w:type="spellStart"/>
             <w:r>
               <w:t>DangNH</w:t>
             </w:r>
+            <w:proofErr w:type="spellEnd"/>
           </w:p>
         </w:tc>
         <w:tc>
@@ -23729,9 +23924,11 @@
             <w:pPr>
               <w:pStyle w:val="Bang"/>
             </w:pPr>
+            <w:proofErr w:type="spellStart"/>
             <w:r>
               <w:t>DangNH</w:t>
             </w:r>
+            <w:proofErr w:type="spellEnd"/>
           </w:p>
         </w:tc>
         <w:tc>
@@ -23812,9 +24009,11 @@
             <w:pPr>
               <w:pStyle w:val="Bang"/>
             </w:pPr>
+            <w:proofErr w:type="spellStart"/>
             <w:r>
               <w:t>TienNM</w:t>
             </w:r>
+            <w:proofErr w:type="spellEnd"/>
           </w:p>
         </w:tc>
         <w:tc>
@@ -23895,9 +24094,11 @@
             <w:pPr>
               <w:pStyle w:val="Bang"/>
             </w:pPr>
+            <w:proofErr w:type="spellStart"/>
             <w:r>
               <w:t>QuynhHT</w:t>
             </w:r>
+            <w:proofErr w:type="spellEnd"/>
           </w:p>
         </w:tc>
         <w:tc>
@@ -23987,9 +24188,11 @@
             <w:pPr>
               <w:pStyle w:val="Bang"/>
             </w:pPr>
+            <w:proofErr w:type="spellStart"/>
             <w:r>
               <w:t>TienNM</w:t>
             </w:r>
+            <w:proofErr w:type="spellEnd"/>
           </w:p>
         </w:tc>
         <w:tc>
@@ -24079,9 +24282,19 @@
             <w:pPr>
               <w:pStyle w:val="Bang"/>
             </w:pPr>
+            <w:proofErr w:type="spellStart"/>
             <w:r>
-              <w:t>DangNH, KhanhTB</w:t>
+              <w:t>DangNH</w:t>
             </w:r>
+            <w:proofErr w:type="spellEnd"/>
+            <w:r>
+              <w:t xml:space="preserve">, </w:t>
+            </w:r>
+            <w:proofErr w:type="spellStart"/>
+            <w:r>
+              <w:t>KhanhTB</w:t>
+            </w:r>
+            <w:proofErr w:type="spellEnd"/>
           </w:p>
         </w:tc>
         <w:tc>
@@ -24165,9 +24378,11 @@
             <w:pPr>
               <w:pStyle w:val="Bang"/>
             </w:pPr>
+            <w:proofErr w:type="spellStart"/>
             <w:r>
               <w:t>TienNM</w:t>
             </w:r>
+            <w:proofErr w:type="spellEnd"/>
           </w:p>
         </w:tc>
         <w:tc>
@@ -24251,9 +24466,11 @@
             <w:pPr>
               <w:pStyle w:val="Bang"/>
             </w:pPr>
+            <w:proofErr w:type="spellStart"/>
             <w:r>
               <w:t>TienNM</w:t>
             </w:r>
+            <w:proofErr w:type="spellEnd"/>
           </w:p>
         </w:tc>
         <w:tc>
@@ -24426,9 +24643,11 @@
             <w:pPr>
               <w:pStyle w:val="Bang"/>
             </w:pPr>
+            <w:proofErr w:type="spellStart"/>
             <w:r>
               <w:t>DangNH</w:t>
             </w:r>
+            <w:proofErr w:type="spellEnd"/>
           </w:p>
         </w:tc>
         <w:tc>
@@ -24731,9 +24950,11 @@
             <w:pPr>
               <w:pStyle w:val="Bang"/>
             </w:pPr>
+            <w:proofErr w:type="spellStart"/>
             <w:r>
               <w:t>TienNM</w:t>
             </w:r>
+            <w:proofErr w:type="spellEnd"/>
           </w:p>
         </w:tc>
         <w:tc>
@@ -24800,9 +25021,19 @@
             <w:pPr>
               <w:pStyle w:val="Bang"/>
             </w:pPr>
+            <w:proofErr w:type="spellStart"/>
             <w:r>
-              <w:t>TienNM, DangNH</w:t>
+              <w:t>TienNM</w:t>
             </w:r>
+            <w:proofErr w:type="spellEnd"/>
+            <w:r>
+              <w:t xml:space="preserve">, </w:t>
+            </w:r>
+            <w:proofErr w:type="spellStart"/>
+            <w:r>
+              <w:t>DangNH</w:t>
+            </w:r>
+            <w:proofErr w:type="spellEnd"/>
           </w:p>
         </w:tc>
         <w:tc>
@@ -24867,9 +25098,11 @@
             <w:pPr>
               <w:pStyle w:val="Bang"/>
             </w:pPr>
+            <w:proofErr w:type="spellStart"/>
             <w:r>
-              <w:t>DangNH</w:t>
+              <w:t>QuynhHT</w:t>
             </w:r>
+            <w:proofErr w:type="spellEnd"/>
           </w:p>
         </w:tc>
         <w:tc>
@@ -24887,7 +25120,13 @@
               <w:rPr>
                 <w:lang w:eastAsia="ja-JP"/>
               </w:rPr>
-              <w:t>15-02-2016</w:t>
+              <w:t>21</w:t>
+            </w:r>
+            <w:r>
+              <w:rPr>
+                <w:lang w:eastAsia="ja-JP"/>
+              </w:rPr>
+              <w:t>-02-2016</w:t>
             </w:r>
           </w:p>
         </w:tc>
@@ -24906,7 +25145,13 @@
               <w:rPr>
                 <w:lang w:eastAsia="ja-JP"/>
               </w:rPr>
-              <w:t>28-02-2016</w:t>
+              <w:t>22</w:t>
+            </w:r>
+            <w:r>
+              <w:rPr>
+                <w:lang w:eastAsia="ja-JP"/>
+              </w:rPr>
+              <w:t>-02-2016</w:t>
             </w:r>
           </w:p>
         </w:tc>
@@ -24935,7 +25180,7 @@
               <w:pStyle w:val="Bang"/>
             </w:pPr>
             <w:r>
-              <w:t>DangNH</w:t>
+              <w:t>Team member</w:t>
             </w:r>
           </w:p>
         </w:tc>
@@ -24954,7 +25199,13 @@
               <w:rPr>
                 <w:lang w:eastAsia="ja-JP"/>
               </w:rPr>
-              <w:t>15-02-2016</w:t>
+              <w:t>22</w:t>
+            </w:r>
+            <w:r>
+              <w:rPr>
+                <w:lang w:eastAsia="ja-JP"/>
+              </w:rPr>
+              <w:t>-02-2016</w:t>
             </w:r>
           </w:p>
         </w:tc>
@@ -25021,7 +25272,13 @@
               <w:rPr>
                 <w:lang w:eastAsia="ja-JP"/>
               </w:rPr>
-              <w:t>15-02-2016</w:t>
+              <w:t>22</w:t>
+            </w:r>
+            <w:r>
+              <w:rPr>
+                <w:lang w:eastAsia="ja-JP"/>
+              </w:rPr>
+              <w:t>-02-2016</w:t>
             </w:r>
           </w:p>
         </w:tc>
@@ -25055,7 +25312,6 @@
             <w:pPr>
               <w:pStyle w:val="Bang"/>
             </w:pPr>
-            <w:bookmarkStart w:id="0" w:name="_GoBack" w:colFirst="2" w:colLast="2"/>
             <w:r>
               <w:t>Create progress report 3</w:t>
             </w:r>
@@ -25069,9 +25325,11 @@
             <w:pPr>
               <w:pStyle w:val="Bang"/>
             </w:pPr>
+            <w:proofErr w:type="spellStart"/>
             <w:r>
               <w:t>DangNH</w:t>
             </w:r>
+            <w:proofErr w:type="spellEnd"/>
           </w:p>
         </w:tc>
         <w:tc>
@@ -25089,7 +25347,15 @@
               <w:rPr>
                 <w:lang w:eastAsia="ja-JP"/>
               </w:rPr>
-              <w:t>15-02-2016</w:t>
+              <w:t>27</w:t>
+            </w:r>
+            <w:bookmarkStart w:id="0" w:name="_GoBack"/>
+            <w:bookmarkEnd w:id="0"/>
+            <w:r>
+              <w:rPr>
+                <w:lang w:eastAsia="ja-JP"/>
+              </w:rPr>
+              <w:t>-02-2016</w:t>
             </w:r>
           </w:p>
         </w:tc>
@@ -25114,7 +25380,6 @@
         </w:tc>
       </w:tr>
     </w:tbl>
-    <w:bookmarkEnd w:id="0"/>
     <w:p>
       <w:pPr>
         <w:pStyle w:val="Heading1"/>
@@ -25193,6 +25458,7 @@
           <w:lang w:eastAsia="ja-JP"/>
         </w:rPr>
       </w:pPr>
+      <w:proofErr w:type="spellStart"/>
       <w:r>
         <w:rPr>
           <w:rFonts w:ascii="Times New Roman" w:hAnsi="Times New Roman"/>
@@ -25203,8 +25469,61 @@
           <w:szCs w:val="22"/>
           <w:lang w:eastAsia="ja-JP"/>
         </w:rPr>
-        <w:t>Nguyễn Hải Đăng</w:t>
+        <w:t>Nguyễn</w:t>
       </w:r>
+      <w:proofErr w:type="spellEnd"/>
+      <w:r>
+        <w:rPr>
+          <w:rFonts w:ascii="Times New Roman" w:hAnsi="Times New Roman"/>
+          <w:b/>
+          <w:i/>
+          <w:color w:val="0D0D0D" w:themeColor="text1" w:themeTint="F2"/>
+          <w:sz w:val="22"/>
+          <w:szCs w:val="22"/>
+          <w:lang w:eastAsia="ja-JP"/>
+        </w:rPr>
+        <w:t xml:space="preserve"> </w:t>
+      </w:r>
+      <w:proofErr w:type="spellStart"/>
+      <w:r>
+        <w:rPr>
+          <w:rFonts w:ascii="Times New Roman" w:hAnsi="Times New Roman"/>
+          <w:b/>
+          <w:i/>
+          <w:color w:val="0D0D0D" w:themeColor="text1" w:themeTint="F2"/>
+          <w:sz w:val="22"/>
+          <w:szCs w:val="22"/>
+          <w:lang w:eastAsia="ja-JP"/>
+        </w:rPr>
+        <w:t>Hải</w:t>
+      </w:r>
+      <w:proofErr w:type="spellEnd"/>
+      <w:r>
+        <w:rPr>
+          <w:rFonts w:ascii="Times New Roman" w:hAnsi="Times New Roman"/>
+          <w:b/>
+          <w:i/>
+          <w:color w:val="0D0D0D" w:themeColor="text1" w:themeTint="F2"/>
+          <w:sz w:val="22"/>
+          <w:szCs w:val="22"/>
+          <w:lang w:eastAsia="ja-JP"/>
+        </w:rPr>
+        <w:t xml:space="preserve"> </w:t>
+      </w:r>
+      <w:proofErr w:type="spellStart"/>
+      <w:r>
+        <w:rPr>
+          <w:rFonts w:ascii="Times New Roman" w:hAnsi="Times New Roman"/>
+          <w:b/>
+          <w:i/>
+          <w:color w:val="0D0D0D" w:themeColor="text1" w:themeTint="F2"/>
+          <w:sz w:val="22"/>
+          <w:szCs w:val="22"/>
+          <w:lang w:eastAsia="ja-JP"/>
+        </w:rPr>
+        <w:t>Đăng</w:t>
+      </w:r>
+      <w:proofErr w:type="spellEnd"/>
     </w:p>
     <w:p>
       <w:pPr>
@@ -25224,7 +25543,7 @@
       </w:pPr>
     </w:p>
     <w:sectPr>
-      <w:footerReference w:type="default" r:id="rId11"/>
+      <w:footerReference w:type="default" r:id="rId12"/>
       <w:pgSz w:w="12240" w:h="15840" w:code="1"/>
       <w:pgMar w:top="1152" w:right="1440" w:bottom="1152" w:left="1440" w:header="720" w:footer="720" w:gutter="0"/>
       <w:cols w:space="709"/>
@@ -25234,7 +25553,7 @@
 </file>
 
 <file path=word/endnotes.xml><?xml version="1.0" encoding="utf-8"?>
-<w:endnotes xmlns:wpc="http://schemas.microsoft.com/office/word/2010/wordprocessingCanvas" xmlns:mc="http://schemas.openxmlformats.org/markup-compatibility/2006" xmlns:o="urn:schemas-microsoft-com:office:office" xmlns:r="http://schemas.openxmlformats.org/officeDocument/2006/relationships" xmlns:m="http://schemas.openxmlformats.org/officeDocument/2006/math" xmlns:v="urn:schemas-microsoft-com:vml" xmlns:wp14="http://schemas.microsoft.com/office/word/2010/wordprocessingDrawing" xmlns:wp="http://schemas.openxmlformats.org/drawingml/2006/wordprocessingDrawing" xmlns:w10="urn:schemas-microsoft-com:office:word" xmlns:w="http://schemas.openxmlformats.org/wordprocessingml/2006/main" xmlns:w14="http://schemas.microsoft.com/office/word/2010/wordml" xmlns:w15="http://schemas.microsoft.com/office/word/2012/wordml" xmlns:wpg="http://schemas.microsoft.com/office/word/2010/wordprocessingGroup" xmlns:wpi="http://schemas.microsoft.com/office/word/2010/wordprocessingInk" xmlns:wne="http://schemas.microsoft.com/office/word/2006/wordml" xmlns:wps="http://schemas.microsoft.com/office/word/2010/wordprocessingShape" mc:Ignorable="w14 w15 wp14">
+<w:endnotes xmlns:wpc="http://schemas.microsoft.com/office/word/2010/wordprocessingCanvas" xmlns:mo="http://schemas.microsoft.com/office/mac/office/2008/main" xmlns:mc="http://schemas.openxmlformats.org/markup-compatibility/2006" xmlns:mv="urn:schemas-microsoft-com:mac:vml" xmlns:o="urn:schemas-microsoft-com:office:office" xmlns:r="http://schemas.openxmlformats.org/officeDocument/2006/relationships" xmlns:m="http://schemas.openxmlformats.org/officeDocument/2006/math" xmlns:v="urn:schemas-microsoft-com:vml" xmlns:wp14="http://schemas.microsoft.com/office/word/2010/wordprocessingDrawing" xmlns:wp="http://schemas.openxmlformats.org/drawingml/2006/wordprocessingDrawing" xmlns:w10="urn:schemas-microsoft-com:office:word" xmlns:w="http://schemas.openxmlformats.org/wordprocessingml/2006/main" xmlns:w14="http://schemas.microsoft.com/office/word/2010/wordml" xmlns:wpg="http://schemas.microsoft.com/office/word/2010/wordprocessingGroup" xmlns:wpi="http://schemas.microsoft.com/office/word/2010/wordprocessingInk" xmlns:wne="http://schemas.microsoft.com/office/word/2006/wordml" xmlns:wps="http://schemas.microsoft.com/office/word/2010/wordprocessingShape" mc:Ignorable="w14 wp14">
   <w:endnote w:type="separator" w:id="-1">
     <w:p>
       <w:pPr>
@@ -25259,7 +25578,7 @@
 </file>
 
 <file path=word/footer1.xml><?xml version="1.0" encoding="utf-8"?>
-<w:ftr xmlns:wpc="http://schemas.microsoft.com/office/word/2010/wordprocessingCanvas" xmlns:mc="http://schemas.openxmlformats.org/markup-compatibility/2006" xmlns:o="urn:schemas-microsoft-com:office:office" xmlns:r="http://schemas.openxmlformats.org/officeDocument/2006/relationships" xmlns:m="http://schemas.openxmlformats.org/officeDocument/2006/math" xmlns:v="urn:schemas-microsoft-com:vml" xmlns:wp14="http://schemas.microsoft.com/office/word/2010/wordprocessingDrawing" xmlns:wp="http://schemas.openxmlformats.org/drawingml/2006/wordprocessingDrawing" xmlns:w10="urn:schemas-microsoft-com:office:word" xmlns:w="http://schemas.openxmlformats.org/wordprocessingml/2006/main" xmlns:w14="http://schemas.microsoft.com/office/word/2010/wordml" xmlns:w15="http://schemas.microsoft.com/office/word/2012/wordml" xmlns:wpg="http://schemas.microsoft.com/office/word/2010/wordprocessingGroup" xmlns:wpi="http://schemas.microsoft.com/office/word/2010/wordprocessingInk" xmlns:wne="http://schemas.microsoft.com/office/word/2006/wordml" xmlns:wps="http://schemas.microsoft.com/office/word/2010/wordprocessingShape" mc:Ignorable="w14 w15 wp14">
+<w:ftr xmlns:wpc="http://schemas.microsoft.com/office/word/2010/wordprocessingCanvas" xmlns:mo="http://schemas.microsoft.com/office/mac/office/2008/main" xmlns:mc="http://schemas.openxmlformats.org/markup-compatibility/2006" xmlns:mv="urn:schemas-microsoft-com:mac:vml" xmlns:o="urn:schemas-microsoft-com:office:office" xmlns:r="http://schemas.openxmlformats.org/officeDocument/2006/relationships" xmlns:m="http://schemas.openxmlformats.org/officeDocument/2006/math" xmlns:v="urn:schemas-microsoft-com:vml" xmlns:wp14="http://schemas.microsoft.com/office/word/2010/wordprocessingDrawing" xmlns:wp="http://schemas.openxmlformats.org/drawingml/2006/wordprocessingDrawing" xmlns:w10="urn:schemas-microsoft-com:office:word" xmlns:w="http://schemas.openxmlformats.org/wordprocessingml/2006/main" xmlns:w14="http://schemas.microsoft.com/office/word/2010/wordml" xmlns:wpg="http://schemas.microsoft.com/office/word/2010/wordprocessingGroup" xmlns:wpi="http://schemas.microsoft.com/office/word/2010/wordprocessingInk" xmlns:wne="http://schemas.microsoft.com/office/word/2006/wordml" xmlns:wps="http://schemas.microsoft.com/office/word/2010/wordprocessingShape" mc:Ignorable="w14 wp14">
   <w:sdt>
     <w:sdtPr>
       <w:id w:val="-1691519486"/>
@@ -25292,7 +25611,7 @@
           <w:rPr>
             <w:noProof/>
           </w:rPr>
-          <w:t>3</w:t>
+          <w:t>1</w:t>
         </w:r>
         <w:r>
           <w:rPr>
@@ -25312,7 +25631,7 @@
 </file>
 
 <file path=word/footnotes.xml><?xml version="1.0" encoding="utf-8"?>
-<w:footnotes xmlns:wpc="http://schemas.microsoft.com/office/word/2010/wordprocessingCanvas" xmlns:mc="http://schemas.openxmlformats.org/markup-compatibility/2006" xmlns:o="urn:schemas-microsoft-com:office:office" xmlns:r="http://schemas.openxmlformats.org/officeDocument/2006/relationships" xmlns:m="http://schemas.openxmlformats.org/officeDocument/2006/math" xmlns:v="urn:schemas-microsoft-com:vml" xmlns:wp14="http://schemas.microsoft.com/office/word/2010/wordprocessingDrawing" xmlns:wp="http://schemas.openxmlformats.org/drawingml/2006/wordprocessingDrawing" xmlns:w10="urn:schemas-microsoft-com:office:word" xmlns:w="http://schemas.openxmlformats.org/wordprocessingml/2006/main" xmlns:w14="http://schemas.microsoft.com/office/word/2010/wordml" xmlns:w15="http://schemas.microsoft.com/office/word/2012/wordml" xmlns:wpg="http://schemas.microsoft.com/office/word/2010/wordprocessingGroup" xmlns:wpi="http://schemas.microsoft.com/office/word/2010/wordprocessingInk" xmlns:wne="http://schemas.microsoft.com/office/word/2006/wordml" xmlns:wps="http://schemas.microsoft.com/office/word/2010/wordprocessingShape" mc:Ignorable="w14 w15 wp14">
+<w:footnotes xmlns:wpc="http://schemas.microsoft.com/office/word/2010/wordprocessingCanvas" xmlns:mo="http://schemas.microsoft.com/office/mac/office/2008/main" xmlns:mc="http://schemas.openxmlformats.org/markup-compatibility/2006" xmlns:mv="urn:schemas-microsoft-com:mac:vml" xmlns:o="urn:schemas-microsoft-com:office:office" xmlns:r="http://schemas.openxmlformats.org/officeDocument/2006/relationships" xmlns:m="http://schemas.openxmlformats.org/officeDocument/2006/math" xmlns:v="urn:schemas-microsoft-com:vml" xmlns:wp14="http://schemas.microsoft.com/office/word/2010/wordprocessingDrawing" xmlns:wp="http://schemas.openxmlformats.org/drawingml/2006/wordprocessingDrawing" xmlns:w10="urn:schemas-microsoft-com:office:word" xmlns:w="http://schemas.openxmlformats.org/wordprocessingml/2006/main" xmlns:w14="http://schemas.microsoft.com/office/word/2010/wordml" xmlns:wpg="http://schemas.microsoft.com/office/word/2010/wordprocessingGroup" xmlns:wpi="http://schemas.microsoft.com/office/word/2010/wordprocessingInk" xmlns:wne="http://schemas.microsoft.com/office/word/2006/wordml" xmlns:wps="http://schemas.microsoft.com/office/word/2010/wordprocessingShape" mc:Ignorable="w14 wp14">
   <w:footnote w:type="separator" w:id="-1">
     <w:p>
       <w:pPr>
@@ -25401,7 +25720,7 @@
 </file>
 
 <file path=word/numbering.xml><?xml version="1.0" encoding="utf-8"?>
-<w:numbering xmlns:wpc="http://schemas.microsoft.com/office/word/2010/wordprocessingCanvas" xmlns:mc="http://schemas.openxmlformats.org/markup-compatibility/2006" xmlns:o="urn:schemas-microsoft-com:office:office" xmlns:r="http://schemas.openxmlformats.org/officeDocument/2006/relationships" xmlns:m="http://schemas.openxmlformats.org/officeDocument/2006/math" xmlns:v="urn:schemas-microsoft-com:vml" xmlns:wp14="http://schemas.microsoft.com/office/word/2010/wordprocessingDrawing" xmlns:wp="http://schemas.openxmlformats.org/drawingml/2006/wordprocessingDrawing" xmlns:w10="urn:schemas-microsoft-com:office:word" xmlns:w="http://schemas.openxmlformats.org/wordprocessingml/2006/main" xmlns:w14="http://schemas.microsoft.com/office/word/2010/wordml" xmlns:w15="http://schemas.microsoft.com/office/word/2012/wordml" xmlns:wpg="http://schemas.microsoft.com/office/word/2010/wordprocessingGroup" xmlns:wpi="http://schemas.microsoft.com/office/word/2010/wordprocessingInk" xmlns:wne="http://schemas.microsoft.com/office/word/2006/wordml" xmlns:wps="http://schemas.microsoft.com/office/word/2010/wordprocessingShape" mc:Ignorable="w14 w15 wp14">
+<w:numbering xmlns:wpc="http://schemas.microsoft.com/office/word/2010/wordprocessingCanvas" xmlns:mo="http://schemas.microsoft.com/office/mac/office/2008/main" xmlns:mc="http://schemas.openxmlformats.org/markup-compatibility/2006" xmlns:mv="urn:schemas-microsoft-com:mac:vml" xmlns:o="urn:schemas-microsoft-com:office:office" xmlns:r="http://schemas.openxmlformats.org/officeDocument/2006/relationships" xmlns:m="http://schemas.openxmlformats.org/officeDocument/2006/math" xmlns:v="urn:schemas-microsoft-com:vml" xmlns:wp14="http://schemas.microsoft.com/office/word/2010/wordprocessingDrawing" xmlns:wp="http://schemas.openxmlformats.org/drawingml/2006/wordprocessingDrawing" xmlns:w10="urn:schemas-microsoft-com:office:word" xmlns:w="http://schemas.openxmlformats.org/wordprocessingml/2006/main" xmlns:w14="http://schemas.microsoft.com/office/word/2010/wordml" xmlns:wpg="http://schemas.microsoft.com/office/word/2010/wordprocessingGroup" xmlns:wpi="http://schemas.microsoft.com/office/word/2010/wordprocessingInk" xmlns:wne="http://schemas.microsoft.com/office/word/2006/wordml" xmlns:wps="http://schemas.microsoft.com/office/word/2010/wordprocessingShape" mc:Ignorable="w14 wp14">
   <w:abstractNum w:abstractNumId="0">
     <w:nsid w:val="22D9232D"/>
     <w:multiLevelType w:val="multilevel"/>
@@ -25528,7 +25847,7 @@
 </file>
 
 <file path=word/styles.xml><?xml version="1.0" encoding="utf-8"?>
-<w:styles xmlns:mc="http://schemas.openxmlformats.org/markup-compatibility/2006" xmlns:r="http://schemas.openxmlformats.org/officeDocument/2006/relationships" xmlns:w="http://schemas.openxmlformats.org/wordprocessingml/2006/main" xmlns:w14="http://schemas.microsoft.com/office/word/2010/wordml" xmlns:w15="http://schemas.microsoft.com/office/word/2012/wordml" mc:Ignorable="w14 w15">
+<w:styles xmlns:mc="http://schemas.openxmlformats.org/markup-compatibility/2006" xmlns:r="http://schemas.openxmlformats.org/officeDocument/2006/relationships" xmlns:w="http://schemas.openxmlformats.org/wordprocessingml/2006/main" xmlns:w14="http://schemas.microsoft.com/office/word/2010/wordml" mc:Ignorable="w14">
   <w:docDefaults>
     <w:rPrDefault>
       <w:rPr>
@@ -25544,378 +25863,156 @@
       </w:pPr>
     </w:pPrDefault>
   </w:docDefaults>
-  <w:latentStyles w:defLockedState="0" w:defUIPriority="99" w:defSemiHidden="0" w:defUnhideWhenUsed="0" w:defQFormat="0" w:count="371">
-    <w:lsdException w:name="Normal" w:uiPriority="0" w:qFormat="1"/>
-    <w:lsdException w:name="heading 1" w:uiPriority="0" w:qFormat="1"/>
-    <w:lsdException w:name="heading 2" w:semiHidden="1" w:uiPriority="0" w:unhideWhenUsed="1" w:qFormat="1"/>
-    <w:lsdException w:name="heading 3" w:semiHidden="1" w:uiPriority="9" w:unhideWhenUsed="1" w:qFormat="1"/>
-    <w:lsdException w:name="heading 4" w:semiHidden="1" w:uiPriority="0" w:unhideWhenUsed="1" w:qFormat="1"/>
-    <w:lsdException w:name="heading 5" w:semiHidden="1" w:uiPriority="0" w:unhideWhenUsed="1" w:qFormat="1"/>
-    <w:lsdException w:name="heading 6" w:semiHidden="1" w:uiPriority="9" w:unhideWhenUsed="1" w:qFormat="1"/>
-    <w:lsdException w:name="heading 7" w:semiHidden="1" w:uiPriority="0" w:unhideWhenUsed="1" w:qFormat="1"/>
-    <w:lsdException w:name="heading 8" w:semiHidden="1" w:uiPriority="0" w:unhideWhenUsed="1" w:qFormat="1"/>
-    <w:lsdException w:name="heading 9" w:semiHidden="1" w:uiPriority="0" w:unhideWhenUsed="1" w:qFormat="1"/>
-    <w:lsdException w:name="index 1" w:semiHidden="1" w:unhideWhenUsed="1"/>
-    <w:lsdException w:name="index 2" w:semiHidden="1" w:unhideWhenUsed="1"/>
-    <w:lsdException w:name="index 3" w:semiHidden="1" w:unhideWhenUsed="1"/>
-    <w:lsdException w:name="index 4" w:semiHidden="1" w:unhideWhenUsed="1"/>
-    <w:lsdException w:name="index 5" w:semiHidden="1" w:unhideWhenUsed="1"/>
-    <w:lsdException w:name="index 6" w:semiHidden="1" w:unhideWhenUsed="1"/>
-    <w:lsdException w:name="index 7" w:semiHidden="1" w:unhideWhenUsed="1"/>
-    <w:lsdException w:name="index 8" w:semiHidden="1" w:unhideWhenUsed="1"/>
-    <w:lsdException w:name="index 9" w:semiHidden="1" w:unhideWhenUsed="1"/>
-    <w:lsdException w:name="toc 1" w:semiHidden="1" w:uiPriority="39" w:unhideWhenUsed="1"/>
-    <w:lsdException w:name="toc 2" w:semiHidden="1" w:uiPriority="39" w:unhideWhenUsed="1"/>
-    <w:lsdException w:name="toc 3" w:semiHidden="1" w:uiPriority="39" w:unhideWhenUsed="1"/>
-    <w:lsdException w:name="toc 4" w:semiHidden="1" w:uiPriority="39" w:unhideWhenUsed="1"/>
-    <w:lsdException w:name="toc 5" w:semiHidden="1" w:uiPriority="39" w:unhideWhenUsed="1"/>
-    <w:lsdException w:name="toc 6" w:semiHidden="1" w:uiPriority="39" w:unhideWhenUsed="1"/>
-    <w:lsdException w:name="toc 7" w:semiHidden="1" w:uiPriority="39" w:unhideWhenUsed="1"/>
-    <w:lsdException w:name="toc 8" w:semiHidden="1" w:uiPriority="39" w:unhideWhenUsed="1"/>
-    <w:lsdException w:name="toc 9" w:semiHidden="1" w:uiPriority="39" w:unhideWhenUsed="1"/>
-    <w:lsdException w:name="Normal Indent" w:semiHidden="1" w:unhideWhenUsed="1"/>
-    <w:lsdException w:name="footnote text" w:semiHidden="1" w:uiPriority="0" w:unhideWhenUsed="1"/>
-    <w:lsdException w:name="annotation text" w:semiHidden="1" w:unhideWhenUsed="1"/>
-    <w:lsdException w:name="header" w:semiHidden="1" w:unhideWhenUsed="1"/>
-    <w:lsdException w:name="footer" w:semiHidden="1" w:unhideWhenUsed="1"/>
-    <w:lsdException w:name="index heading" w:semiHidden="1" w:unhideWhenUsed="1"/>
-    <w:lsdException w:name="caption" w:semiHidden="1" w:uiPriority="35" w:unhideWhenUsed="1" w:qFormat="1"/>
-    <w:lsdException w:name="table of figures" w:semiHidden="1" w:unhideWhenUsed="1"/>
-    <w:lsdException w:name="envelope address" w:semiHidden="1" w:unhideWhenUsed="1"/>
-    <w:lsdException w:name="envelope return" w:semiHidden="1" w:unhideWhenUsed="1"/>
-    <w:lsdException w:name="footnote reference" w:semiHidden="1" w:uiPriority="0" w:unhideWhenUsed="1"/>
-    <w:lsdException w:name="annotation reference" w:semiHidden="1" w:unhideWhenUsed="1"/>
-    <w:lsdException w:name="line number" w:semiHidden="1" w:unhideWhenUsed="1"/>
-    <w:lsdException w:name="page number" w:semiHidden="1" w:uiPriority="0" w:unhideWhenUsed="1"/>
-    <w:lsdException w:name="endnote reference" w:semiHidden="1" w:unhideWhenUsed="1"/>
-    <w:lsdException w:name="endnote text" w:semiHidden="1" w:unhideWhenUsed="1"/>
-    <w:lsdException w:name="table of authorities" w:semiHidden="1" w:unhideWhenUsed="1"/>
-    <w:lsdException w:name="macro" w:semiHidden="1" w:unhideWhenUsed="1"/>
-    <w:lsdException w:name="toa heading" w:semiHidden="1" w:unhideWhenUsed="1"/>
-    <w:lsdException w:name="List" w:semiHidden="1" w:unhideWhenUsed="1"/>
-    <w:lsdException w:name="List Bullet" w:semiHidden="1" w:unhideWhenUsed="1"/>
-    <w:lsdException w:name="List Number" w:semiHidden="1" w:unhideWhenUsed="1"/>
-    <w:lsdException w:name="List 2" w:semiHidden="1" w:unhideWhenUsed="1"/>
-    <w:lsdException w:name="List 3" w:semiHidden="1" w:unhideWhenUsed="1"/>
-    <w:lsdException w:name="List 4" w:semiHidden="1" w:unhideWhenUsed="1"/>
-    <w:lsdException w:name="List 5" w:semiHidden="1" w:unhideWhenUsed="1"/>
-    <w:lsdException w:name="List Bullet 2" w:semiHidden="1" w:unhideWhenUsed="1"/>
-    <w:lsdException w:name="List Bullet 3" w:semiHidden="1" w:unhideWhenUsed="1"/>
-    <w:lsdException w:name="List Bullet 4" w:semiHidden="1" w:unhideWhenUsed="1"/>
-    <w:lsdException w:name="List Bullet 5" w:semiHidden="1" w:unhideWhenUsed="1"/>
-    <w:lsdException w:name="List Number 2" w:semiHidden="1" w:unhideWhenUsed="1"/>
-    <w:lsdException w:name="List Number 3" w:semiHidden="1" w:unhideWhenUsed="1"/>
-    <w:lsdException w:name="List Number 4" w:semiHidden="1" w:unhideWhenUsed="1"/>
-    <w:lsdException w:name="List Number 5" w:semiHidden="1" w:unhideWhenUsed="1"/>
-    <w:lsdException w:name="Title" w:uiPriority="10" w:qFormat="1"/>
-    <w:lsdException w:name="Closing" w:semiHidden="1" w:unhideWhenUsed="1"/>
-    <w:lsdException w:name="Signature" w:semiHidden="1" w:unhideWhenUsed="1"/>
-    <w:lsdException w:name="Default Paragraph Font" w:semiHidden="1" w:uiPriority="1" w:unhideWhenUsed="1"/>
-    <w:lsdException w:name="Body Text" w:semiHidden="1" w:unhideWhenUsed="1"/>
-    <w:lsdException w:name="Body Text Indent" w:semiHidden="1" w:unhideWhenUsed="1"/>
-    <w:lsdException w:name="List Continue" w:semiHidden="1" w:unhideWhenUsed="1"/>
-    <w:lsdException w:name="List Continue 2" w:semiHidden="1" w:unhideWhenUsed="1"/>
-    <w:lsdException w:name="List Continue 3" w:semiHidden="1" w:unhideWhenUsed="1"/>
-    <w:lsdException w:name="List Continue 4" w:semiHidden="1" w:unhideWhenUsed="1"/>
-    <w:lsdException w:name="List Continue 5" w:semiHidden="1" w:unhideWhenUsed="1"/>
-    <w:lsdException w:name="Message Header" w:semiHidden="1" w:unhideWhenUsed="1"/>
-    <w:lsdException w:name="Subtitle" w:uiPriority="11" w:qFormat="1"/>
-    <w:lsdException w:name="Salutation" w:semiHidden="1" w:unhideWhenUsed="1"/>
-    <w:lsdException w:name="Date" w:semiHidden="1" w:unhideWhenUsed="1"/>
-    <w:lsdException w:name="Body Text First Indent" w:semiHidden="1" w:unhideWhenUsed="1"/>
-    <w:lsdException w:name="Body Text First Indent 2" w:semiHidden="1" w:unhideWhenUsed="1"/>
-    <w:lsdException w:name="Note Heading" w:semiHidden="1" w:unhideWhenUsed="1"/>
-    <w:lsdException w:name="Body Text 2" w:semiHidden="1" w:unhideWhenUsed="1"/>
-    <w:lsdException w:name="Body Text 3" w:semiHidden="1" w:unhideWhenUsed="1"/>
-    <w:lsdException w:name="Body Text Indent 2" w:semiHidden="1" w:unhideWhenUsed="1"/>
-    <w:lsdException w:name="Body Text Indent 3" w:semiHidden="1" w:unhideWhenUsed="1"/>
-    <w:lsdException w:name="Block Text" w:semiHidden="1" w:unhideWhenUsed="1"/>
-    <w:lsdException w:name="Hyperlink" w:semiHidden="1" w:unhideWhenUsed="1"/>
-    <w:lsdException w:name="FollowedHyperlink" w:semiHidden="1" w:unhideWhenUsed="1"/>
-    <w:lsdException w:name="Strong" w:uiPriority="22" w:qFormat="1"/>
-    <w:lsdException w:name="Emphasis" w:uiPriority="20" w:qFormat="1"/>
-    <w:lsdException w:name="Document Map" w:semiHidden="1" w:unhideWhenUsed="1"/>
-    <w:lsdException w:name="Plain Text" w:semiHidden="1" w:unhideWhenUsed="1"/>
-    <w:lsdException w:name="E-mail Signature" w:semiHidden="1" w:unhideWhenUsed="1"/>
-    <w:lsdException w:name="HTML Top of Form" w:semiHidden="1" w:unhideWhenUsed="1"/>
-    <w:lsdException w:name="HTML Bottom of Form" w:semiHidden="1" w:unhideWhenUsed="1"/>
-    <w:lsdException w:name="Normal (Web)" w:semiHidden="1" w:unhideWhenUsed="1"/>
-    <w:lsdException w:name="HTML Acronym" w:semiHidden="1" w:unhideWhenUsed="1"/>
-    <w:lsdException w:name="HTML Address" w:semiHidden="1" w:unhideWhenUsed="1"/>
-    <w:lsdException w:name="HTML Cite" w:semiHidden="1" w:unhideWhenUsed="1"/>
-    <w:lsdException w:name="HTML Code" w:semiHidden="1" w:unhideWhenUsed="1"/>
-    <w:lsdException w:name="HTML Definition" w:semiHidden="1" w:unhideWhenUsed="1"/>
-    <w:lsdException w:name="HTML Keyboard" w:semiHidden="1" w:unhideWhenUsed="1"/>
-    <w:lsdException w:name="HTML Preformatted" w:semiHidden="1" w:unhideWhenUsed="1"/>
-    <w:lsdException w:name="HTML Sample" w:semiHidden="1" w:unhideWhenUsed="1"/>
-    <w:lsdException w:name="HTML Typewriter" w:semiHidden="1" w:unhideWhenUsed="1"/>
-    <w:lsdException w:name="HTML Variable" w:semiHidden="1" w:unhideWhenUsed="1"/>
-    <w:lsdException w:name="Normal Table" w:semiHidden="1" w:unhideWhenUsed="1"/>
-    <w:lsdException w:name="annotation subject" w:semiHidden="1" w:unhideWhenUsed="1"/>
-    <w:lsdException w:name="No List" w:semiHidden="1" w:unhideWhenUsed="1"/>
-    <w:lsdException w:name="Outline List 1" w:semiHidden="1" w:unhideWhenUsed="1"/>
-    <w:lsdException w:name="Outline List 2" w:semiHidden="1" w:unhideWhenUsed="1"/>
-    <w:lsdException w:name="Outline List 3" w:semiHidden="1" w:unhideWhenUsed="1"/>
-    <w:lsdException w:name="Table Simple 1" w:semiHidden="1" w:unhideWhenUsed="1"/>
-    <w:lsdException w:name="Table Simple 2" w:semiHidden="1" w:unhideWhenUsed="1"/>
-    <w:lsdException w:name="Table Simple 3" w:semiHidden="1" w:unhideWhenUsed="1"/>
-    <w:lsdException w:name="Table Classic 1" w:semiHidden="1" w:unhideWhenUsed="1"/>
-    <w:lsdException w:name="Table Classic 2" w:semiHidden="1" w:unhideWhenUsed="1"/>
-    <w:lsdException w:name="Table Classic 3" w:semiHidden="1" w:unhideWhenUsed="1"/>
-    <w:lsdException w:name="Table Classic 4" w:semiHidden="1" w:unhideWhenUsed="1"/>
-    <w:lsdException w:name="Table Colorful 1" w:semiHidden="1" w:unhideWhenUsed="1"/>
-    <w:lsdException w:name="Table Colorful 2" w:semiHidden="1" w:unhideWhenUsed="1"/>
-    <w:lsdException w:name="Table Colorful 3" w:semiHidden="1" w:unhideWhenUsed="1"/>
-    <w:lsdException w:name="Table Columns 1" w:semiHidden="1" w:unhideWhenUsed="1"/>
-    <w:lsdException w:name="Table Columns 2" w:semiHidden="1" w:unhideWhenUsed="1"/>
-    <w:lsdException w:name="Table Columns 3" w:semiHidden="1" w:unhideWhenUsed="1"/>
-    <w:lsdException w:name="Table Columns 4" w:semiHidden="1" w:unhideWhenUsed="1"/>
-    <w:lsdException w:name="Table Columns 5" w:semiHidden="1" w:unhideWhenUsed="1"/>
-    <w:lsdException w:name="Table Grid 1" w:semiHidden="1" w:unhideWhenUsed="1"/>
-    <w:lsdException w:name="Table Grid 2" w:semiHidden="1" w:unhideWhenUsed="1"/>
-    <w:lsdException w:name="Table Grid 3" w:semiHidden="1" w:unhideWhenUsed="1"/>
-    <w:lsdException w:name="Table Grid 4" w:semiHidden="1" w:unhideWhenUsed="1"/>
-    <w:lsdException w:name="Table Grid 5" w:semiHidden="1" w:unhideWhenUsed="1"/>
-    <w:lsdException w:name="Table Grid 6" w:semiHidden="1" w:unhideWhenUsed="1"/>
-    <w:lsdException w:name="Table Grid 7" w:semiHidden="1" w:unhideWhenUsed="1"/>
-    <w:lsdException w:name="Table Grid 8" w:semiHidden="1" w:unhideWhenUsed="1"/>
-    <w:lsdException w:name="Table List 1" w:semiHidden="1" w:unhideWhenUsed="1"/>
-    <w:lsdException w:name="Table List 2" w:semiHidden="1" w:unhideWhenUsed="1"/>
-    <w:lsdException w:name="Table List 3" w:semiHidden="1" w:unhideWhenUsed="1"/>
-    <w:lsdException w:name="Table List 4" w:semiHidden="1" w:unhideWhenUsed="1"/>
-    <w:lsdException w:name="Table List 5" w:semiHidden="1" w:unhideWhenUsed="1"/>
-    <w:lsdException w:name="Table List 6" w:semiHidden="1" w:unhideWhenUsed="1"/>
-    <w:lsdException w:name="Table List 7" w:semiHidden="1" w:unhideWhenUsed="1"/>
-    <w:lsdException w:name="Table List 8" w:semiHidden="1" w:unhideWhenUsed="1"/>
-    <w:lsdException w:name="Table 3D effects 1" w:semiHidden="1" w:unhideWhenUsed="1"/>
-    <w:lsdException w:name="Table 3D effects 2" w:semiHidden="1" w:unhideWhenUsed="1"/>
-    <w:lsdException w:name="Table 3D effects 3" w:semiHidden="1" w:unhideWhenUsed="1"/>
-    <w:lsdException w:name="Table Contemporary" w:semiHidden="1" w:unhideWhenUsed="1"/>
-    <w:lsdException w:name="Table Elegant" w:semiHidden="1" w:unhideWhenUsed="1"/>
-    <w:lsdException w:name="Table Professional" w:semiHidden="1" w:unhideWhenUsed="1"/>
-    <w:lsdException w:name="Table Subtle 1" w:semiHidden="1" w:unhideWhenUsed="1"/>
-    <w:lsdException w:name="Table Subtle 2" w:semiHidden="1" w:unhideWhenUsed="1"/>
-    <w:lsdException w:name="Table Web 1" w:semiHidden="1" w:unhideWhenUsed="1"/>
-    <w:lsdException w:name="Table Web 2" w:semiHidden="1" w:unhideWhenUsed="1"/>
-    <w:lsdException w:name="Table Web 3" w:semiHidden="1" w:unhideWhenUsed="1"/>
-    <w:lsdException w:name="Balloon Text" w:semiHidden="1" w:unhideWhenUsed="1"/>
-    <w:lsdException w:name="Table Grid" w:uiPriority="39"/>
-    <w:lsdException w:name="Table Theme" w:semiHidden="1" w:unhideWhenUsed="1"/>
-    <w:lsdException w:name="Placeholder Text" w:semiHidden="1"/>
-    <w:lsdException w:name="No Spacing" w:uiPriority="1" w:qFormat="1"/>
-    <w:lsdException w:name="Light Shading" w:uiPriority="60"/>
-    <w:lsdException w:name="Light List" w:uiPriority="61"/>
-    <w:lsdException w:name="Light Grid" w:uiPriority="62"/>
-    <w:lsdException w:name="Medium Shading 1" w:uiPriority="63"/>
-    <w:lsdException w:name="Medium Shading 2" w:uiPriority="64"/>
-    <w:lsdException w:name="Medium List 1" w:uiPriority="65"/>
-    <w:lsdException w:name="Medium List 2" w:uiPriority="66"/>
-    <w:lsdException w:name="Medium Grid 1" w:uiPriority="67"/>
-    <w:lsdException w:name="Medium Grid 2" w:uiPriority="68"/>
-    <w:lsdException w:name="Medium Grid 3" w:uiPriority="69"/>
-    <w:lsdException w:name="Dark List" w:uiPriority="70"/>
-    <w:lsdException w:name="Colorful Shading" w:uiPriority="71"/>
-    <w:lsdException w:name="Colorful List" w:uiPriority="72"/>
-    <w:lsdException w:name="Colorful Grid" w:uiPriority="73"/>
-    <w:lsdException w:name="Light Shading Accent 1" w:uiPriority="60"/>
-    <w:lsdException w:name="Light List Accent 1" w:uiPriority="61"/>
-    <w:lsdException w:name="Light Grid Accent 1" w:uiPriority="62"/>
-    <w:lsdException w:name="Medium Shading 1 Accent 1" w:uiPriority="63"/>
-    <w:lsdException w:name="Medium Shading 2 Accent 1" w:uiPriority="64"/>
-    <w:lsdException w:name="Medium List 1 Accent 1" w:uiPriority="65"/>
-    <w:lsdException w:name="Revision" w:semiHidden="1"/>
-    <w:lsdException w:name="List Paragraph" w:uiPriority="34" w:qFormat="1"/>
-    <w:lsdException w:name="Quote" w:uiPriority="29" w:qFormat="1"/>
-    <w:lsdException w:name="Intense Quote" w:uiPriority="30" w:qFormat="1"/>
-    <w:lsdException w:name="Medium List 2 Accent 1" w:uiPriority="66"/>
-    <w:lsdException w:name="Medium Grid 1 Accent 1" w:uiPriority="67"/>
-    <w:lsdException w:name="Medium Grid 2 Accent 1" w:uiPriority="68"/>
-    <w:lsdException w:name="Medium Grid 3 Accent 1" w:uiPriority="69"/>
-    <w:lsdException w:name="Dark List Accent 1" w:uiPriority="70"/>
-    <w:lsdException w:name="Colorful Shading Accent 1" w:uiPriority="71"/>
-    <w:lsdException w:name="Colorful List Accent 1" w:uiPriority="72"/>
-    <w:lsdException w:name="Colorful Grid Accent 1" w:uiPriority="73"/>
-    <w:lsdException w:name="Light Shading Accent 2" w:uiPriority="60"/>
-    <w:lsdException w:name="Light List Accent 2" w:uiPriority="61"/>
-    <w:lsdException w:name="Light Grid Accent 2" w:uiPriority="62"/>
-    <w:lsdException w:name="Medium Shading 1 Accent 2" w:uiPriority="63"/>
-    <w:lsdException w:name="Medium Shading 2 Accent 2" w:uiPriority="64"/>
-    <w:lsdException w:name="Medium List 1 Accent 2" w:uiPriority="65"/>
-    <w:lsdException w:name="Medium List 2 Accent 2" w:uiPriority="66"/>
-    <w:lsdException w:name="Medium Grid 1 Accent 2" w:uiPriority="67"/>
-    <w:lsdException w:name="Medium Grid 2 Accent 2" w:uiPriority="68"/>
-    <w:lsdException w:name="Medium Grid 3 Accent 2" w:uiPriority="69"/>
-    <w:lsdException w:name="Dark List Accent 2" w:uiPriority="70"/>
-    <w:lsdException w:name="Colorful Shading Accent 2" w:uiPriority="71"/>
-    <w:lsdException w:name="Colorful List Accent 2" w:uiPriority="72"/>
-    <w:lsdException w:name="Colorful Grid Accent 2" w:uiPriority="73"/>
-    <w:lsdException w:name="Light Shading Accent 3" w:uiPriority="60"/>
-    <w:lsdException w:name="Light List Accent 3" w:uiPriority="61"/>
-    <w:lsdException w:name="Light Grid Accent 3" w:uiPriority="62"/>
-    <w:lsdException w:name="Medium Shading 1 Accent 3" w:uiPriority="63"/>
-    <w:lsdException w:name="Medium Shading 2 Accent 3" w:uiPriority="64"/>
-    <w:lsdException w:name="Medium List 1 Accent 3" w:uiPriority="65"/>
-    <w:lsdException w:name="Medium List 2 Accent 3" w:uiPriority="66"/>
-    <w:lsdException w:name="Medium Grid 1 Accent 3" w:uiPriority="67"/>
-    <w:lsdException w:name="Medium Grid 2 Accent 3" w:uiPriority="68"/>
-    <w:lsdException w:name="Medium Grid 3 Accent 3" w:uiPriority="69"/>
-    <w:lsdException w:name="Dark List Accent 3" w:uiPriority="70"/>
-    <w:lsdException w:name="Colorful Shading Accent 3" w:uiPriority="71"/>
-    <w:lsdException w:name="Colorful List Accent 3" w:uiPriority="72"/>
-    <w:lsdException w:name="Colorful Grid Accent 3" w:uiPriority="73"/>
-    <w:lsdException w:name="Light Shading Accent 4" w:uiPriority="60"/>
-    <w:lsdException w:name="Light List Accent 4" w:uiPriority="61"/>
-    <w:lsdException w:name="Light Grid Accent 4" w:uiPriority="62"/>
-    <w:lsdException w:name="Medium Shading 1 Accent 4" w:uiPriority="63"/>
-    <w:lsdException w:name="Medium Shading 2 Accent 4" w:uiPriority="64"/>
-    <w:lsdException w:name="Medium List 1 Accent 4" w:uiPriority="65"/>
-    <w:lsdException w:name="Medium List 2 Accent 4" w:uiPriority="66"/>
-    <w:lsdException w:name="Medium Grid 1 Accent 4" w:uiPriority="67"/>
-    <w:lsdException w:name="Medium Grid 2 Accent 4" w:uiPriority="68"/>
-    <w:lsdException w:name="Medium Grid 3 Accent 4" w:uiPriority="69"/>
-    <w:lsdException w:name="Dark List Accent 4" w:uiPriority="70"/>
-    <w:lsdException w:name="Colorful Shading Accent 4" w:uiPriority="71"/>
-    <w:lsdException w:name="Colorful List Accent 4" w:uiPriority="72"/>
-    <w:lsdException w:name="Colorful Grid Accent 4" w:uiPriority="73"/>
-    <w:lsdException w:name="Light Shading Accent 5" w:uiPriority="60"/>
-    <w:lsdException w:name="Light List Accent 5" w:uiPriority="61"/>
-    <w:lsdException w:name="Light Grid Accent 5" w:uiPriority="62"/>
-    <w:lsdException w:name="Medium Shading 1 Accent 5" w:uiPriority="63"/>
-    <w:lsdException w:name="Medium Shading 2 Accent 5" w:uiPriority="64"/>
-    <w:lsdException w:name="Medium List 1 Accent 5" w:uiPriority="65"/>
-    <w:lsdException w:name="Medium List 2 Accent 5" w:uiPriority="66"/>
-    <w:lsdException w:name="Medium Grid 1 Accent 5" w:uiPriority="67"/>
-    <w:lsdException w:name="Medium Grid 2 Accent 5" w:uiPriority="68"/>
-    <w:lsdException w:name="Medium Grid 3 Accent 5" w:uiPriority="69"/>
-    <w:lsdException w:name="Dark List Accent 5" w:uiPriority="70"/>
-    <w:lsdException w:name="Colorful Shading Accent 5" w:uiPriority="71"/>
-    <w:lsdException w:name="Colorful List Accent 5" w:uiPriority="72"/>
-    <w:lsdException w:name="Colorful Grid Accent 5" w:uiPriority="73"/>
-    <w:lsdException w:name="Light Shading Accent 6" w:uiPriority="60"/>
-    <w:lsdException w:name="Light List Accent 6" w:uiPriority="61"/>
-    <w:lsdException w:name="Light Grid Accent 6" w:uiPriority="62"/>
-    <w:lsdException w:name="Medium Shading 1 Accent 6" w:uiPriority="63"/>
-    <w:lsdException w:name="Medium Shading 2 Accent 6" w:uiPriority="64"/>
-    <w:lsdException w:name="Medium List 1 Accent 6" w:uiPriority="65"/>
-    <w:lsdException w:name="Medium List 2 Accent 6" w:uiPriority="66"/>
-    <w:lsdException w:name="Medium Grid 1 Accent 6" w:uiPriority="67"/>
-    <w:lsdException w:name="Medium Grid 2 Accent 6" w:uiPriority="68"/>
-    <w:lsdException w:name="Medium Grid 3 Accent 6" w:uiPriority="69"/>
-    <w:lsdException w:name="Dark List Accent 6" w:uiPriority="70"/>
-    <w:lsdException w:name="Colorful Shading Accent 6" w:uiPriority="71"/>
-    <w:lsdException w:name="Colorful List Accent 6" w:uiPriority="72"/>
-    <w:lsdException w:name="Colorful Grid Accent 6" w:uiPriority="73"/>
-    <w:lsdException w:name="Subtle Emphasis" w:uiPriority="19" w:qFormat="1"/>
-    <w:lsdException w:name="Intense Emphasis" w:uiPriority="21" w:qFormat="1"/>
-    <w:lsdException w:name="Subtle Reference" w:uiPriority="31" w:qFormat="1"/>
-    <w:lsdException w:name="Intense Reference" w:uiPriority="32" w:qFormat="1"/>
-    <w:lsdException w:name="Book Title" w:uiPriority="33" w:qFormat="1"/>
-    <w:lsdException w:name="Bibliography" w:semiHidden="1" w:uiPriority="37" w:unhideWhenUsed="1"/>
-    <w:lsdException w:name="TOC Heading" w:semiHidden="1" w:uiPriority="39" w:unhideWhenUsed="1" w:qFormat="1"/>
-    <w:lsdException w:name="Plain Table 1" w:uiPriority="41"/>
-    <w:lsdException w:name="Plain Table 2" w:uiPriority="42"/>
-    <w:lsdException w:name="Plain Table 3" w:uiPriority="43"/>
-    <w:lsdException w:name="Plain Table 4" w:uiPriority="44"/>
-    <w:lsdException w:name="Plain Table 5" w:uiPriority="45"/>
-    <w:lsdException w:name="Grid Table Light" w:uiPriority="40"/>
-    <w:lsdException w:name="Grid Table 1 Light" w:uiPriority="46"/>
-    <w:lsdException w:name="Grid Table 2" w:uiPriority="47"/>
-    <w:lsdException w:name="Grid Table 3" w:uiPriority="48"/>
-    <w:lsdException w:name="Grid Table 4" w:uiPriority="49"/>
-    <w:lsdException w:name="Grid Table 5 Dark" w:uiPriority="50"/>
-    <w:lsdException w:name="Grid Table 6 Colorful" w:uiPriority="51"/>
-    <w:lsdException w:name="Grid Table 7 Colorful" w:uiPriority="52"/>
-    <w:lsdException w:name="Grid Table 1 Light Accent 1" w:uiPriority="46"/>
-    <w:lsdException w:name="Grid Table 2 Accent 1" w:uiPriority="47"/>
-    <w:lsdException w:name="Grid Table 3 Accent 1" w:uiPriority="48"/>
-    <w:lsdException w:name="Grid Table 4 Accent 1" w:uiPriority="49"/>
-    <w:lsdException w:name="Grid Table 5 Dark Accent 1" w:uiPriority="50"/>
-    <w:lsdException w:name="Grid Table 6 Colorful Accent 1" w:uiPriority="51"/>
-    <w:lsdException w:name="Grid Table 7 Colorful Accent 1" w:uiPriority="52"/>
-    <w:lsdException w:name="Grid Table 1 Light Accent 2" w:uiPriority="46"/>
-    <w:lsdException w:name="Grid Table 2 Accent 2" w:uiPriority="47"/>
-    <w:lsdException w:name="Grid Table 3 Accent 2" w:uiPriority="48"/>
-    <w:lsdException w:name="Grid Table 4 Accent 2" w:uiPriority="49"/>
-    <w:lsdException w:name="Grid Table 5 Dark Accent 2" w:uiPriority="50"/>
-    <w:lsdException w:name="Grid Table 6 Colorful Accent 2" w:uiPriority="51"/>
-    <w:lsdException w:name="Grid Table 7 Colorful Accent 2" w:uiPriority="52"/>
-    <w:lsdException w:name="Grid Table 1 Light Accent 3" w:uiPriority="46"/>
-    <w:lsdException w:name="Grid Table 2 Accent 3" w:uiPriority="47"/>
-    <w:lsdException w:name="Grid Table 3 Accent 3" w:uiPriority="48"/>
-    <w:lsdException w:name="Grid Table 4 Accent 3" w:uiPriority="49"/>
-    <w:lsdException w:name="Grid Table 5 Dark Accent 3" w:uiPriority="50"/>
-    <w:lsdException w:name="Grid Table 6 Colorful Accent 3" w:uiPriority="51"/>
-    <w:lsdException w:name="Grid Table 7 Colorful Accent 3" w:uiPriority="52"/>
-    <w:lsdException w:name="Grid Table 1 Light Accent 4" w:uiPriority="46"/>
-    <w:lsdException w:name="Grid Table 2 Accent 4" w:uiPriority="47"/>
-    <w:lsdException w:name="Grid Table 3 Accent 4" w:uiPriority="48"/>
-    <w:lsdException w:name="Grid Table 4 Accent 4" w:uiPriority="49"/>
-    <w:lsdException w:name="Grid Table 5 Dark Accent 4" w:uiPriority="50"/>
-    <w:lsdException w:name="Grid Table 6 Colorful Accent 4" w:uiPriority="51"/>
-    <w:lsdException w:name="Grid Table 7 Colorful Accent 4" w:uiPriority="52"/>
-    <w:lsdException w:name="Grid Table 1 Light Accent 5" w:uiPriority="46"/>
-    <w:lsdException w:name="Grid Table 2 Accent 5" w:uiPriority="47"/>
-    <w:lsdException w:name="Grid Table 3 Accent 5" w:uiPriority="48"/>
-    <w:lsdException w:name="Grid Table 4 Accent 5" w:uiPriority="49"/>
-    <w:lsdException w:name="Grid Table 5 Dark Accent 5" w:uiPriority="50"/>
-    <w:lsdException w:name="Grid Table 6 Colorful Accent 5" w:uiPriority="51"/>
-    <w:lsdException w:name="Grid Table 7 Colorful Accent 5" w:uiPriority="52"/>
-    <w:lsdException w:name="Grid Table 1 Light Accent 6" w:uiPriority="46"/>
-    <w:lsdException w:name="Grid Table 2 Accent 6" w:uiPriority="47"/>
-    <w:lsdException w:name="Grid Table 3 Accent 6" w:uiPriority="48"/>
-    <w:lsdException w:name="Grid Table 4 Accent 6" w:uiPriority="49"/>
-    <w:lsdException w:name="Grid Table 5 Dark Accent 6" w:uiPriority="50"/>
-    <w:lsdException w:name="Grid Table 6 Colorful Accent 6" w:uiPriority="51"/>
-    <w:lsdException w:name="Grid Table 7 Colorful Accent 6" w:uiPriority="52"/>
-    <w:lsdException w:name="List Table 1 Light" w:uiPriority="46"/>
-    <w:lsdException w:name="List Table 2" w:uiPriority="47"/>
-    <w:lsdException w:name="List Table 3" w:uiPriority="48"/>
-    <w:lsdException w:name="List Table 4" w:uiPriority="49"/>
-    <w:lsdException w:name="List Table 5 Dark" w:uiPriority="50"/>
-    <w:lsdException w:name="List Table 6 Colorful" w:uiPriority="51"/>
-    <w:lsdException w:name="List Table 7 Colorful" w:uiPriority="52"/>
-    <w:lsdException w:name="List Table 1 Light Accent 1" w:uiPriority="46"/>
-    <w:lsdException w:name="List Table 2 Accent 1" w:uiPriority="47"/>
-    <w:lsdException w:name="List Table 3 Accent 1" w:uiPriority="48"/>
-    <w:lsdException w:name="List Table 4 Accent 1" w:uiPriority="49"/>
-    <w:lsdException w:name="List Table 5 Dark Accent 1" w:uiPriority="50"/>
-    <w:lsdException w:name="List Table 6 Colorful Accent 1" w:uiPriority="51"/>
-    <w:lsdException w:name="List Table 7 Colorful Accent 1" w:uiPriority="52"/>
-    <w:lsdException w:name="List Table 1 Light Accent 2" w:uiPriority="46"/>
-    <w:lsdException w:name="List Table 2 Accent 2" w:uiPriority="47"/>
-    <w:lsdException w:name="List Table 3 Accent 2" w:uiPriority="48"/>
-    <w:lsdException w:name="List Table 4 Accent 2" w:uiPriority="49"/>
-    <w:lsdException w:name="List Table 5 Dark Accent 2" w:uiPriority="50"/>
-    <w:lsdException w:name="List Table 6 Colorful Accent 2" w:uiPriority="51"/>
-    <w:lsdException w:name="List Table 7 Colorful Accent 2" w:uiPriority="52"/>
-    <w:lsdException w:name="List Table 1 Light Accent 3" w:uiPriority="46"/>
-    <w:lsdException w:name="List Table 2 Accent 3" w:uiPriority="47"/>
-    <w:lsdException w:name="List Table 3 Accent 3" w:uiPriority="48"/>
-    <w:lsdException w:name="List Table 4 Accent 3" w:uiPriority="49"/>
-    <w:lsdException w:name="List Table 5 Dark Accent 3" w:uiPriority="50"/>
-    <w:lsdException w:name="List Table 6 Colorful Accent 3" w:uiPriority="51"/>
-    <w:lsdException w:name="List Table 7 Colorful Accent 3" w:uiPriority="52"/>
-    <w:lsdException w:name="List Table 1 Light Accent 4" w:uiPriority="46"/>
-    <w:lsdException w:name="List Table 2 Accent 4" w:uiPriority="47"/>
-    <w:lsdException w:name="List Table 3 Accent 4" w:uiPriority="48"/>
-    <w:lsdException w:name="List Table 4 Accent 4" w:uiPriority="49"/>
-    <w:lsdException w:name="List Table 5 Dark Accent 4" w:uiPriority="50"/>
-    <w:lsdException w:name="List Table 6 Colorful Accent 4" w:uiPriority="51"/>
-    <w:lsdException w:name="List Table 7 Colorful Accent 4" w:uiPriority="52"/>
-    <w:lsdException w:name="List Table 1 Light Accent 5" w:uiPriority="46"/>
-    <w:lsdException w:name="List Table 2 Accent 5" w:uiPriority="47"/>
-    <w:lsdException w:name="List Table 3 Accent 5" w:uiPriority="48"/>
-    <w:lsdException w:name="List Table 4 Accent 5" w:uiPriority="49"/>
-    <w:lsdException w:name="List Table 5 Dark Accent 5" w:uiPriority="50"/>
-    <w:lsdException w:name="List Table 6 Colorful Accent 5" w:uiPriority="51"/>
-    <w:lsdException w:name="List Table 7 Colorful Accent 5" w:uiPriority="52"/>
-    <w:lsdException w:name="List Table 1 Light Accent 6" w:uiPriority="46"/>
-    <w:lsdException w:name="List Table 2 Accent 6" w:uiPriority="47"/>
-    <w:lsdException w:name="List Table 3 Accent 6" w:uiPriority="48"/>
-    <w:lsdException w:name="List Table 4 Accent 6" w:uiPriority="49"/>
-    <w:lsdException w:name="List Table 5 Dark Accent 6" w:uiPriority="50"/>
-    <w:lsdException w:name="List Table 6 Colorful Accent 6" w:uiPriority="51"/>
-    <w:lsdException w:name="List Table 7 Colorful Accent 6" w:uiPriority="52"/>
+  <w:latentStyles w:defLockedState="0" w:defUIPriority="99" w:defSemiHidden="1" w:defUnhideWhenUsed="1" w:defQFormat="0" w:count="276">
+    <w:lsdException w:name="Normal" w:semiHidden="0" w:uiPriority="0" w:unhideWhenUsed="0" w:qFormat="1"/>
+    <w:lsdException w:name="heading 1" w:semiHidden="0" w:uiPriority="0" w:unhideWhenUsed="0" w:qFormat="1"/>
+    <w:lsdException w:name="heading 2" w:uiPriority="0" w:qFormat="1"/>
+    <w:lsdException w:name="heading 3" w:uiPriority="9" w:qFormat="1"/>
+    <w:lsdException w:name="heading 4" w:uiPriority="0" w:qFormat="1"/>
+    <w:lsdException w:name="heading 5" w:uiPriority="0" w:qFormat="1"/>
+    <w:lsdException w:name="heading 6" w:uiPriority="9" w:qFormat="1"/>
+    <w:lsdException w:name="heading 7" w:uiPriority="0" w:qFormat="1"/>
+    <w:lsdException w:name="heading 8" w:uiPriority="0" w:qFormat="1"/>
+    <w:lsdException w:name="heading 9" w:uiPriority="0" w:qFormat="1"/>
+    <w:lsdException w:name="toc 1" w:uiPriority="39"/>
+    <w:lsdException w:name="toc 2" w:uiPriority="39"/>
+    <w:lsdException w:name="toc 3" w:uiPriority="39"/>
+    <w:lsdException w:name="toc 4" w:uiPriority="39"/>
+    <w:lsdException w:name="toc 5" w:uiPriority="39"/>
+    <w:lsdException w:name="toc 6" w:uiPriority="39"/>
+    <w:lsdException w:name="toc 7" w:uiPriority="39"/>
+    <w:lsdException w:name="toc 8" w:uiPriority="39"/>
+    <w:lsdException w:name="toc 9" w:uiPriority="39"/>
+    <w:lsdException w:name="footnote text" w:uiPriority="0"/>
+    <w:lsdException w:name="caption" w:uiPriority="35" w:qFormat="1"/>
+    <w:lsdException w:name="footnote reference" w:uiPriority="0"/>
+    <w:lsdException w:name="page number" w:uiPriority="0"/>
+    <w:lsdException w:name="Title" w:semiHidden="0" w:uiPriority="10" w:unhideWhenUsed="0" w:qFormat="1"/>
+    <w:lsdException w:name="Default Paragraph Font" w:uiPriority="1"/>
+    <w:lsdException w:name="Subtitle" w:semiHidden="0" w:uiPriority="11" w:unhideWhenUsed="0" w:qFormat="1"/>
+    <w:lsdException w:name="Strong" w:semiHidden="0" w:uiPriority="22" w:unhideWhenUsed="0" w:qFormat="1"/>
+    <w:lsdException w:name="Emphasis" w:semiHidden="0" w:uiPriority="20" w:unhideWhenUsed="0" w:qFormat="1"/>
+    <w:lsdException w:name="Table Grid" w:semiHidden="0" w:uiPriority="39" w:unhideWhenUsed="0"/>
+    <w:lsdException w:name="Note Level 1" w:semiHidden="0" w:unhideWhenUsed="0"/>
+    <w:lsdException w:name="Note Level 2" w:semiHidden="0" w:unhideWhenUsed="0"/>
+    <w:lsdException w:name="Note Level 3" w:semiHidden="0" w:unhideWhenUsed="0"/>
+    <w:lsdException w:name="Note Level 4" w:semiHidden="0" w:unhideWhenUsed="0"/>
+    <w:lsdException w:name="Note Level 5" w:semiHidden="0" w:unhideWhenUsed="0"/>
+    <w:lsdException w:name="Note Level 6" w:semiHidden="0" w:unhideWhenUsed="0"/>
+    <w:lsdException w:name="Note Level 7" w:semiHidden="0" w:unhideWhenUsed="0"/>
+    <w:lsdException w:name="Note Level 8" w:semiHidden="0" w:unhideWhenUsed="0"/>
+    <w:lsdException w:name="Note Level 9" w:semiHidden="0" w:unhideWhenUsed="0"/>
+    <w:lsdException w:name="Placeholder Text" w:unhideWhenUsed="0"/>
+    <w:lsdException w:name="No Spacing" w:semiHidden="0" w:uiPriority="1" w:unhideWhenUsed="0" w:qFormat="1"/>
+    <w:lsdException w:name="Light Shading" w:semiHidden="0" w:uiPriority="60" w:unhideWhenUsed="0"/>
+    <w:lsdException w:name="Light List" w:semiHidden="0" w:uiPriority="61" w:unhideWhenUsed="0"/>
+    <w:lsdException w:name="Light Grid" w:semiHidden="0" w:uiPriority="62" w:unhideWhenUsed="0"/>
+    <w:lsdException w:name="Medium Shading 1" w:semiHidden="0" w:uiPriority="63" w:unhideWhenUsed="0"/>
+    <w:lsdException w:name="Medium Shading 2" w:semiHidden="0" w:uiPriority="64" w:unhideWhenUsed="0"/>
+    <w:lsdException w:name="Medium List 1" w:semiHidden="0" w:uiPriority="65" w:unhideWhenUsed="0"/>
+    <w:lsdException w:name="Medium List 2" w:semiHidden="0" w:uiPriority="66" w:unhideWhenUsed="0"/>
+    <w:lsdException w:name="Medium Grid 1" w:semiHidden="0" w:uiPriority="67" w:unhideWhenUsed="0"/>
+    <w:lsdException w:name="Medium Grid 2" w:semiHidden="0" w:uiPriority="68" w:unhideWhenUsed="0"/>
+    <w:lsdException w:name="Medium Grid 3" w:semiHidden="0" w:uiPriority="69" w:unhideWhenUsed="0"/>
+    <w:lsdException w:name="Dark List" w:semiHidden="0" w:uiPriority="70" w:unhideWhenUsed="0"/>
+    <w:lsdException w:name="Colorful Shading" w:semiHidden="0" w:uiPriority="71" w:unhideWhenUsed="0"/>
+    <w:lsdException w:name="Colorful List" w:semiHidden="0" w:uiPriority="72" w:unhideWhenUsed="0"/>
+    <w:lsdException w:name="Colorful Grid" w:semiHidden="0" w:uiPriority="73" w:unhideWhenUsed="0"/>
+    <w:lsdException w:name="Light Shading Accent 1" w:semiHidden="0" w:uiPriority="60" w:unhideWhenUsed="0"/>
+    <w:lsdException w:name="Light List Accent 1" w:semiHidden="0" w:uiPriority="61" w:unhideWhenUsed="0"/>
+    <w:lsdException w:name="Light Grid Accent 1" w:semiHidden="0" w:uiPriority="62" w:unhideWhenUsed="0"/>
+    <w:lsdException w:name="Medium Shading 1 Accent 1" w:semiHidden="0" w:uiPriority="63" w:unhideWhenUsed="0"/>
+    <w:lsdException w:name="Medium Shading 2 Accent 1" w:semiHidden="0" w:uiPriority="64" w:unhideWhenUsed="0"/>
+    <w:lsdException w:name="Medium List 1 Accent 1" w:semiHidden="0" w:uiPriority="65" w:unhideWhenUsed="0"/>
+    <w:lsdException w:name="Revision" w:unhideWhenUsed="0"/>
+    <w:lsdException w:name="List Paragraph" w:semiHidden="0" w:uiPriority="34" w:unhideWhenUsed="0" w:qFormat="1"/>
+    <w:lsdException w:name="Quote" w:semiHidden="0" w:uiPriority="29" w:unhideWhenUsed="0" w:qFormat="1"/>
+    <w:lsdException w:name="Intense Quote" w:semiHidden="0" w:uiPriority="30" w:unhideWhenUsed="0" w:qFormat="1"/>
+    <w:lsdException w:name="Medium List 2 Accent 1" w:semiHidden="0" w:uiPriority="66" w:unhideWhenUsed="0"/>
+    <w:lsdException w:name="Medium Grid 1 Accent 1" w:semiHidden="0" w:uiPriority="67" w:unhideWhenUsed="0"/>
+    <w:lsdException w:name="Medium Grid 2 Accent 1" w:semiHidden="0" w:uiPriority="68" w:unhideWhenUsed="0"/>
+    <w:lsdException w:name="Medium Grid 3 Accent 1" w:semiHidden="0" w:uiPriority="69" w:unhideWhenUsed="0"/>
+    <w:lsdException w:name="Dark List Accent 1" w:semiHidden="0" w:uiPriority="70" w:unhideWhenUsed="0"/>
+    <w:lsdException w:name="Colorful Shading Accent 1" w:semiHidden="0" w:uiPriority="71" w:unhideWhenUsed="0"/>
+    <w:lsdException w:name="Colorful List Accent 1" w:semiHidden="0" w:uiPriority="72" w:unhideWhenUsed="0"/>
+    <w:lsdException w:name="Colorful Grid Accent 1" w:semiHidden="0" w:uiPriority="73" w:unhideWhenUsed="0"/>
+    <w:lsdException w:name="Light Shading Accent 2" w:semiHidden="0" w:uiPriority="60" w:unhideWhenUsed="0"/>
+    <w:lsdException w:name="Light List Accent 2" w:semiHidden="0" w:uiPriority="61" w:unhideWhenUsed="0"/>
+    <w:lsdException w:name="Light Grid Accent 2" w:semiHidden="0" w:uiPriority="62" w:unhideWhenUsed="0"/>
+    <w:lsdException w:name="Medium Shading 1 Accent 2" w:semiHidden="0" w:uiPriority="63" w:unhideWhenUsed="0"/>
+    <w:lsdException w:name="Medium Shading 2 Accent 2" w:semiHidden="0" w:uiPriority="64" w:unhideWhenUsed="0"/>
+    <w:lsdException w:name="Medium List 1 Accent 2" w:semiHidden="0" w:uiPriority="65" w:unhideWhenUsed="0"/>
+    <w:lsdException w:name="Medium List 2 Accent 2" w:semiHidden="0" w:uiPriority="66" w:unhideWhenUsed="0"/>
+    <w:lsdException w:name="Medium Grid 1 Accent 2" w:semiHidden="0" w:uiPriority="67" w:unhideWhenUsed="0"/>
+    <w:lsdException w:name="Medium Grid 2 Accent 2" w:semiHidden="0" w:uiPriority="68" w:unhideWhenUsed="0"/>
+    <w:lsdException w:name="Medium Grid 3 Accent 2" w:semiHidden="0" w:uiPriority="69" w:unhideWhenUsed="0"/>
+    <w:lsdException w:name="Dark List Accent 2" w:semiHidden="0" w:uiPriority="70" w:unhideWhenUsed="0"/>
+    <w:lsdException w:name="Colorful Shading Accent 2" w:semiHidden="0" w:uiPriority="71" w:unhideWhenUsed="0"/>
+    <w:lsdException w:name="Colorful List Accent 2" w:semiHidden="0" w:uiPriority="72" w:unhideWhenUsed="0"/>
+    <w:lsdException w:name="Colorful Grid Accent 2" w:semiHidden="0" w:uiPriority="73" w:unhideWhenUsed="0"/>
+    <w:lsdException w:name="Light Shading Accent 3" w:semiHidden="0" w:uiPriority="60" w:unhideWhenUsed="0"/>
+    <w:lsdException w:name="Light List Accent 3" w:semiHidden="0" w:uiPriority="61" w:unhideWhenUsed="0"/>
+    <w:lsdException w:name="Light Grid Accent 3" w:semiHidden="0" w:uiPriority="62" w:unhideWhenUsed="0"/>
+    <w:lsdException w:name="Medium Shading 1 Accent 3" w:semiHidden="0" w:uiPriority="63" w:unhideWhenUsed="0"/>
+    <w:lsdException w:name="Medium Shading 2 Accent 3" w:semiHidden="0" w:uiPriority="64" w:unhideWhenUsed="0"/>
+    <w:lsdException w:name="Medium List 1 Accent 3" w:semiHidden="0" w:uiPriority="65" w:unhideWhenUsed="0"/>
+    <w:lsdException w:name="Medium List 2 Accent 3" w:semiHidden="0" w:uiPriority="66" w:unhideWhenUsed="0"/>
+    <w:lsdException w:name="Medium Grid 1 Accent 3" w:semiHidden="0" w:uiPriority="67" w:unhideWhenUsed="0"/>
+    <w:lsdException w:name="Medium Grid 2 Accent 3" w:semiHidden="0" w:uiPriority="68" w:unhideWhenUsed="0"/>
+    <w:lsdException w:name="Medium Grid 3 Accent 3" w:semiHidden="0" w:uiPriority="69" w:unhideWhenUsed="0"/>
+    <w:lsdException w:name="Dark List Accent 3" w:semiHidden="0" w:uiPriority="70" w:unhideWhenUsed="0"/>
+    <w:lsdException w:name="Colorful Shading Accent 3" w:semiHidden="0" w:uiPriority="71" w:unhideWhenUsed="0"/>
+    <w:lsdException w:name="Colorful List Accent 3" w:semiHidden="0" w:uiPriority="72" w:unhideWhenUsed="0"/>
+    <w:lsdException w:name="Colorful Grid Accent 3" w:semiHidden="0" w:uiPriority="73" w:unhideWhenUsed="0"/>
+    <w:lsdException w:name="Light Shading Accent 4" w:semiHidden="0" w:uiPriority="60" w:unhideWhenUsed="0"/>
+    <w:lsdException w:name="Light List Accent 4" w:semiHidden="0" w:uiPriority="61" w:unhideWhenUsed="0"/>
+    <w:lsdException w:name="Light Grid Accent 4" w:semiHidden="0" w:uiPriority="62" w:unhideWhenUsed="0"/>
+    <w:lsdException w:name="Medium Shading 1 Accent 4" w:semiHidden="0" w:uiPriority="63" w:unhideWhenUsed="0"/>
+    <w:lsdException w:name="Medium Shading 2 Accent 4" w:semiHidden="0" w:uiPriority="64" w:unhideWhenUsed="0"/>
+    <w:lsdException w:name="Medium List 1 Accent 4" w:semiHidden="0" w:uiPriority="65" w:unhideWhenUsed="0"/>
+    <w:lsdException w:name="Medium List 2 Accent 4" w:semiHidden="0" w:uiPriority="66" w:unhideWhenUsed="0"/>
+    <w:lsdException w:name="Medium Grid 1 Accent 4" w:semiHidden="0" w:uiPriority="67" w:unhideWhenUsed="0"/>
+    <w:lsdException w:name="Medium Grid 2 Accent 4" w:semiHidden="0" w:uiPriority="68" w:unhideWhenUsed="0"/>
+    <w:lsdException w:name="Medium Grid 3 Accent 4" w:semiHidden="0" w:uiPriority="69" w:unhideWhenUsed="0"/>
+    <w:lsdException w:name="Dark List Accent 4" w:semiHidden="0" w:uiPriority="70" w:unhideWhenUsed="0"/>
+    <w:lsdException w:name="Colorful Shading Accent 4" w:semiHidden="0" w:uiPriority="71" w:unhideWhenUsed="0"/>
+    <w:lsdException w:name="Colorful List Accent 4" w:semiHidden="0" w:uiPriority="72" w:unhideWhenUsed="0"/>
+    <w:lsdException w:name="Colorful Grid Accent 4" w:semiHidden="0" w:uiPriority="73" w:unhideWhenUsed="0"/>
+    <w:lsdException w:name="Light Shading Accent 5" w:semiHidden="0" w:uiPriority="60" w:unhideWhenUsed="0"/>
+    <w:lsdException w:name="Light List Accent 5" w:semiHidden="0" w:uiPriority="61" w:unhideWhenUsed="0"/>
+    <w:lsdException w:name="Light Grid Accent 5" w:semiHidden="0" w:uiPriority="62" w:unhideWhenUsed="0"/>
+    <w:lsdException w:name="Medium Shading 1 Accent 5" w:semiHidden="0" w:uiPriority="63" w:unhideWhenUsed="0"/>
+    <w:lsdException w:name="Medium Shading 2 Accent 5" w:semiHidden="0" w:uiPriority="64" w:unhideWhenUsed="0"/>
+    <w:lsdException w:name="Medium List 1 Accent 5" w:semiHidden="0" w:uiPriority="65" w:unhideWhenUsed="0"/>
+    <w:lsdException w:name="Medium List 2 Accent 5" w:semiHidden="0" w:uiPriority="66" w:unhideWhenUsed="0"/>
+    <w:lsdException w:name="Medium Grid 1 Accent 5" w:semiHidden="0" w:uiPriority="67" w:unhideWhenUsed="0"/>
+    <w:lsdException w:name="Medium Grid 2 Accent 5" w:semiHidden="0" w:uiPriority="68" w:unhideWhenUsed="0"/>
+    <w:lsdException w:name="Medium Grid 3 Accent 5" w:semiHidden="0" w:uiPriority="69" w:unhideWhenUsed="0"/>
+    <w:lsdException w:name="Dark List Accent 5" w:semiHidden="0" w:uiPriority="70" w:unhideWhenUsed="0"/>
+    <w:lsdException w:name="Colorful Shading Accent 5" w:semiHidden="0" w:uiPriority="71" w:unhideWhenUsed="0"/>
+    <w:lsdException w:name="Colorful List Accent 5" w:semiHidden="0" w:uiPriority="72" w:unhideWhenUsed="0"/>
+    <w:lsdException w:name="Colorful Grid Accent 5" w:semiHidden="0" w:uiPriority="73" w:unhideWhenUsed="0"/>
+    <w:lsdException w:name="Light Shading Accent 6" w:semiHidden="0" w:uiPriority="60" w:unhideWhenUsed="0"/>
+    <w:lsdException w:name="Light List Accent 6" w:semiHidden="0" w:uiPriority="61" w:unhideWhenUsed="0"/>
+    <w:lsdException w:name="Light Grid Accent 6" w:semiHidden="0" w:uiPriority="62" w:unhideWhenUsed="0"/>
+    <w:lsdException w:name="Medium Shading 1 Accent 6" w:semiHidden="0" w:uiPriority="63" w:unhideWhenUsed="0"/>
+    <w:lsdException w:name="Medium Shading 2 Accent 6" w:semiHidden="0" w:uiPriority="64" w:unhideWhenUsed="0"/>
+    <w:lsdException w:name="Medium List 1 Accent 6" w:semiHidden="0" w:uiPriority="65" w:unhideWhenUsed="0"/>
+    <w:lsdException w:name="Medium List 2 Accent 6" w:semiHidden="0" w:uiPriority="66" w:unhideWhenUsed="0"/>
+    <w:lsdException w:name="Medium Grid 1 Accent 6" w:semiHidden="0" w:uiPriority="67" w:unhideWhenUsed="0"/>
+    <w:lsdException w:name="Medium Grid 2 Accent 6" w:semiHidden="0" w:uiPriority="68" w:unhideWhenUsed="0"/>
+    <w:lsdException w:name="Medium Grid 3 Accent 6" w:semiHidden="0" w:uiPriority="69" w:unhideWhenUsed="0"/>
+    <w:lsdException w:name="Dark List Accent 6" w:semiHidden="0" w:uiPriority="70" w:unhideWhenUsed="0"/>
+    <w:lsdException w:name="Colorful Shading Accent 6" w:semiHidden="0" w:uiPriority="71" w:unhideWhenUsed="0"/>
+    <w:lsdException w:name="Colorful List Accent 6" w:semiHidden="0" w:uiPriority="72" w:unhideWhenUsed="0"/>
+    <w:lsdException w:name="Colorful Grid Accent 6" w:semiHidden="0" w:uiPriority="73" w:unhideWhenUsed="0"/>
+    <w:lsdException w:name="Subtle Emphasis" w:semiHidden="0" w:uiPriority="19" w:unhideWhenUsed="0" w:qFormat="1"/>
+    <w:lsdException w:name="Intense Emphasis" w:semiHidden="0" w:uiPriority="21" w:unhideWhenUsed="0" w:qFormat="1"/>
+    <w:lsdException w:name="Subtle Reference" w:semiHidden="0" w:uiPriority="31" w:unhideWhenUsed="0" w:qFormat="1"/>
+    <w:lsdException w:name="Intense Reference" w:semiHidden="0" w:uiPriority="32" w:unhideWhenUsed="0" w:qFormat="1"/>
+    <w:lsdException w:name="Book Title" w:semiHidden="0" w:uiPriority="33" w:unhideWhenUsed="0" w:qFormat="1"/>
+    <w:lsdException w:name="Bibliography" w:uiPriority="37"/>
+    <w:lsdException w:name="TOC Heading" w:uiPriority="39" w:qFormat="1"/>
   </w:latentStyles>
   <w:style w:type="paragraph" w:default="1" w:styleId="Normal">
     <w:name w:val="Normal"/>
@@ -26679,6 +26776,1001 @@
       <w:lang w:eastAsia="ja-JP"/>
     </w:rPr>
   </w:style>
+  <w:style w:type="paragraph" w:styleId="DocumentMap">
+    <w:name w:val="Document Map"/>
+    <w:basedOn w:val="Normal"/>
+    <w:link w:val="DocumentMapChar"/>
+    <w:uiPriority w:val="99"/>
+    <w:semiHidden/>
+    <w:unhideWhenUsed/>
+    <w:rsid w:val="00410348"/>
+    <w:pPr>
+      <w:spacing w:before="0" w:after="0"/>
+    </w:pPr>
+    <w:rPr>
+      <w:rFonts w:ascii="Lucida Grande" w:hAnsi="Lucida Grande"/>
+      <w:sz w:val="24"/>
+      <w:szCs w:val="24"/>
+    </w:rPr>
+  </w:style>
+  <w:style w:type="character" w:customStyle="1" w:styleId="DocumentMapChar">
+    <w:name w:val="Document Map Char"/>
+    <w:basedOn w:val="DefaultParagraphFont"/>
+    <w:link w:val="DocumentMap"/>
+    <w:uiPriority w:val="99"/>
+    <w:semiHidden/>
+    <w:rsid w:val="00410348"/>
+    <w:rPr>
+      <w:rFonts w:ascii="Lucida Grande" w:eastAsia="MS Mincho" w:hAnsi="Lucida Grande" w:cs="Times New Roman"/>
+      <w:sz w:val="24"/>
+      <w:szCs w:val="24"/>
+      <w:lang w:eastAsia="en-US"/>
+    </w:rPr>
+  </w:style>
+</w:styles>
+</file>
+
+<file path=word/stylesWithEffects.xml><?xml version="1.0" encoding="utf-8"?>
+<w:styles xmlns:wpc="http://schemas.microsoft.com/office/word/2010/wordprocessingCanvas" xmlns:mo="http://schemas.microsoft.com/office/mac/office/2008/main" xmlns:mc="http://schemas.openxmlformats.org/markup-compatibility/2006" xmlns:mv="urn:schemas-microsoft-com:mac:vml" xmlns:o="urn:schemas-microsoft-com:office:office" xmlns:r="http://schemas.openxmlformats.org/officeDocument/2006/relationships" xmlns:m="http://schemas.openxmlformats.org/officeDocument/2006/math" xmlns:v="urn:schemas-microsoft-com:vml" xmlns:wp14="http://schemas.microsoft.com/office/word/2010/wordprocessingDrawing" xmlns:wp="http://schemas.openxmlformats.org/drawingml/2006/wordprocessingDrawing" xmlns:w10="urn:schemas-microsoft-com:office:word" xmlns:w="http://schemas.openxmlformats.org/wordprocessingml/2006/main" xmlns:w14="http://schemas.microsoft.com/office/word/2010/wordml" xmlns:wpg="http://schemas.microsoft.com/office/word/2010/wordprocessingGroup" xmlns:wpi="http://schemas.microsoft.com/office/word/2010/wordprocessingInk" xmlns:wne="http://schemas.microsoft.com/office/word/2006/wordml" xmlns:wps="http://schemas.microsoft.com/office/word/2010/wordprocessingShape" mc:Ignorable="w14 wp14">
+  <w:docDefaults>
+    <w:rPrDefault>
+      <w:rPr>
+        <w:rFonts w:asciiTheme="minorHAnsi" w:eastAsiaTheme="minorEastAsia" w:hAnsiTheme="minorHAnsi" w:cstheme="minorBidi"/>
+        <w:sz w:val="22"/>
+        <w:szCs w:val="22"/>
+        <w:lang w:val="en-US" w:eastAsia="ja-JP" w:bidi="ar-SA"/>
+      </w:rPr>
+    </w:rPrDefault>
+    <w:pPrDefault>
+      <w:pPr>
+        <w:spacing w:after="160" w:line="259" w:lineRule="auto"/>
+      </w:pPr>
+    </w:pPrDefault>
+  </w:docDefaults>
+  <w:latentStyles w:defLockedState="0" w:defUIPriority="99" w:defSemiHidden="1" w:defUnhideWhenUsed="1" w:defQFormat="0" w:count="276">
+    <w:lsdException w:name="Normal" w:semiHidden="0" w:uiPriority="0" w:unhideWhenUsed="0" w:qFormat="1"/>
+    <w:lsdException w:name="heading 1" w:semiHidden="0" w:uiPriority="0" w:unhideWhenUsed="0" w:qFormat="1"/>
+    <w:lsdException w:name="heading 2" w:uiPriority="0" w:qFormat="1"/>
+    <w:lsdException w:name="heading 3" w:uiPriority="9" w:qFormat="1"/>
+    <w:lsdException w:name="heading 4" w:uiPriority="0" w:qFormat="1"/>
+    <w:lsdException w:name="heading 5" w:uiPriority="0" w:qFormat="1"/>
+    <w:lsdException w:name="heading 6" w:uiPriority="9" w:qFormat="1"/>
+    <w:lsdException w:name="heading 7" w:uiPriority="0" w:qFormat="1"/>
+    <w:lsdException w:name="heading 8" w:uiPriority="0" w:qFormat="1"/>
+    <w:lsdException w:name="heading 9" w:uiPriority="0" w:qFormat="1"/>
+    <w:lsdException w:name="toc 1" w:uiPriority="39"/>
+    <w:lsdException w:name="toc 2" w:uiPriority="39"/>
+    <w:lsdException w:name="toc 3" w:uiPriority="39"/>
+    <w:lsdException w:name="toc 4" w:uiPriority="39"/>
+    <w:lsdException w:name="toc 5" w:uiPriority="39"/>
+    <w:lsdException w:name="toc 6" w:uiPriority="39"/>
+    <w:lsdException w:name="toc 7" w:uiPriority="39"/>
+    <w:lsdException w:name="toc 8" w:uiPriority="39"/>
+    <w:lsdException w:name="toc 9" w:uiPriority="39"/>
+    <w:lsdException w:name="footnote text" w:uiPriority="0"/>
+    <w:lsdException w:name="caption" w:uiPriority="35" w:qFormat="1"/>
+    <w:lsdException w:name="footnote reference" w:uiPriority="0"/>
+    <w:lsdException w:name="page number" w:uiPriority="0"/>
+    <w:lsdException w:name="Title" w:semiHidden="0" w:uiPriority="10" w:unhideWhenUsed="0" w:qFormat="1"/>
+    <w:lsdException w:name="Default Paragraph Font" w:uiPriority="1"/>
+    <w:lsdException w:name="Subtitle" w:semiHidden="0" w:uiPriority="11" w:unhideWhenUsed="0" w:qFormat="1"/>
+    <w:lsdException w:name="Strong" w:semiHidden="0" w:uiPriority="22" w:unhideWhenUsed="0" w:qFormat="1"/>
+    <w:lsdException w:name="Emphasis" w:semiHidden="0" w:uiPriority="20" w:unhideWhenUsed="0" w:qFormat="1"/>
+    <w:lsdException w:name="Table Grid" w:semiHidden="0" w:uiPriority="39" w:unhideWhenUsed="0"/>
+    <w:lsdException w:name="Note Level 1" w:semiHidden="0" w:unhideWhenUsed="0"/>
+    <w:lsdException w:name="Note Level 2" w:semiHidden="0" w:unhideWhenUsed="0"/>
+    <w:lsdException w:name="Note Level 3" w:semiHidden="0" w:unhideWhenUsed="0"/>
+    <w:lsdException w:name="Note Level 4" w:semiHidden="0" w:unhideWhenUsed="0"/>
+    <w:lsdException w:name="Note Level 5" w:semiHidden="0" w:unhideWhenUsed="0"/>
+    <w:lsdException w:name="Note Level 6" w:semiHidden="0" w:unhideWhenUsed="0"/>
+    <w:lsdException w:name="Note Level 7" w:semiHidden="0" w:unhideWhenUsed="0"/>
+    <w:lsdException w:name="Note Level 8" w:semiHidden="0" w:unhideWhenUsed="0"/>
+    <w:lsdException w:name="Note Level 9" w:semiHidden="0" w:unhideWhenUsed="0"/>
+    <w:lsdException w:name="Placeholder Text" w:unhideWhenUsed="0"/>
+    <w:lsdException w:name="No Spacing" w:semiHidden="0" w:uiPriority="1" w:unhideWhenUsed="0" w:qFormat="1"/>
+    <w:lsdException w:name="Light Shading" w:semiHidden="0" w:uiPriority="60" w:unhideWhenUsed="0"/>
+    <w:lsdException w:name="Light List" w:semiHidden="0" w:uiPriority="61" w:unhideWhenUsed="0"/>
+    <w:lsdException w:name="Light Grid" w:semiHidden="0" w:uiPriority="62" w:unhideWhenUsed="0"/>
+    <w:lsdException w:name="Medium Shading 1" w:semiHidden="0" w:uiPriority="63" w:unhideWhenUsed="0"/>
+    <w:lsdException w:name="Medium Shading 2" w:semiHidden="0" w:uiPriority="64" w:unhideWhenUsed="0"/>
+    <w:lsdException w:name="Medium List 1" w:semiHidden="0" w:uiPriority="65" w:unhideWhenUsed="0"/>
+    <w:lsdException w:name="Medium List 2" w:semiHidden="0" w:uiPriority="66" w:unhideWhenUsed="0"/>
+    <w:lsdException w:name="Medium Grid 1" w:semiHidden="0" w:uiPriority="67" w:unhideWhenUsed="0"/>
+    <w:lsdException w:name="Medium Grid 2" w:semiHidden="0" w:uiPriority="68" w:unhideWhenUsed="0"/>
+    <w:lsdException w:name="Medium Grid 3" w:semiHidden="0" w:uiPriority="69" w:unhideWhenUsed="0"/>
+    <w:lsdException w:name="Dark List" w:semiHidden="0" w:uiPriority="70" w:unhideWhenUsed="0"/>
+    <w:lsdException w:name="Colorful Shading" w:semiHidden="0" w:uiPriority="71" w:unhideWhenUsed="0"/>
+    <w:lsdException w:name="Colorful List" w:semiHidden="0" w:uiPriority="72" w:unhideWhenUsed="0"/>
+    <w:lsdException w:name="Colorful Grid" w:semiHidden="0" w:uiPriority="73" w:unhideWhenUsed="0"/>
+    <w:lsdException w:name="Light Shading Accent 1" w:semiHidden="0" w:uiPriority="60" w:unhideWhenUsed="0"/>
+    <w:lsdException w:name="Light List Accent 1" w:semiHidden="0" w:uiPriority="61" w:unhideWhenUsed="0"/>
+    <w:lsdException w:name="Light Grid Accent 1" w:semiHidden="0" w:uiPriority="62" w:unhideWhenUsed="0"/>
+    <w:lsdException w:name="Medium Shading 1 Accent 1" w:semiHidden="0" w:uiPriority="63" w:unhideWhenUsed="0"/>
+    <w:lsdException w:name="Medium Shading 2 Accent 1" w:semiHidden="0" w:uiPriority="64" w:unhideWhenUsed="0"/>
+    <w:lsdException w:name="Medium List 1 Accent 1" w:semiHidden="0" w:uiPriority="65" w:unhideWhenUsed="0"/>
+    <w:lsdException w:name="Revision" w:unhideWhenUsed="0"/>
+    <w:lsdException w:name="List Paragraph" w:semiHidden="0" w:uiPriority="34" w:unhideWhenUsed="0" w:qFormat="1"/>
+    <w:lsdException w:name="Quote" w:semiHidden="0" w:uiPriority="29" w:unhideWhenUsed="0" w:qFormat="1"/>
+    <w:lsdException w:name="Intense Quote" w:semiHidden="0" w:uiPriority="30" w:unhideWhenUsed="0" w:qFormat="1"/>
+    <w:lsdException w:name="Medium List 2 Accent 1" w:semiHidden="0" w:uiPriority="66" w:unhideWhenUsed="0"/>
+    <w:lsdException w:name="Medium Grid 1 Accent 1" w:semiHidden="0" w:uiPriority="67" w:unhideWhenUsed="0"/>
+    <w:lsdException w:name="Medium Grid 2 Accent 1" w:semiHidden="0" w:uiPriority="68" w:unhideWhenUsed="0"/>
+    <w:lsdException w:name="Medium Grid 3 Accent 1" w:semiHidden="0" w:uiPriority="69" w:unhideWhenUsed="0"/>
+    <w:lsdException w:name="Dark List Accent 1" w:semiHidden="0" w:uiPriority="70" w:unhideWhenUsed="0"/>
+    <w:lsdException w:name="Colorful Shading Accent 1" w:semiHidden="0" w:uiPriority="71" w:unhideWhenUsed="0"/>
+    <w:lsdException w:name="Colorful List Accent 1" w:semiHidden="0" w:uiPriority="72" w:unhideWhenUsed="0"/>
+    <w:lsdException w:name="Colorful Grid Accent 1" w:semiHidden="0" w:uiPriority="73" w:unhideWhenUsed="0"/>
+    <w:lsdException w:name="Light Shading Accent 2" w:semiHidden="0" w:uiPriority="60" w:unhideWhenUsed="0"/>
+    <w:lsdException w:name="Light List Accent 2" w:semiHidden="0" w:uiPriority="61" w:unhideWhenUsed="0"/>
+    <w:lsdException w:name="Light Grid Accent 2" w:semiHidden="0" w:uiPriority="62" w:unhideWhenUsed="0"/>
+    <w:lsdException w:name="Medium Shading 1 Accent 2" w:semiHidden="0" w:uiPriority="63" w:unhideWhenUsed="0"/>
+    <w:lsdException w:name="Medium Shading 2 Accent 2" w:semiHidden="0" w:uiPriority="64" w:unhideWhenUsed="0"/>
+    <w:lsdException w:name="Medium List 1 Accent 2" w:semiHidden="0" w:uiPriority="65" w:unhideWhenUsed="0"/>
+    <w:lsdException w:name="Medium List 2 Accent 2" w:semiHidden="0" w:uiPriority="66" w:unhideWhenUsed="0"/>
+    <w:lsdException w:name="Medium Grid 1 Accent 2" w:semiHidden="0" w:uiPriority="67" w:unhideWhenUsed="0"/>
+    <w:lsdException w:name="Medium Grid 2 Accent 2" w:semiHidden="0" w:uiPriority="68" w:unhideWhenUsed="0"/>
+    <w:lsdException w:name="Medium Grid 3 Accent 2" w:semiHidden="0" w:uiPriority="69" w:unhideWhenUsed="0"/>
+    <w:lsdException w:name="Dark List Accent 2" w:semiHidden="0" w:uiPriority="70" w:unhideWhenUsed="0"/>
+    <w:lsdException w:name="Colorful Shading Accent 2" w:semiHidden="0" w:uiPriority="71" w:unhideWhenUsed="0"/>
+    <w:lsdException w:name="Colorful List Accent 2" w:semiHidden="0" w:uiPriority="72" w:unhideWhenUsed="0"/>
+    <w:lsdException w:name="Colorful Grid Accent 2" w:semiHidden="0" w:uiPriority="73" w:unhideWhenUsed="0"/>
+    <w:lsdException w:name="Light Shading Accent 3" w:semiHidden="0" w:uiPriority="60" w:unhideWhenUsed="0"/>
+    <w:lsdException w:name="Light List Accent 3" w:semiHidden="0" w:uiPriority="61" w:unhideWhenUsed="0"/>
+    <w:lsdException w:name="Light Grid Accent 3" w:semiHidden="0" w:uiPriority="62" w:unhideWhenUsed="0"/>
+    <w:lsdException w:name="Medium Shading 1 Accent 3" w:semiHidden="0" w:uiPriority="63" w:unhideWhenUsed="0"/>
+    <w:lsdException w:name="Medium Shading 2 Accent 3" w:semiHidden="0" w:uiPriority="64" w:unhideWhenUsed="0"/>
+    <w:lsdException w:name="Medium List 1 Accent 3" w:semiHidden="0" w:uiPriority="65" w:unhideWhenUsed="0"/>
+    <w:lsdException w:name="Medium List 2 Accent 3" w:semiHidden="0" w:uiPriority="66" w:unhideWhenUsed="0"/>
+    <w:lsdException w:name="Medium Grid 1 Accent 3" w:semiHidden="0" w:uiPriority="67" w:unhideWhenUsed="0"/>
+    <w:lsdException w:name="Medium Grid 2 Accent 3" w:semiHidden="0" w:uiPriority="68" w:unhideWhenUsed="0"/>
+    <w:lsdException w:name="Medium Grid 3 Accent 3" w:semiHidden="0" w:uiPriority="69" w:unhideWhenUsed="0"/>
+    <w:lsdException w:name="Dark List Accent 3" w:semiHidden="0" w:uiPriority="70" w:unhideWhenUsed="0"/>
+    <w:lsdException w:name="Colorful Shading Accent 3" w:semiHidden="0" w:uiPriority="71" w:unhideWhenUsed="0"/>
+    <w:lsdException w:name="Colorful List Accent 3" w:semiHidden="0" w:uiPriority="72" w:unhideWhenUsed="0"/>
+    <w:lsdException w:name="Colorful Grid Accent 3" w:semiHidden="0" w:uiPriority="73" w:unhideWhenUsed="0"/>
+    <w:lsdException w:name="Light Shading Accent 4" w:semiHidden="0" w:uiPriority="60" w:unhideWhenUsed="0"/>
+    <w:lsdException w:name="Light List Accent 4" w:semiHidden="0" w:uiPriority="61" w:unhideWhenUsed="0"/>
+    <w:lsdException w:name="Light Grid Accent 4" w:semiHidden="0" w:uiPriority="62" w:unhideWhenUsed="0"/>
+    <w:lsdException w:name="Medium Shading 1 Accent 4" w:semiHidden="0" w:uiPriority="63" w:unhideWhenUsed="0"/>
+    <w:lsdException w:name="Medium Shading 2 Accent 4" w:semiHidden="0" w:uiPriority="64" w:unhideWhenUsed="0"/>
+    <w:lsdException w:name="Medium List 1 Accent 4" w:semiHidden="0" w:uiPriority="65" w:unhideWhenUsed="0"/>
+    <w:lsdException w:name="Medium List 2 Accent 4" w:semiHidden="0" w:uiPriority="66" w:unhideWhenUsed="0"/>
+    <w:lsdException w:name="Medium Grid 1 Accent 4" w:semiHidden="0" w:uiPriority="67" w:unhideWhenUsed="0"/>
+    <w:lsdException w:name="Medium Grid 2 Accent 4" w:semiHidden="0" w:uiPriority="68" w:unhideWhenUsed="0"/>
+    <w:lsdException w:name="Medium Grid 3 Accent 4" w:semiHidden="0" w:uiPriority="69" w:unhideWhenUsed="0"/>
+    <w:lsdException w:name="Dark List Accent 4" w:semiHidden="0" w:uiPriority="70" w:unhideWhenUsed="0"/>
+    <w:lsdException w:name="Colorful Shading Accent 4" w:semiHidden="0" w:uiPriority="71" w:unhideWhenUsed="0"/>
+    <w:lsdException w:name="Colorful List Accent 4" w:semiHidden="0" w:uiPriority="72" w:unhideWhenUsed="0"/>
+    <w:lsdException w:name="Colorful Grid Accent 4" w:semiHidden="0" w:uiPriority="73" w:unhideWhenUsed="0"/>
+    <w:lsdException w:name="Light Shading Accent 5" w:semiHidden="0" w:uiPriority="60" w:unhideWhenUsed="0"/>
+    <w:lsdException w:name="Light List Accent 5" w:semiHidden="0" w:uiPriority="61" w:unhideWhenUsed="0"/>
+    <w:lsdException w:name="Light Grid Accent 5" w:semiHidden="0" w:uiPriority="62" w:unhideWhenUsed="0"/>
+    <w:lsdException w:name="Medium Shading 1 Accent 5" w:semiHidden="0" w:uiPriority="63" w:unhideWhenUsed="0"/>
+    <w:lsdException w:name="Medium Shading 2 Accent 5" w:semiHidden="0" w:uiPriority="64" w:unhideWhenUsed="0"/>
+    <w:lsdException w:name="Medium List 1 Accent 5" w:semiHidden="0" w:uiPriority="65" w:unhideWhenUsed="0"/>
+    <w:lsdException w:name="Medium List 2 Accent 5" w:semiHidden="0" w:uiPriority="66" w:unhideWhenUsed="0"/>
+    <w:lsdException w:name="Medium Grid 1 Accent 5" w:semiHidden="0" w:uiPriority="67" w:unhideWhenUsed="0"/>
+    <w:lsdException w:name="Medium Grid 2 Accent 5" w:semiHidden="0" w:uiPriority="68" w:unhideWhenUsed="0"/>
+    <w:lsdException w:name="Medium Grid 3 Accent 5" w:semiHidden="0" w:uiPriority="69" w:unhideWhenUsed="0"/>
+    <w:lsdException w:name="Dark List Accent 5" w:semiHidden="0" w:uiPriority="70" w:unhideWhenUsed="0"/>
+    <w:lsdException w:name="Colorful Shading Accent 5" w:semiHidden="0" w:uiPriority="71" w:unhideWhenUsed="0"/>
+    <w:lsdException w:name="Colorful List Accent 5" w:semiHidden="0" w:uiPriority="72" w:unhideWhenUsed="0"/>
+    <w:lsdException w:name="Colorful Grid Accent 5" w:semiHidden="0" w:uiPriority="73" w:unhideWhenUsed="0"/>
+    <w:lsdException w:name="Light Shading Accent 6" w:semiHidden="0" w:uiPriority="60" w:unhideWhenUsed="0"/>
+    <w:lsdException w:name="Light List Accent 6" w:semiHidden="0" w:uiPriority="61" w:unhideWhenUsed="0"/>
+    <w:lsdException w:name="Light Grid Accent 6" w:semiHidden="0" w:uiPriority="62" w:unhideWhenUsed="0"/>
+    <w:lsdException w:name="Medium Shading 1 Accent 6" w:semiHidden="0" w:uiPriority="63" w:unhideWhenUsed="0"/>
+    <w:lsdException w:name="Medium Shading 2 Accent 6" w:semiHidden="0" w:uiPriority="64" w:unhideWhenUsed="0"/>
+    <w:lsdException w:name="Medium List 1 Accent 6" w:semiHidden="0" w:uiPriority="65" w:unhideWhenUsed="0"/>
+    <w:lsdException w:name="Medium List 2 Accent 6" w:semiHidden="0" w:uiPriority="66" w:unhideWhenUsed="0"/>
+    <w:lsdException w:name="Medium Grid 1 Accent 6" w:semiHidden="0" w:uiPriority="67" w:unhideWhenUsed="0"/>
+    <w:lsdException w:name="Medium Grid 2 Accent 6" w:semiHidden="0" w:uiPriority="68" w:unhideWhenUsed="0"/>
+    <w:lsdException w:name="Medium Grid 3 Accent 6" w:semiHidden="0" w:uiPriority="69" w:unhideWhenUsed="0"/>
+    <w:lsdException w:name="Dark List Accent 6" w:semiHidden="0" w:uiPriority="70" w:unhideWhenUsed="0"/>
+    <w:lsdException w:name="Colorful Shading Accent 6" w:semiHidden="0" w:uiPriority="71" w:unhideWhenUsed="0"/>
+    <w:lsdException w:name="Colorful List Accent 6" w:semiHidden="0" w:uiPriority="72" w:unhideWhenUsed="0"/>
+    <w:lsdException w:name="Colorful Grid Accent 6" w:semiHidden="0" w:uiPriority="73" w:unhideWhenUsed="0"/>
+    <w:lsdException w:name="Subtle Emphasis" w:semiHidden="0" w:uiPriority="19" w:unhideWhenUsed="0" w:qFormat="1"/>
+    <w:lsdException w:name="Intense Emphasis" w:semiHidden="0" w:uiPriority="21" w:unhideWhenUsed="0" w:qFormat="1"/>
+    <w:lsdException w:name="Subtle Reference" w:semiHidden="0" w:uiPriority="31" w:unhideWhenUsed="0" w:qFormat="1"/>
+    <w:lsdException w:name="Intense Reference" w:semiHidden="0" w:uiPriority="32" w:unhideWhenUsed="0" w:qFormat="1"/>
+    <w:lsdException w:name="Book Title" w:semiHidden="0" w:uiPriority="33" w:unhideWhenUsed="0" w:qFormat="1"/>
+    <w:lsdException w:name="Bibliography" w:uiPriority="37"/>
+    <w:lsdException w:name="TOC Heading" w:uiPriority="39" w:qFormat="1"/>
+  </w:latentStyles>
+  <w:style w:type="paragraph" w:default="1" w:styleId="Normal">
+    <w:name w:val="Normal"/>
+    <w:qFormat/>
+    <w:rsid w:val="00370C60"/>
+    <w:pPr>
+      <w:spacing w:before="120" w:after="60" w:line="240" w:lineRule="auto"/>
+      <w:ind w:left="547"/>
+    </w:pPr>
+    <w:rPr>
+      <w:rFonts w:ascii="Tahoma" w:eastAsia="MS Mincho" w:hAnsi="Tahoma" w:cs="Times New Roman"/>
+      <w:sz w:val="20"/>
+      <w:szCs w:val="20"/>
+      <w:lang w:eastAsia="en-US"/>
+    </w:rPr>
+  </w:style>
+  <w:style w:type="paragraph" w:styleId="Heading1">
+    <w:name w:val="heading 1"/>
+    <w:basedOn w:val="Normal"/>
+    <w:next w:val="Heading2"/>
+    <w:link w:val="Heading1Char"/>
+    <w:autoRedefine/>
+    <w:qFormat/>
+    <w:rsid w:val="00370C60"/>
+    <w:pPr>
+      <w:spacing w:before="480" w:after="240" w:line="360" w:lineRule="auto"/>
+      <w:ind w:left="0"/>
+      <w:outlineLvl w:val="0"/>
+    </w:pPr>
+    <w:rPr>
+      <w:rFonts w:ascii="Verdana" w:hAnsi="Verdana"/>
+      <w:b/>
+      <w:color w:val="003400"/>
+      <w:kern w:val="28"/>
+    </w:rPr>
+  </w:style>
+  <w:style w:type="paragraph" w:styleId="Heading2">
+    <w:name w:val="heading 2"/>
+    <w:aliases w:val="l2"/>
+    <w:basedOn w:val="Normal"/>
+    <w:next w:val="NormalIndent"/>
+    <w:link w:val="Heading2Char"/>
+    <w:qFormat/>
+    <w:rsid w:val="00370C60"/>
+    <w:pPr>
+      <w:numPr>
+        <w:ilvl w:val="1"/>
+        <w:numId w:val="1"/>
+      </w:numPr>
+      <w:tabs>
+        <w:tab w:val="num" w:pos="540"/>
+      </w:tabs>
+      <w:spacing w:before="240" w:after="120"/>
+      <w:ind w:left="540" w:hanging="540"/>
+      <w:jc w:val="both"/>
+      <w:outlineLvl w:val="1"/>
+    </w:pPr>
+    <w:rPr>
+      <w:b/>
+    </w:rPr>
+  </w:style>
+  <w:style w:type="paragraph" w:styleId="Heading4">
+    <w:name w:val="heading 4"/>
+    <w:basedOn w:val="Normal"/>
+    <w:next w:val="Normal"/>
+    <w:link w:val="Heading4Char"/>
+    <w:qFormat/>
+    <w:rsid w:val="00370C60"/>
+    <w:pPr>
+      <w:keepNext/>
+      <w:numPr>
+        <w:ilvl w:val="3"/>
+        <w:numId w:val="1"/>
+      </w:numPr>
+      <w:tabs>
+        <w:tab w:val="left" w:pos="1440"/>
+      </w:tabs>
+      <w:spacing w:before="0"/>
+      <w:jc w:val="center"/>
+      <w:outlineLvl w:val="3"/>
+    </w:pPr>
+    <w:rPr>
+      <w:b/>
+    </w:rPr>
+  </w:style>
+  <w:style w:type="paragraph" w:styleId="Heading5">
+    <w:name w:val="heading 5"/>
+    <w:basedOn w:val="Normal"/>
+    <w:next w:val="Normal"/>
+    <w:link w:val="Heading5Char"/>
+    <w:qFormat/>
+    <w:rsid w:val="00370C60"/>
+    <w:pPr>
+      <w:keepNext/>
+      <w:numPr>
+        <w:ilvl w:val="4"/>
+        <w:numId w:val="1"/>
+      </w:numPr>
+      <w:spacing w:before="0"/>
+      <w:outlineLvl w:val="4"/>
+    </w:pPr>
+    <w:rPr>
+      <w:rFonts w:ascii="Verdana" w:hAnsi="Verdana"/>
+      <w:b/>
+      <w:outline/>
+      <w:shadow/>
+      <w:spacing w:val="20"/>
+      <w:sz w:val="40"/>
+    </w:rPr>
+  </w:style>
+  <w:style w:type="paragraph" w:styleId="Heading6">
+    <w:name w:val="heading 6"/>
+    <w:basedOn w:val="Normal"/>
+    <w:next w:val="Normal"/>
+    <w:link w:val="Heading6Char"/>
+    <w:uiPriority w:val="9"/>
+    <w:semiHidden/>
+    <w:unhideWhenUsed/>
+    <w:qFormat/>
+    <w:rsid w:val="00370C60"/>
+    <w:pPr>
+      <w:keepNext/>
+      <w:keepLines/>
+      <w:spacing w:before="40" w:after="0"/>
+      <w:outlineLvl w:val="5"/>
+    </w:pPr>
+    <w:rPr>
+      <w:rFonts w:asciiTheme="majorHAnsi" w:eastAsiaTheme="majorEastAsia" w:hAnsiTheme="majorHAnsi" w:cstheme="majorBidi"/>
+      <w:color w:val="1F4D78" w:themeColor="accent1" w:themeShade="7F"/>
+    </w:rPr>
+  </w:style>
+  <w:style w:type="paragraph" w:styleId="Heading7">
+    <w:name w:val="heading 7"/>
+    <w:basedOn w:val="Normal"/>
+    <w:next w:val="Normal"/>
+    <w:link w:val="Heading7Char"/>
+    <w:qFormat/>
+    <w:rsid w:val="00370C60"/>
+    <w:pPr>
+      <w:keepNext/>
+      <w:numPr>
+        <w:ilvl w:val="6"/>
+        <w:numId w:val="1"/>
+      </w:numPr>
+      <w:outlineLvl w:val="6"/>
+    </w:pPr>
+    <w:rPr>
+      <w:b/>
+    </w:rPr>
+  </w:style>
+  <w:style w:type="paragraph" w:styleId="Heading8">
+    <w:name w:val="heading 8"/>
+    <w:basedOn w:val="Normal"/>
+    <w:next w:val="Normal"/>
+    <w:link w:val="Heading8Char"/>
+    <w:qFormat/>
+    <w:rsid w:val="00370C60"/>
+    <w:pPr>
+      <w:numPr>
+        <w:ilvl w:val="7"/>
+        <w:numId w:val="1"/>
+      </w:numPr>
+      <w:spacing w:before="240"/>
+      <w:outlineLvl w:val="7"/>
+    </w:pPr>
+    <w:rPr>
+      <w:i/>
+    </w:rPr>
+  </w:style>
+  <w:style w:type="paragraph" w:styleId="Heading9">
+    <w:name w:val="heading 9"/>
+    <w:basedOn w:val="Normal"/>
+    <w:next w:val="Normal"/>
+    <w:link w:val="Heading9Char"/>
+    <w:qFormat/>
+    <w:rsid w:val="00370C60"/>
+    <w:pPr>
+      <w:numPr>
+        <w:ilvl w:val="8"/>
+        <w:numId w:val="1"/>
+      </w:numPr>
+      <w:spacing w:before="240"/>
+      <w:outlineLvl w:val="8"/>
+    </w:pPr>
+    <w:rPr>
+      <w:b/>
+      <w:i/>
+      <w:sz w:val="18"/>
+    </w:rPr>
+  </w:style>
+  <w:style w:type="character" w:default="1" w:styleId="DefaultParagraphFont">
+    <w:name w:val="Default Paragraph Font"/>
+    <w:uiPriority w:val="1"/>
+    <w:semiHidden/>
+    <w:unhideWhenUsed/>
+  </w:style>
+  <w:style w:type="table" w:default="1" w:styleId="TableNormal">
+    <w:name w:val="Normal Table"/>
+    <w:uiPriority w:val="99"/>
+    <w:semiHidden/>
+    <w:unhideWhenUsed/>
+    <w:tblPr>
+      <w:tblInd w:w="0" w:type="dxa"/>
+      <w:tblCellMar>
+        <w:top w:w="0" w:type="dxa"/>
+        <w:left w:w="108" w:type="dxa"/>
+        <w:bottom w:w="0" w:type="dxa"/>
+        <w:right w:w="108" w:type="dxa"/>
+      </w:tblCellMar>
+    </w:tblPr>
+  </w:style>
+  <w:style w:type="numbering" w:default="1" w:styleId="NoList">
+    <w:name w:val="No List"/>
+    <w:uiPriority w:val="99"/>
+    <w:semiHidden/>
+    <w:unhideWhenUsed/>
+  </w:style>
+  <w:style w:type="character" w:customStyle="1" w:styleId="Heading1Char">
+    <w:name w:val="Heading 1 Char"/>
+    <w:basedOn w:val="DefaultParagraphFont"/>
+    <w:link w:val="Heading1"/>
+    <w:rsid w:val="00370C60"/>
+    <w:rPr>
+      <w:rFonts w:ascii="Verdana" w:eastAsia="MS Mincho" w:hAnsi="Verdana" w:cs="Times New Roman"/>
+      <w:b/>
+      <w:color w:val="003400"/>
+      <w:kern w:val="28"/>
+      <w:sz w:val="20"/>
+      <w:szCs w:val="20"/>
+      <w:lang w:eastAsia="en-US"/>
+    </w:rPr>
+  </w:style>
+  <w:style w:type="character" w:customStyle="1" w:styleId="Heading2Char">
+    <w:name w:val="Heading 2 Char"/>
+    <w:aliases w:val="l2 Char"/>
+    <w:basedOn w:val="DefaultParagraphFont"/>
+    <w:link w:val="Heading2"/>
+    <w:rsid w:val="00370C60"/>
+    <w:rPr>
+      <w:rFonts w:ascii="Tahoma" w:eastAsia="MS Mincho" w:hAnsi="Tahoma" w:cs="Times New Roman"/>
+      <w:b/>
+      <w:sz w:val="20"/>
+      <w:szCs w:val="20"/>
+      <w:lang w:eastAsia="en-US"/>
+    </w:rPr>
+  </w:style>
+  <w:style w:type="character" w:customStyle="1" w:styleId="Heading4Char">
+    <w:name w:val="Heading 4 Char"/>
+    <w:basedOn w:val="DefaultParagraphFont"/>
+    <w:link w:val="Heading4"/>
+    <w:rsid w:val="00370C60"/>
+    <w:rPr>
+      <w:rFonts w:ascii="Tahoma" w:eastAsia="MS Mincho" w:hAnsi="Tahoma" w:cs="Times New Roman"/>
+      <w:b/>
+      <w:sz w:val="20"/>
+      <w:szCs w:val="20"/>
+      <w:lang w:eastAsia="en-US"/>
+    </w:rPr>
+  </w:style>
+  <w:style w:type="character" w:customStyle="1" w:styleId="Heading5Char">
+    <w:name w:val="Heading 5 Char"/>
+    <w:basedOn w:val="DefaultParagraphFont"/>
+    <w:link w:val="Heading5"/>
+    <w:rsid w:val="00370C60"/>
+    <w:rPr>
+      <w:rFonts w:ascii="Verdana" w:eastAsia="MS Mincho" w:hAnsi="Verdana" w:cs="Times New Roman"/>
+      <w:b/>
+      <w:outline/>
+      <w:shadow/>
+      <w:spacing w:val="20"/>
+      <w:sz w:val="40"/>
+      <w:szCs w:val="20"/>
+      <w:lang w:eastAsia="en-US"/>
+    </w:rPr>
+  </w:style>
+  <w:style w:type="character" w:customStyle="1" w:styleId="Heading7Char">
+    <w:name w:val="Heading 7 Char"/>
+    <w:basedOn w:val="DefaultParagraphFont"/>
+    <w:link w:val="Heading7"/>
+    <w:rsid w:val="00370C60"/>
+    <w:rPr>
+      <w:rFonts w:ascii="Tahoma" w:eastAsia="MS Mincho" w:hAnsi="Tahoma" w:cs="Times New Roman"/>
+      <w:b/>
+      <w:sz w:val="20"/>
+      <w:szCs w:val="20"/>
+      <w:lang w:eastAsia="en-US"/>
+    </w:rPr>
+  </w:style>
+  <w:style w:type="character" w:customStyle="1" w:styleId="Heading8Char">
+    <w:name w:val="Heading 8 Char"/>
+    <w:basedOn w:val="DefaultParagraphFont"/>
+    <w:link w:val="Heading8"/>
+    <w:rsid w:val="00370C60"/>
+    <w:rPr>
+      <w:rFonts w:ascii="Tahoma" w:eastAsia="MS Mincho" w:hAnsi="Tahoma" w:cs="Times New Roman"/>
+      <w:i/>
+      <w:sz w:val="20"/>
+      <w:szCs w:val="20"/>
+      <w:lang w:eastAsia="en-US"/>
+    </w:rPr>
+  </w:style>
+  <w:style w:type="character" w:customStyle="1" w:styleId="Heading9Char">
+    <w:name w:val="Heading 9 Char"/>
+    <w:basedOn w:val="DefaultParagraphFont"/>
+    <w:link w:val="Heading9"/>
+    <w:rsid w:val="00370C60"/>
+    <w:rPr>
+      <w:rFonts w:ascii="Tahoma" w:eastAsia="MS Mincho" w:hAnsi="Tahoma" w:cs="Times New Roman"/>
+      <w:b/>
+      <w:i/>
+      <w:sz w:val="18"/>
+      <w:szCs w:val="20"/>
+      <w:lang w:eastAsia="en-US"/>
+    </w:rPr>
+  </w:style>
+  <w:style w:type="paragraph" w:styleId="FootnoteText">
+    <w:name w:val="footnote text"/>
+    <w:basedOn w:val="Normal"/>
+    <w:link w:val="FootnoteTextChar"/>
+    <w:autoRedefine/>
+    <w:semiHidden/>
+    <w:rsid w:val="00370C60"/>
+    <w:pPr>
+      <w:spacing w:before="80" w:after="0"/>
+      <w:ind w:left="86" w:hanging="86"/>
+    </w:pPr>
+    <w:rPr>
+      <w:sz w:val="16"/>
+    </w:rPr>
+  </w:style>
+  <w:style w:type="character" w:customStyle="1" w:styleId="FootnoteTextChar">
+    <w:name w:val="Footnote Text Char"/>
+    <w:basedOn w:val="DefaultParagraphFont"/>
+    <w:link w:val="FootnoteText"/>
+    <w:semiHidden/>
+    <w:rsid w:val="00370C60"/>
+    <w:rPr>
+      <w:rFonts w:ascii="Tahoma" w:eastAsia="MS Mincho" w:hAnsi="Tahoma" w:cs="Times New Roman"/>
+      <w:sz w:val="16"/>
+      <w:szCs w:val="20"/>
+      <w:lang w:eastAsia="en-US"/>
+    </w:rPr>
+  </w:style>
+  <w:style w:type="character" w:styleId="FootnoteReference">
+    <w:name w:val="footnote reference"/>
+    <w:basedOn w:val="DefaultParagraphFont"/>
+    <w:semiHidden/>
+    <w:rsid w:val="00370C60"/>
+    <w:rPr>
+      <w:vertAlign w:val="superscript"/>
+    </w:rPr>
+  </w:style>
+  <w:style w:type="paragraph" w:styleId="Footer">
+    <w:name w:val="footer"/>
+    <w:basedOn w:val="Normal"/>
+    <w:link w:val="FooterChar"/>
+    <w:autoRedefine/>
+    <w:uiPriority w:val="99"/>
+    <w:rsid w:val="00370C60"/>
+    <w:pPr>
+      <w:pBdr>
+        <w:top w:val="single" w:sz="4" w:space="1" w:color="auto"/>
+      </w:pBdr>
+      <w:tabs>
+        <w:tab w:val="right" w:pos="9360"/>
+      </w:tabs>
+      <w:ind w:left="0"/>
+    </w:pPr>
+    <w:rPr>
+      <w:rFonts w:cs="Tahoma"/>
+    </w:rPr>
+  </w:style>
+  <w:style w:type="character" w:customStyle="1" w:styleId="FooterChar">
+    <w:name w:val="Footer Char"/>
+    <w:basedOn w:val="DefaultParagraphFont"/>
+    <w:link w:val="Footer"/>
+    <w:uiPriority w:val="99"/>
+    <w:rsid w:val="00370C60"/>
+    <w:rPr>
+      <w:rFonts w:ascii="Tahoma" w:eastAsia="MS Mincho" w:hAnsi="Tahoma" w:cs="Tahoma"/>
+      <w:sz w:val="20"/>
+      <w:szCs w:val="20"/>
+      <w:lang w:eastAsia="en-US"/>
+    </w:rPr>
+  </w:style>
+  <w:style w:type="character" w:styleId="PageNumber">
+    <w:name w:val="page number"/>
+    <w:basedOn w:val="DefaultParagraphFont"/>
+    <w:rsid w:val="00370C60"/>
+  </w:style>
+  <w:style w:type="paragraph" w:customStyle="1" w:styleId="Content">
+    <w:name w:val="Content"/>
+    <w:basedOn w:val="Normal"/>
+    <w:rsid w:val="00370C60"/>
+    <w:pPr>
+      <w:spacing w:before="0"/>
+      <w:jc w:val="both"/>
+    </w:pPr>
+  </w:style>
+  <w:style w:type="paragraph" w:customStyle="1" w:styleId="Bang">
+    <w:name w:val="Bang"/>
+    <w:basedOn w:val="Header"/>
+    <w:autoRedefine/>
+    <w:rsid w:val="00181B4E"/>
+    <w:pPr>
+      <w:tabs>
+        <w:tab w:val="clear" w:pos="4680"/>
+        <w:tab w:val="clear" w:pos="9360"/>
+      </w:tabs>
+      <w:spacing w:before="80" w:after="80"/>
+      <w:ind w:left="0"/>
+    </w:pPr>
+    <w:rPr>
+      <w:rFonts w:ascii="Times New Roman" w:hAnsi="Times New Roman"/>
+      <w:bCs/>
+      <w:sz w:val="22"/>
+      <w:szCs w:val="22"/>
+    </w:rPr>
+  </w:style>
+  <w:style w:type="paragraph" w:customStyle="1" w:styleId="HeaderTitle">
+    <w:name w:val="Header Title"/>
+    <w:basedOn w:val="Heading6"/>
+    <w:autoRedefine/>
+    <w:rsid w:val="00370C60"/>
+    <w:pPr>
+      <w:keepLines w:val="0"/>
+      <w:spacing w:before="120" w:line="360" w:lineRule="auto"/>
+      <w:ind w:left="0"/>
+      <w:jc w:val="right"/>
+    </w:pPr>
+    <w:rPr>
+      <w:rFonts w:ascii="Arial Black" w:eastAsia="MS Mincho" w:hAnsi="Arial Black" w:cs="Times New Roman"/>
+      <w:b/>
+      <w:bCs/>
+      <w:caps/>
+      <w:color w:val="000000"/>
+      <w:spacing w:val="60"/>
+      <w:sz w:val="24"/>
+    </w:rPr>
+  </w:style>
+  <w:style w:type="paragraph" w:customStyle="1" w:styleId="HeadingLv1">
+    <w:name w:val="Heading Lv1"/>
+    <w:autoRedefine/>
+    <w:rsid w:val="00370C60"/>
+    <w:pPr>
+      <w:spacing w:before="80" w:after="80" w:line="240" w:lineRule="auto"/>
+    </w:pPr>
+    <w:rPr>
+      <w:rFonts w:ascii="Tahoma" w:eastAsia="MS Mincho" w:hAnsi="Tahoma" w:cs="Times New Roman"/>
+      <w:b/>
+      <w:color w:val="6E2500"/>
+      <w:sz w:val="18"/>
+      <w:szCs w:val="20"/>
+      <w:lang w:eastAsia="en-US"/>
+    </w:rPr>
+  </w:style>
+  <w:style w:type="paragraph" w:customStyle="1" w:styleId="headingbang">
+    <w:name w:val="heading bang"/>
+    <w:basedOn w:val="HeadingLv1"/>
+    <w:rsid w:val="00370C60"/>
+    <w:pPr>
+      <w:jc w:val="center"/>
+    </w:pPr>
+  </w:style>
+  <w:style w:type="paragraph" w:styleId="ListParagraph">
+    <w:name w:val="List Paragraph"/>
+    <w:basedOn w:val="Normal"/>
+    <w:uiPriority w:val="34"/>
+    <w:qFormat/>
+    <w:rsid w:val="00370C60"/>
+    <w:pPr>
+      <w:spacing w:before="0" w:after="0"/>
+      <w:ind w:left="720"/>
+    </w:pPr>
+    <w:rPr>
+      <w:rFonts w:ascii="Calibri" w:hAnsi="Calibri"/>
+      <w:sz w:val="22"/>
+      <w:szCs w:val="22"/>
+      <w:lang w:eastAsia="ja-JP"/>
+    </w:rPr>
+  </w:style>
+  <w:style w:type="paragraph" w:styleId="NormalIndent">
+    <w:name w:val="Normal Indent"/>
+    <w:basedOn w:val="Normal"/>
+    <w:uiPriority w:val="99"/>
+    <w:semiHidden/>
+    <w:unhideWhenUsed/>
+    <w:rsid w:val="00370C60"/>
+    <w:pPr>
+      <w:ind w:left="720"/>
+    </w:pPr>
+  </w:style>
+  <w:style w:type="paragraph" w:styleId="Header">
+    <w:name w:val="header"/>
+    <w:basedOn w:val="Normal"/>
+    <w:link w:val="HeaderChar"/>
+    <w:uiPriority w:val="99"/>
+    <w:unhideWhenUsed/>
+    <w:rsid w:val="00370C60"/>
+    <w:pPr>
+      <w:tabs>
+        <w:tab w:val="center" w:pos="4680"/>
+        <w:tab w:val="right" w:pos="9360"/>
+      </w:tabs>
+      <w:spacing w:before="0" w:after="0"/>
+    </w:pPr>
+  </w:style>
+  <w:style w:type="character" w:customStyle="1" w:styleId="HeaderChar">
+    <w:name w:val="Header Char"/>
+    <w:basedOn w:val="DefaultParagraphFont"/>
+    <w:link w:val="Header"/>
+    <w:uiPriority w:val="99"/>
+    <w:rsid w:val="00370C60"/>
+    <w:rPr>
+      <w:rFonts w:ascii="Tahoma" w:eastAsia="MS Mincho" w:hAnsi="Tahoma" w:cs="Times New Roman"/>
+      <w:sz w:val="20"/>
+      <w:szCs w:val="20"/>
+      <w:lang w:eastAsia="en-US"/>
+    </w:rPr>
+  </w:style>
+  <w:style w:type="character" w:customStyle="1" w:styleId="Heading6Char">
+    <w:name w:val="Heading 6 Char"/>
+    <w:basedOn w:val="DefaultParagraphFont"/>
+    <w:link w:val="Heading6"/>
+    <w:uiPriority w:val="9"/>
+    <w:semiHidden/>
+    <w:rsid w:val="00370C60"/>
+    <w:rPr>
+      <w:rFonts w:asciiTheme="majorHAnsi" w:eastAsiaTheme="majorEastAsia" w:hAnsiTheme="majorHAnsi" w:cstheme="majorBidi"/>
+      <w:color w:val="1F4D78" w:themeColor="accent1" w:themeShade="7F"/>
+      <w:sz w:val="20"/>
+      <w:szCs w:val="20"/>
+      <w:lang w:eastAsia="en-US"/>
+    </w:rPr>
+  </w:style>
+  <w:style w:type="table" w:customStyle="1" w:styleId="PlainTable11">
+    <w:name w:val="Plain Table 11"/>
+    <w:basedOn w:val="TableNormal"/>
+    <w:uiPriority w:val="41"/>
+    <w:rsid w:val="00370C60"/>
+    <w:pPr>
+      <w:spacing w:after="0" w:line="240" w:lineRule="auto"/>
+    </w:pPr>
+    <w:tblPr>
+      <w:tblStyleRowBandSize w:val="1"/>
+      <w:tblStyleColBandSize w:val="1"/>
+      <w:tblInd w:w="0" w:type="dxa"/>
+      <w:tblBorders>
+        <w:top w:val="single" w:sz="4" w:space="0" w:color="BFBFBF" w:themeColor="background1" w:themeShade="BF"/>
+        <w:left w:val="single" w:sz="4" w:space="0" w:color="BFBFBF" w:themeColor="background1" w:themeShade="BF"/>
+        <w:bottom w:val="single" w:sz="4" w:space="0" w:color="BFBFBF" w:themeColor="background1" w:themeShade="BF"/>
+        <w:right w:val="single" w:sz="4" w:space="0" w:color="BFBFBF" w:themeColor="background1" w:themeShade="BF"/>
+        <w:insideH w:val="single" w:sz="4" w:space="0" w:color="BFBFBF" w:themeColor="background1" w:themeShade="BF"/>
+        <w:insideV w:val="single" w:sz="4" w:space="0" w:color="BFBFBF" w:themeColor="background1" w:themeShade="BF"/>
+      </w:tblBorders>
+      <w:tblCellMar>
+        <w:top w:w="0" w:type="dxa"/>
+        <w:left w:w="108" w:type="dxa"/>
+        <w:bottom w:w="0" w:type="dxa"/>
+        <w:right w:w="108" w:type="dxa"/>
+      </w:tblCellMar>
+    </w:tblPr>
+    <w:tblStylePr w:type="firstRow">
+      <w:rPr>
+        <w:b/>
+        <w:bCs/>
+      </w:rPr>
+    </w:tblStylePr>
+    <w:tblStylePr w:type="lastRow">
+      <w:rPr>
+        <w:b/>
+        <w:bCs/>
+      </w:rPr>
+      <w:tblPr/>
+      <w:tcPr>
+        <w:tcBorders>
+          <w:top w:val="double" w:sz="4" w:space="0" w:color="BFBFBF" w:themeColor="background1" w:themeShade="BF"/>
+        </w:tcBorders>
+      </w:tcPr>
+    </w:tblStylePr>
+    <w:tblStylePr w:type="firstCol">
+      <w:rPr>
+        <w:b/>
+        <w:bCs/>
+      </w:rPr>
+    </w:tblStylePr>
+    <w:tblStylePr w:type="lastCol">
+      <w:rPr>
+        <w:b/>
+        <w:bCs/>
+      </w:rPr>
+    </w:tblStylePr>
+    <w:tblStylePr w:type="band1Vert">
+      <w:tblPr/>
+      <w:tcPr>
+        <w:shd w:val="clear" w:color="auto" w:fill="F2F2F2" w:themeFill="background1" w:themeFillShade="F2"/>
+      </w:tcPr>
+    </w:tblStylePr>
+    <w:tblStylePr w:type="band1Horz">
+      <w:tblPr/>
+      <w:tcPr>
+        <w:shd w:val="clear" w:color="auto" w:fill="F2F2F2" w:themeFill="background1" w:themeFillShade="F2"/>
+      </w:tcPr>
+    </w:tblStylePr>
+  </w:style>
+  <w:style w:type="table" w:customStyle="1" w:styleId="PlainTable21">
+    <w:name w:val="Plain Table 21"/>
+    <w:basedOn w:val="TableNormal"/>
+    <w:uiPriority w:val="42"/>
+    <w:rsid w:val="0020299E"/>
+    <w:pPr>
+      <w:spacing w:after="0" w:line="240" w:lineRule="auto"/>
+    </w:pPr>
+    <w:tblPr>
+      <w:tblStyleRowBandSize w:val="1"/>
+      <w:tblStyleColBandSize w:val="1"/>
+      <w:tblInd w:w="0" w:type="dxa"/>
+      <w:tblBorders>
+        <w:top w:val="single" w:sz="4" w:space="0" w:color="7F7F7F" w:themeColor="text1" w:themeTint="80"/>
+        <w:bottom w:val="single" w:sz="4" w:space="0" w:color="7F7F7F" w:themeColor="text1" w:themeTint="80"/>
+      </w:tblBorders>
+      <w:tblCellMar>
+        <w:top w:w="0" w:type="dxa"/>
+        <w:left w:w="108" w:type="dxa"/>
+        <w:bottom w:w="0" w:type="dxa"/>
+        <w:right w:w="108" w:type="dxa"/>
+      </w:tblCellMar>
+    </w:tblPr>
+    <w:tblStylePr w:type="firstRow">
+      <w:rPr>
+        <w:b/>
+        <w:bCs/>
+      </w:rPr>
+      <w:tblPr/>
+      <w:tcPr>
+        <w:tcBorders>
+          <w:bottom w:val="single" w:sz="4" w:space="0" w:color="7F7F7F" w:themeColor="text1" w:themeTint="80"/>
+        </w:tcBorders>
+      </w:tcPr>
+    </w:tblStylePr>
+    <w:tblStylePr w:type="lastRow">
+      <w:rPr>
+        <w:b/>
+        <w:bCs/>
+      </w:rPr>
+      <w:tblPr/>
+      <w:tcPr>
+        <w:tcBorders>
+          <w:top w:val="single" w:sz="4" w:space="0" w:color="7F7F7F" w:themeColor="text1" w:themeTint="80"/>
+        </w:tcBorders>
+      </w:tcPr>
+    </w:tblStylePr>
+    <w:tblStylePr w:type="firstCol">
+      <w:rPr>
+        <w:b/>
+        <w:bCs/>
+      </w:rPr>
+    </w:tblStylePr>
+    <w:tblStylePr w:type="lastCol">
+      <w:rPr>
+        <w:b/>
+        <w:bCs/>
+      </w:rPr>
+    </w:tblStylePr>
+    <w:tblStylePr w:type="band1Vert">
+      <w:tblPr/>
+      <w:tcPr>
+        <w:tcBorders>
+          <w:left w:val="single" w:sz="4" w:space="0" w:color="7F7F7F" w:themeColor="text1" w:themeTint="80"/>
+          <w:right w:val="single" w:sz="4" w:space="0" w:color="7F7F7F" w:themeColor="text1" w:themeTint="80"/>
+        </w:tcBorders>
+      </w:tcPr>
+    </w:tblStylePr>
+    <w:tblStylePr w:type="band2Vert">
+      <w:tblPr/>
+      <w:tcPr>
+        <w:tcBorders>
+          <w:left w:val="single" w:sz="4" w:space="0" w:color="7F7F7F" w:themeColor="text1" w:themeTint="80"/>
+          <w:right w:val="single" w:sz="4" w:space="0" w:color="7F7F7F" w:themeColor="text1" w:themeTint="80"/>
+        </w:tcBorders>
+      </w:tcPr>
+    </w:tblStylePr>
+    <w:tblStylePr w:type="band1Horz">
+      <w:tblPr/>
+      <w:tcPr>
+        <w:tcBorders>
+          <w:top w:val="single" w:sz="4" w:space="0" w:color="7F7F7F" w:themeColor="text1" w:themeTint="80"/>
+          <w:bottom w:val="single" w:sz="4" w:space="0" w:color="7F7F7F" w:themeColor="text1" w:themeTint="80"/>
+        </w:tcBorders>
+      </w:tcPr>
+    </w:tblStylePr>
+  </w:style>
+  <w:style w:type="table" w:customStyle="1" w:styleId="TableGridLight1">
+    <w:name w:val="Table Grid Light1"/>
+    <w:basedOn w:val="TableNormal"/>
+    <w:uiPriority w:val="40"/>
+    <w:rsid w:val="0020299E"/>
+    <w:pPr>
+      <w:spacing w:after="0" w:line="240" w:lineRule="auto"/>
+    </w:pPr>
+    <w:tblPr>
+      <w:tblInd w:w="0" w:type="dxa"/>
+      <w:tblBorders>
+        <w:top w:val="single" w:sz="4" w:space="0" w:color="BFBFBF" w:themeColor="background1" w:themeShade="BF"/>
+        <w:left w:val="single" w:sz="4" w:space="0" w:color="BFBFBF" w:themeColor="background1" w:themeShade="BF"/>
+        <w:bottom w:val="single" w:sz="4" w:space="0" w:color="BFBFBF" w:themeColor="background1" w:themeShade="BF"/>
+        <w:right w:val="single" w:sz="4" w:space="0" w:color="BFBFBF" w:themeColor="background1" w:themeShade="BF"/>
+        <w:insideH w:val="single" w:sz="4" w:space="0" w:color="BFBFBF" w:themeColor="background1" w:themeShade="BF"/>
+        <w:insideV w:val="single" w:sz="4" w:space="0" w:color="BFBFBF" w:themeColor="background1" w:themeShade="BF"/>
+      </w:tblBorders>
+      <w:tblCellMar>
+        <w:top w:w="0" w:type="dxa"/>
+        <w:left w:w="108" w:type="dxa"/>
+        <w:bottom w:w="0" w:type="dxa"/>
+        <w:right w:w="108" w:type="dxa"/>
+      </w:tblCellMar>
+    </w:tblPr>
+  </w:style>
+  <w:style w:type="table" w:styleId="TableGrid">
+    <w:name w:val="Table Grid"/>
+    <w:basedOn w:val="TableNormal"/>
+    <w:uiPriority w:val="39"/>
+    <w:rsid w:val="0020299E"/>
+    <w:pPr>
+      <w:spacing w:after="0" w:line="240" w:lineRule="auto"/>
+    </w:pPr>
+    <w:tblPr>
+      <w:tblInd w:w="0" w:type="dxa"/>
+      <w:tblBorders>
+        <w:top w:val="single" w:sz="4" w:space="0" w:color="auto"/>
+        <w:left w:val="single" w:sz="4" w:space="0" w:color="auto"/>
+        <w:bottom w:val="single" w:sz="4" w:space="0" w:color="auto"/>
+        <w:right w:val="single" w:sz="4" w:space="0" w:color="auto"/>
+        <w:insideH w:val="single" w:sz="4" w:space="0" w:color="auto"/>
+        <w:insideV w:val="single" w:sz="4" w:space="0" w:color="auto"/>
+      </w:tblBorders>
+      <w:tblCellMar>
+        <w:top w:w="0" w:type="dxa"/>
+        <w:left w:w="108" w:type="dxa"/>
+        <w:bottom w:w="0" w:type="dxa"/>
+        <w:right w:w="108" w:type="dxa"/>
+      </w:tblCellMar>
+    </w:tblPr>
+  </w:style>
+  <w:style w:type="paragraph" w:customStyle="1" w:styleId="bang0">
+    <w:name w:val="bang"/>
+    <w:basedOn w:val="Normal"/>
+    <w:autoRedefine/>
+    <w:rsid w:val="00181B4E"/>
+    <w:pPr>
+      <w:autoSpaceDE w:val="0"/>
+      <w:autoSpaceDN w:val="0"/>
+      <w:spacing w:before="80" w:after="80" w:line="276" w:lineRule="auto"/>
+      <w:ind w:left="0"/>
+    </w:pPr>
+    <w:rPr>
+      <w:rFonts w:ascii="Times New Roman" w:hAnsi="Times New Roman" w:cs="Tahoma"/>
+      <w:iCs/>
+      <w:sz w:val="22"/>
+      <w:szCs w:val="22"/>
+      <w:lang w:eastAsia="ja-JP"/>
+    </w:rPr>
+  </w:style>
+  <w:style w:type="paragraph" w:styleId="DocumentMap">
+    <w:name w:val="Document Map"/>
+    <w:basedOn w:val="Normal"/>
+    <w:link w:val="DocumentMapChar"/>
+    <w:uiPriority w:val="99"/>
+    <w:semiHidden/>
+    <w:unhideWhenUsed/>
+    <w:rsid w:val="00410348"/>
+    <w:pPr>
+      <w:spacing w:before="0" w:after="0"/>
+    </w:pPr>
+    <w:rPr>
+      <w:rFonts w:ascii="Lucida Grande" w:hAnsi="Lucida Grande"/>
+      <w:sz w:val="24"/>
+      <w:szCs w:val="24"/>
+    </w:rPr>
+  </w:style>
+  <w:style w:type="character" w:customStyle="1" w:styleId="DocumentMapChar">
+    <w:name w:val="Document Map Char"/>
+    <w:basedOn w:val="DefaultParagraphFont"/>
+    <w:link w:val="DocumentMap"/>
+    <w:uiPriority w:val="99"/>
+    <w:semiHidden/>
+    <w:rsid w:val="00410348"/>
+    <w:rPr>
+      <w:rFonts w:ascii="Lucida Grande" w:eastAsia="MS Mincho" w:hAnsi="Lucida Grande" w:cs="Times New Roman"/>
+      <w:sz w:val="24"/>
+      <w:szCs w:val="24"/>
+      <w:lang w:eastAsia="en-US"/>
+    </w:rPr>
+  </w:style>
 </w:styles>
 </file>
 
@@ -26937,7 +28029,7 @@
   <a:extraClrSchemeLst/>
   <a:extLst>
     <a:ext uri="{05A4C25C-085E-4340-85A3-A5531E510DB2}">
-      <thm15:themeFamily xmlns:thm15="http://schemas.microsoft.com/office/thememl/2012/main" name="Office Theme" id="{62F939B6-93AF-4DB8-9C6B-D6C7DFDC589F}" vid="{4A3C46E8-61CC-4603-A589-7422A47A8E4A}"/>
+      <thm15:themeFamily xmlns:thm15="http://schemas.microsoft.com/office/thememl/2012/main" xmlns="" name="Office Theme" id="{62F939B6-93AF-4DB8-9C6B-D6C7DFDC589F}" vid="{4A3C46E8-61CC-4603-A589-7422A47A8E4A}"/>
     </a:ext>
   </a:extLst>
 </a:theme>

</xml_diff>